<commit_message>
finilizing the show hightlighted code for normal example algorithm
the algorithm has been finilized and the activity will be continuing with STRATEGY untill the end, as well as, correcting other bugs during this procedure
</commit_message>
<xml_diff>
--- a/DesignPatterns/ExtraFiles/Design patterns RESUME - Notes.docx
+++ b/DesignPatterns/ExtraFiles/Design patterns RESUME - Notes.docx
@@ -41,117 +41,232 @@
           <w:ilvl w:val="0"/>
           <w:numId w:val="1"/>
         </w:numPr>
+        <w:rPr>
+          <w:b/>
+          <w:highlight w:val="green"/>
+        </w:rPr>
       </w:pPr>
       <w:proofErr w:type="spellStart"/>
       <w:r>
+        <w:rPr>
+          <w:b/>
+          <w:highlight w:val="green"/>
+        </w:rPr>
         <w:t>Finishing</w:t>
       </w:r>
       <w:proofErr w:type="spellEnd"/>
       <w:r>
+        <w:rPr>
+          <w:b/>
+          <w:highlight w:val="green"/>
+        </w:rPr>
         <w:t xml:space="preserve"> the </w:t>
       </w:r>
       <w:proofErr w:type="spellStart"/>
       <w:r>
+        <w:rPr>
+          <w:b/>
+          <w:highlight w:val="green"/>
+        </w:rPr>
         <w:t>implementation</w:t>
       </w:r>
       <w:proofErr w:type="spellEnd"/>
       <w:r>
+        <w:rPr>
+          <w:b/>
+          <w:highlight w:val="green"/>
+        </w:rPr>
         <w:t xml:space="preserve"> of the </w:t>
       </w:r>
       <w:proofErr w:type="spellStart"/>
       <w:r>
+        <w:rPr>
+          <w:b/>
+          <w:highlight w:val="green"/>
+        </w:rPr>
         <w:t>view</w:t>
       </w:r>
       <w:proofErr w:type="spellEnd"/>
       <w:r>
+        <w:rPr>
+          <w:b/>
+          <w:highlight w:val="green"/>
+        </w:rPr>
         <w:t xml:space="preserve"> code </w:t>
       </w:r>
       <w:proofErr w:type="spellStart"/>
       <w:r>
+        <w:rPr>
+          <w:b/>
+          <w:highlight w:val="green"/>
+        </w:rPr>
         <w:t>section</w:t>
       </w:r>
       <w:proofErr w:type="spellEnd"/>
       <w:r>
+        <w:rPr>
+          <w:b/>
+          <w:highlight w:val="green"/>
+        </w:rPr>
         <w:t xml:space="preserve"> of </w:t>
       </w:r>
       <w:proofErr w:type="spellStart"/>
       <w:r>
+        <w:rPr>
+          <w:b/>
+          <w:highlight w:val="green"/>
+        </w:rPr>
         <w:t>every</w:t>
       </w:r>
       <w:proofErr w:type="spellEnd"/>
       <w:r>
+        <w:rPr>
+          <w:b/>
+          <w:highlight w:val="green"/>
+        </w:rPr>
         <w:t xml:space="preserve"> </w:t>
       </w:r>
       <w:proofErr w:type="spellStart"/>
       <w:r>
+        <w:rPr>
+          <w:b/>
+          <w:highlight w:val="green"/>
+        </w:rPr>
         <w:t>example</w:t>
       </w:r>
       <w:proofErr w:type="spellEnd"/>
       <w:r>
+        <w:rPr>
+          <w:b/>
+          <w:highlight w:val="green"/>
+        </w:rPr>
         <w:t xml:space="preserve"> </w:t>
       </w:r>
       <w:proofErr w:type="spellStart"/>
       <w:r>
+        <w:rPr>
+          <w:b/>
+          <w:highlight w:val="green"/>
+        </w:rPr>
         <w:t>pages</w:t>
       </w:r>
       <w:proofErr w:type="spellEnd"/>
       <w:r>
+        <w:rPr>
+          <w:b/>
+          <w:highlight w:val="green"/>
+        </w:rPr>
         <w:t xml:space="preserve"> (</w:t>
       </w:r>
       <w:proofErr w:type="spellStart"/>
       <w:r>
+        <w:rPr>
+          <w:b/>
+          <w:highlight w:val="green"/>
+        </w:rPr>
         <w:t>if</w:t>
       </w:r>
       <w:proofErr w:type="spellEnd"/>
       <w:r>
+        <w:rPr>
+          <w:b/>
+          <w:highlight w:val="green"/>
+        </w:rPr>
         <w:t xml:space="preserve"> </w:t>
       </w:r>
       <w:proofErr w:type="spellStart"/>
       <w:r>
+        <w:rPr>
+          <w:b/>
+          <w:highlight w:val="green"/>
+        </w:rPr>
         <w:t>they</w:t>
       </w:r>
       <w:proofErr w:type="spellEnd"/>
       <w:r>
+        <w:rPr>
+          <w:b/>
+          <w:highlight w:val="green"/>
+        </w:rPr>
         <w:t xml:space="preserve"> </w:t>
       </w:r>
       <w:proofErr w:type="spellStart"/>
       <w:r>
+        <w:rPr>
+          <w:b/>
+          <w:highlight w:val="green"/>
+        </w:rPr>
         <w:t>got</w:t>
       </w:r>
       <w:proofErr w:type="spellEnd"/>
       <w:r>
+        <w:rPr>
+          <w:b/>
+          <w:highlight w:val="green"/>
+        </w:rPr>
         <w:t xml:space="preserve"> </w:t>
       </w:r>
       <w:proofErr w:type="spellStart"/>
       <w:r>
+        <w:rPr>
+          <w:b/>
+          <w:highlight w:val="green"/>
+        </w:rPr>
         <w:t>one</w:t>
       </w:r>
       <w:proofErr w:type="spellEnd"/>
       <w:r>
+        <w:rPr>
+          <w:b/>
+          <w:highlight w:val="green"/>
+        </w:rPr>
         <w:t>)</w:t>
       </w:r>
     </w:p>
     <w:p>
       <w:pPr>
         <w:pStyle w:val="Paragrafoelenco"/>
+        <w:rPr>
+          <w:b/>
+        </w:rPr>
       </w:pPr>
       <w:r>
+        <w:rPr>
+          <w:b/>
+          <w:highlight w:val="green"/>
+        </w:rPr>
         <w:t>(</w:t>
       </w:r>
       <w:proofErr w:type="spellStart"/>
       <w:r>
+        <w:rPr>
+          <w:b/>
+          <w:highlight w:val="green"/>
+        </w:rPr>
         <w:t>without</w:t>
       </w:r>
       <w:proofErr w:type="spellEnd"/>
       <w:r>
+        <w:rPr>
+          <w:b/>
+          <w:highlight w:val="green"/>
+        </w:rPr>
         <w:t xml:space="preserve"> the </w:t>
       </w:r>
       <w:proofErr w:type="spellStart"/>
       <w:r>
+        <w:rPr>
+          <w:b/>
+          <w:highlight w:val="green"/>
+        </w:rPr>
         <w:t>marking</w:t>
       </w:r>
       <w:proofErr w:type="spellEnd"/>
       <w:r>
+        <w:rPr>
+          <w:b/>
+          <w:highlight w:val="green"/>
+        </w:rPr>
         <w:t xml:space="preserve"> service)</w:t>
       </w:r>
     </w:p>
@@ -162,101 +277,201 @@
           <w:ilvl w:val="0"/>
           <w:numId w:val="1"/>
         </w:numPr>
+        <w:rPr>
+          <w:b/>
+          <w:highlight w:val="green"/>
+        </w:rPr>
       </w:pPr>
       <w:proofErr w:type="spellStart"/>
       <w:r>
+        <w:rPr>
+          <w:b/>
+          <w:highlight w:val="green"/>
+        </w:rPr>
         <w:t>Finishing</w:t>
       </w:r>
       <w:proofErr w:type="spellEnd"/>
       <w:r>
+        <w:rPr>
+          <w:b/>
+          <w:highlight w:val="green"/>
+        </w:rPr>
         <w:t xml:space="preserve"> the </w:t>
       </w:r>
       <w:proofErr w:type="spellStart"/>
       <w:r>
+        <w:rPr>
+          <w:b/>
+          <w:highlight w:val="green"/>
+        </w:rPr>
         <w:t>implementation</w:t>
       </w:r>
       <w:proofErr w:type="spellEnd"/>
       <w:r>
+        <w:rPr>
+          <w:b/>
+          <w:highlight w:val="green"/>
+        </w:rPr>
         <w:t xml:space="preserve"> of the </w:t>
       </w:r>
       <w:proofErr w:type="spellStart"/>
       <w:r>
+        <w:rPr>
+          <w:b/>
+          <w:highlight w:val="green"/>
+        </w:rPr>
         <w:t>view</w:t>
       </w:r>
       <w:proofErr w:type="spellEnd"/>
       <w:r>
+        <w:rPr>
+          <w:b/>
+          <w:highlight w:val="green"/>
+        </w:rPr>
         <w:t xml:space="preserve"> code </w:t>
       </w:r>
       <w:proofErr w:type="spellStart"/>
       <w:r>
+        <w:rPr>
+          <w:b/>
+          <w:highlight w:val="green"/>
+        </w:rPr>
         <w:t>section</w:t>
       </w:r>
       <w:proofErr w:type="spellEnd"/>
       <w:r>
+        <w:rPr>
+          <w:b/>
+          <w:highlight w:val="green"/>
+        </w:rPr>
         <w:t xml:space="preserve"> of </w:t>
       </w:r>
       <w:proofErr w:type="spellStart"/>
       <w:r>
+        <w:rPr>
+          <w:b/>
+          <w:highlight w:val="green"/>
+        </w:rPr>
         <w:t>every</w:t>
       </w:r>
       <w:proofErr w:type="spellEnd"/>
       <w:r>
+        <w:rPr>
+          <w:b/>
+          <w:highlight w:val="green"/>
+        </w:rPr>
         <w:t xml:space="preserve"> </w:t>
       </w:r>
       <w:proofErr w:type="spellStart"/>
       <w:r>
+        <w:rPr>
+          <w:b/>
+          <w:highlight w:val="green"/>
+        </w:rPr>
         <w:t>example</w:t>
       </w:r>
       <w:proofErr w:type="spellEnd"/>
       <w:r>
+        <w:rPr>
+          <w:b/>
+          <w:highlight w:val="green"/>
+        </w:rPr>
         <w:t xml:space="preserve"> </w:t>
       </w:r>
       <w:proofErr w:type="spellStart"/>
       <w:r>
+        <w:rPr>
+          <w:b/>
+          <w:highlight w:val="green"/>
+        </w:rPr>
         <w:t>pages</w:t>
       </w:r>
       <w:proofErr w:type="spellEnd"/>
       <w:r>
+        <w:rPr>
+          <w:b/>
+          <w:highlight w:val="green"/>
+        </w:rPr>
         <w:t xml:space="preserve"> </w:t>
       </w:r>
       <w:proofErr w:type="spellStart"/>
       <w:r>
+        <w:rPr>
+          <w:b/>
+          <w:highlight w:val="green"/>
+        </w:rPr>
         <w:t>adding</w:t>
       </w:r>
       <w:proofErr w:type="spellEnd"/>
       <w:r>
+        <w:rPr>
+          <w:b/>
+          <w:highlight w:val="green"/>
+        </w:rPr>
         <w:t xml:space="preserve"> the </w:t>
       </w:r>
       <w:proofErr w:type="spellStart"/>
       <w:r>
+        <w:rPr>
+          <w:b/>
+          <w:highlight w:val="green"/>
+        </w:rPr>
         <w:t>Wrong</w:t>
       </w:r>
       <w:proofErr w:type="spellEnd"/>
       <w:r>
+        <w:rPr>
+          <w:b/>
+          <w:highlight w:val="green"/>
+        </w:rPr>
         <w:t xml:space="preserve"> </w:t>
       </w:r>
       <w:proofErr w:type="spellStart"/>
       <w:r>
+        <w:rPr>
+          <w:b/>
+          <w:highlight w:val="green"/>
+        </w:rPr>
         <w:t>Example</w:t>
       </w:r>
       <w:proofErr w:type="spellEnd"/>
       <w:r>
+        <w:rPr>
+          <w:b/>
+          <w:highlight w:val="green"/>
+        </w:rPr>
         <w:t xml:space="preserve"> page (with the </w:t>
       </w:r>
       <w:proofErr w:type="spellStart"/>
       <w:r>
+        <w:rPr>
+          <w:b/>
+          <w:highlight w:val="green"/>
+        </w:rPr>
         <w:t>marking</w:t>
       </w:r>
       <w:proofErr w:type="spellEnd"/>
       <w:r>
+        <w:rPr>
+          <w:b/>
+          <w:highlight w:val="green"/>
+        </w:rPr>
         <w:t xml:space="preserve"> service from the </w:t>
       </w:r>
       <w:proofErr w:type="spellStart"/>
       <w:r>
+        <w:rPr>
+          <w:b/>
+          <w:highlight w:val="green"/>
+        </w:rPr>
         <w:t>opened</w:t>
       </w:r>
       <w:proofErr w:type="spellEnd"/>
       <w:r>
+        <w:rPr>
+          <w:b/>
+          <w:highlight w:val="green"/>
+        </w:rPr>
         <w:t xml:space="preserve"> console)</w:t>
       </w:r>
     </w:p>
@@ -267,53 +482,105 @@
           <w:ilvl w:val="0"/>
           <w:numId w:val="1"/>
         </w:numPr>
+        <w:rPr>
+          <w:b/>
+          <w:color w:val="FF0000"/>
+        </w:rPr>
       </w:pPr>
       <w:proofErr w:type="spellStart"/>
       <w:r>
+        <w:rPr>
+          <w:b/>
+          <w:color w:val="FF0000"/>
+        </w:rPr>
         <w:t>Implementation</w:t>
       </w:r>
       <w:proofErr w:type="spellEnd"/>
       <w:r>
+        <w:rPr>
+          <w:b/>
+          <w:color w:val="FF0000"/>
+        </w:rPr>
         <w:t xml:space="preserve"> of a more </w:t>
       </w:r>
       <w:proofErr w:type="spellStart"/>
       <w:r>
+        <w:rPr>
+          <w:b/>
+          <w:color w:val="FF0000"/>
+        </w:rPr>
         <w:t>efficient</w:t>
       </w:r>
       <w:proofErr w:type="spellEnd"/>
       <w:r>
+        <w:rPr>
+          <w:b/>
+          <w:color w:val="FF0000"/>
+        </w:rPr>
         <w:t xml:space="preserve"> service for </w:t>
       </w:r>
       <w:proofErr w:type="spellStart"/>
       <w:r>
+        <w:rPr>
+          <w:b/>
+          <w:color w:val="FF0000"/>
+        </w:rPr>
         <w:t>visualizing</w:t>
       </w:r>
       <w:proofErr w:type="spellEnd"/>
       <w:r>
+        <w:rPr>
+          <w:b/>
+          <w:color w:val="FF0000"/>
+        </w:rPr>
         <w:t xml:space="preserve"> the text (with </w:t>
       </w:r>
       <w:proofErr w:type="spellStart"/>
       <w:r>
+        <w:rPr>
+          <w:b/>
+          <w:color w:val="FF0000"/>
+        </w:rPr>
         <w:t>marked</w:t>
       </w:r>
       <w:proofErr w:type="spellEnd"/>
       <w:r>
+        <w:rPr>
+          <w:b/>
+          <w:color w:val="FF0000"/>
+        </w:rPr>
         <w:t xml:space="preserve"> </w:t>
       </w:r>
       <w:proofErr w:type="spellStart"/>
       <w:r>
+        <w:rPr>
+          <w:b/>
+          <w:color w:val="FF0000"/>
+        </w:rPr>
         <w:t>lines</w:t>
       </w:r>
       <w:proofErr w:type="spellEnd"/>
       <w:r>
+        <w:rPr>
+          <w:b/>
+          <w:color w:val="FF0000"/>
+        </w:rPr>
         <w:t xml:space="preserve"> </w:t>
       </w:r>
       <w:proofErr w:type="spellStart"/>
       <w:r>
+        <w:rPr>
+          <w:b/>
+          <w:color w:val="FF0000"/>
+        </w:rPr>
         <w:t>examples</w:t>
       </w:r>
       <w:proofErr w:type="spellEnd"/>
       <w:r>
+        <w:rPr>
+          <w:b/>
+          <w:color w:val="FF0000"/>
+        </w:rPr>
         <w:t>)</w:t>
       </w:r>
     </w:p>
@@ -324,76 +591,168 @@
           <w:ilvl w:val="0"/>
           <w:numId w:val="1"/>
         </w:numPr>
+        <w:rPr>
+          <w:b/>
+          <w:color w:val="FF0000"/>
+        </w:rPr>
       </w:pPr>
-      <w:r>
-        <w:t xml:space="preserve">Fine a way to </w:t>
-      </w:r>
-      <w:proofErr w:type="spellStart"/>
-      <w:r>
+      <w:proofErr w:type="spellStart"/>
+      <w:r>
+        <w:rPr>
+          <w:b/>
+          <w:color w:val="FF0000"/>
+        </w:rPr>
+        <w:t>Fin</w:t>
+      </w:r>
+      <w:r>
+        <w:rPr>
+          <w:b/>
+          <w:color w:val="FF0000"/>
+        </w:rPr>
+        <w:t>d</w:t>
+      </w:r>
+      <w:proofErr w:type="spellEnd"/>
+      <w:r>
+        <w:rPr>
+          <w:b/>
+          <w:color w:val="FF0000"/>
+        </w:rPr>
+        <w:t xml:space="preserve"> a way to </w:t>
+      </w:r>
+      <w:proofErr w:type="spellStart"/>
+      <w:r>
+        <w:rPr>
+          <w:b/>
+          <w:color w:val="FF0000"/>
+        </w:rPr>
         <w:t>hightlights</w:t>
       </w:r>
       <w:proofErr w:type="spellEnd"/>
       <w:r>
+        <w:rPr>
+          <w:b/>
+          <w:color w:val="FF0000"/>
+        </w:rPr>
         <w:t xml:space="preserve"> </w:t>
       </w:r>
       <w:proofErr w:type="spellStart"/>
       <w:r>
+        <w:rPr>
+          <w:b/>
+          <w:color w:val="FF0000"/>
+        </w:rPr>
         <w:t>also</w:t>
       </w:r>
       <w:proofErr w:type="spellEnd"/>
       <w:r>
+        <w:rPr>
+          <w:b/>
+          <w:color w:val="FF0000"/>
+        </w:rPr>
         <w:t xml:space="preserve"> the </w:t>
       </w:r>
       <w:proofErr w:type="spellStart"/>
       <w:r>
+        <w:rPr>
+          <w:b/>
+          <w:color w:val="FF0000"/>
+        </w:rPr>
         <w:t>parts</w:t>
       </w:r>
       <w:proofErr w:type="spellEnd"/>
       <w:r>
+        <w:rPr>
+          <w:b/>
+          <w:color w:val="FF0000"/>
+        </w:rPr>
         <w:t xml:space="preserve"> in the text </w:t>
       </w:r>
       <w:proofErr w:type="spellStart"/>
       <w:r>
+        <w:rPr>
+          <w:b/>
+          <w:color w:val="FF0000"/>
+        </w:rPr>
         <w:t>description</w:t>
       </w:r>
       <w:proofErr w:type="spellEnd"/>
       <w:r>
+        <w:rPr>
+          <w:b/>
+          <w:color w:val="FF0000"/>
+        </w:rPr>
         <w:t xml:space="preserve"> (</w:t>
       </w:r>
       <w:proofErr w:type="spellStart"/>
       <w:r>
+        <w:rPr>
+          <w:b/>
+          <w:color w:val="FF0000"/>
+        </w:rPr>
         <w:t>maybe</w:t>
       </w:r>
       <w:proofErr w:type="spellEnd"/>
       <w:r>
+        <w:rPr>
+          <w:b/>
+          <w:color w:val="FF0000"/>
+        </w:rPr>
         <w:t xml:space="preserve"> with special </w:t>
       </w:r>
       <w:proofErr w:type="spellStart"/>
       <w:r>
+        <w:rPr>
+          <w:b/>
+          <w:color w:val="FF0000"/>
+        </w:rPr>
         <w:t>characters</w:t>
       </w:r>
       <w:proofErr w:type="spellEnd"/>
       <w:r>
+        <w:rPr>
+          <w:b/>
+          <w:color w:val="FF0000"/>
+        </w:rPr>
         <w:t xml:space="preserve"> in the DB </w:t>
       </w:r>
       <w:proofErr w:type="spellStart"/>
       <w:r>
+        <w:rPr>
+          <w:b/>
+          <w:color w:val="FF0000"/>
+        </w:rPr>
         <w:t>which</w:t>
       </w:r>
       <w:proofErr w:type="spellEnd"/>
       <w:r>
+        <w:rPr>
+          <w:b/>
+          <w:color w:val="FF0000"/>
+        </w:rPr>
         <w:t xml:space="preserve"> </w:t>
       </w:r>
       <w:proofErr w:type="spellStart"/>
       <w:r>
+        <w:rPr>
+          <w:b/>
+          <w:color w:val="FF0000"/>
+        </w:rPr>
         <w:t>identify</w:t>
       </w:r>
       <w:proofErr w:type="spellEnd"/>
       <w:r>
+        <w:rPr>
+          <w:b/>
+          <w:color w:val="FF0000"/>
+        </w:rPr>
         <w:t xml:space="preserve"> the </w:t>
       </w:r>
       <w:proofErr w:type="spellStart"/>
       <w:r>
+        <w:rPr>
+          <w:b/>
+          <w:color w:val="FF0000"/>
+        </w:rPr>
         <w:t>terms</w:t>
       </w:r>
       <w:proofErr w:type="spellEnd"/>
@@ -405,29 +764,57 @@
           <w:ilvl w:val="0"/>
           <w:numId w:val="1"/>
         </w:numPr>
+        <w:rPr>
+          <w:b/>
+          <w:color w:val="FF0000"/>
+        </w:rPr>
       </w:pPr>
       <w:proofErr w:type="spellStart"/>
       <w:r>
+        <w:rPr>
+          <w:b/>
+          <w:color w:val="FF0000"/>
+        </w:rPr>
         <w:t>Completing</w:t>
       </w:r>
       <w:proofErr w:type="spellEnd"/>
       <w:r>
+        <w:rPr>
+          <w:b/>
+          <w:color w:val="FF0000"/>
+        </w:rPr>
         <w:t xml:space="preserve"> the </w:t>
       </w:r>
       <w:proofErr w:type="spellStart"/>
       <w:r>
+        <w:rPr>
+          <w:b/>
+          <w:color w:val="FF0000"/>
+        </w:rPr>
         <w:t>example</w:t>
       </w:r>
       <w:proofErr w:type="spellEnd"/>
       <w:r>
+        <w:rPr>
+          <w:b/>
+          <w:color w:val="FF0000"/>
+        </w:rPr>
         <w:t xml:space="preserve"> for the </w:t>
       </w:r>
       <w:proofErr w:type="spellStart"/>
       <w:r>
+        <w:rPr>
+          <w:b/>
+          <w:color w:val="FF0000"/>
+        </w:rPr>
         <w:t>Strategy</w:t>
       </w:r>
       <w:proofErr w:type="spellEnd"/>
       <w:r>
+        <w:rPr>
+          <w:b/>
+          <w:color w:val="FF0000"/>
+        </w:rPr>
         <w:t xml:space="preserve"> pattern</w:t>
       </w:r>
     </w:p>
@@ -438,49 +825,331 @@
           <w:ilvl w:val="0"/>
           <w:numId w:val="1"/>
         </w:numPr>
+        <w:rPr>
+          <w:b/>
+          <w:color w:val="FF0000"/>
+        </w:rPr>
       </w:pPr>
       <w:proofErr w:type="spellStart"/>
       <w:r>
+        <w:rPr>
+          <w:b/>
+          <w:color w:val="FF0000"/>
+        </w:rPr>
         <w:t>Going</w:t>
       </w:r>
       <w:proofErr w:type="spellEnd"/>
       <w:r>
+        <w:rPr>
+          <w:b/>
+          <w:color w:val="FF0000"/>
+        </w:rPr>
         <w:t xml:space="preserve"> on in the </w:t>
       </w:r>
       <w:proofErr w:type="spellStart"/>
       <w:r>
+        <w:rPr>
+          <w:b/>
+          <w:color w:val="FF0000"/>
+        </w:rPr>
         <w:t>implementation</w:t>
       </w:r>
       <w:proofErr w:type="spellEnd"/>
       <w:r>
+        <w:rPr>
+          <w:b/>
+          <w:color w:val="FF0000"/>
+        </w:rPr>
         <w:t xml:space="preserve"> of </w:t>
       </w:r>
       <w:proofErr w:type="spellStart"/>
       <w:r>
+        <w:rPr>
+          <w:b/>
+          <w:color w:val="FF0000"/>
+        </w:rPr>
         <w:t>every</w:t>
       </w:r>
       <w:proofErr w:type="spellEnd"/>
       <w:r>
+        <w:rPr>
+          <w:b/>
+          <w:color w:val="FF0000"/>
+        </w:rPr>
         <w:t xml:space="preserve"> </w:t>
       </w:r>
       <w:proofErr w:type="spellStart"/>
       <w:r>
+        <w:rPr>
+          <w:b/>
+          <w:color w:val="FF0000"/>
+        </w:rPr>
         <w:t>other</w:t>
       </w:r>
       <w:proofErr w:type="spellEnd"/>
       <w:r>
+        <w:rPr>
+          <w:b/>
+          <w:color w:val="FF0000"/>
+        </w:rPr>
         <w:t xml:space="preserve"> pattern </w:t>
       </w:r>
       <w:proofErr w:type="spellStart"/>
       <w:r>
+        <w:rPr>
+          <w:b/>
+          <w:color w:val="FF0000"/>
+        </w:rPr>
         <w:t>already</w:t>
       </w:r>
       <w:proofErr w:type="spellEnd"/>
       <w:r>
+        <w:rPr>
+          <w:b/>
+          <w:color w:val="FF0000"/>
+        </w:rPr>
         <w:t xml:space="preserve"> in the DB</w:t>
       </w:r>
+    </w:p>
+    <w:p>
+      <w:pPr>
+        <w:pStyle w:val="Paragrafoelenco"/>
+        <w:numPr>
+          <w:ilvl w:val="0"/>
+          <w:numId w:val="1"/>
+        </w:numPr>
+        <w:rPr>
+          <w:b/>
+          <w:color w:val="FF0000"/>
+          <w:highlight w:val="yellow"/>
+        </w:rPr>
+      </w:pPr>
       <w:bookmarkStart w:id="0" w:name="_GoBack"/>
       <w:bookmarkEnd w:id="0"/>
+      <w:r>
+        <w:rPr>
+          <w:b/>
+          <w:color w:val="FF0000"/>
+          <w:highlight w:val="yellow"/>
+        </w:rPr>
+        <w:t xml:space="preserve">NB: </w:t>
+      </w:r>
+      <w:proofErr w:type="spellStart"/>
+      <w:r>
+        <w:rPr>
+          <w:b/>
+          <w:color w:val="FF0000"/>
+          <w:highlight w:val="yellow"/>
+        </w:rPr>
+        <w:t>remember</w:t>
+      </w:r>
+      <w:proofErr w:type="spellEnd"/>
+      <w:r>
+        <w:rPr>
+          <w:b/>
+          <w:color w:val="FF0000"/>
+          <w:highlight w:val="yellow"/>
+        </w:rPr>
+        <w:t xml:space="preserve"> to </w:t>
+      </w:r>
+      <w:proofErr w:type="spellStart"/>
+      <w:r>
+        <w:rPr>
+          <w:b/>
+          <w:color w:val="FF0000"/>
+          <w:highlight w:val="yellow"/>
+        </w:rPr>
+        <w:t>have</w:t>
+      </w:r>
+      <w:proofErr w:type="spellEnd"/>
+      <w:r>
+        <w:rPr>
+          <w:b/>
+          <w:color w:val="FF0000"/>
+          <w:highlight w:val="yellow"/>
+        </w:rPr>
+        <w:t xml:space="preserve"> the </w:t>
+      </w:r>
+      <w:proofErr w:type="spellStart"/>
+      <w:r>
+        <w:rPr>
+          <w:b/>
+          <w:color w:val="FF0000"/>
+          <w:highlight w:val="yellow"/>
+        </w:rPr>
+        <w:t>view</w:t>
+      </w:r>
+      <w:proofErr w:type="spellEnd"/>
+      <w:r>
+        <w:rPr>
+          <w:b/>
+          <w:color w:val="FF0000"/>
+          <w:highlight w:val="yellow"/>
+        </w:rPr>
+        <w:t xml:space="preserve"> and </w:t>
+      </w:r>
+      <w:proofErr w:type="spellStart"/>
+      <w:r>
+        <w:rPr>
+          <w:b/>
+          <w:color w:val="FF0000"/>
+          <w:highlight w:val="yellow"/>
+        </w:rPr>
+        <w:t>methods</w:t>
+      </w:r>
+      <w:proofErr w:type="spellEnd"/>
+      <w:r>
+        <w:rPr>
+          <w:b/>
+          <w:color w:val="FF0000"/>
+          <w:highlight w:val="yellow"/>
+        </w:rPr>
+        <w:t xml:space="preserve"> </w:t>
+      </w:r>
+      <w:proofErr w:type="spellStart"/>
+      <w:r>
+        <w:rPr>
+          <w:b/>
+          <w:color w:val="FF0000"/>
+          <w:highlight w:val="yellow"/>
+        </w:rPr>
+        <w:t>implemented</w:t>
+      </w:r>
+      <w:proofErr w:type="spellEnd"/>
+      <w:r>
+        <w:rPr>
+          <w:b/>
+          <w:color w:val="FF0000"/>
+          <w:highlight w:val="yellow"/>
+        </w:rPr>
+        <w:t xml:space="preserve"> by </w:t>
+      </w:r>
+      <w:proofErr w:type="spellStart"/>
+      <w:r>
+        <w:rPr>
+          <w:b/>
+          <w:color w:val="FF0000"/>
+          <w:highlight w:val="yellow"/>
+        </w:rPr>
+        <w:t>it</w:t>
+      </w:r>
+      <w:proofErr w:type="spellEnd"/>
+      <w:r>
+        <w:rPr>
+          <w:b/>
+          <w:color w:val="FF0000"/>
+          <w:highlight w:val="yellow"/>
+        </w:rPr>
+        <w:t xml:space="preserve">, </w:t>
+      </w:r>
+      <w:proofErr w:type="spellStart"/>
+      <w:r>
+        <w:rPr>
+          <w:b/>
+          <w:color w:val="FF0000"/>
+          <w:highlight w:val="yellow"/>
+        </w:rPr>
+        <w:t>separated</w:t>
+      </w:r>
+      <w:proofErr w:type="spellEnd"/>
+      <w:r>
+        <w:rPr>
+          <w:b/>
+          <w:color w:val="FF0000"/>
+          <w:highlight w:val="yellow"/>
+        </w:rPr>
+        <w:t xml:space="preserve"> from the </w:t>
+      </w:r>
+      <w:proofErr w:type="spellStart"/>
+      <w:r>
+        <w:rPr>
+          <w:b/>
+          <w:color w:val="FF0000"/>
+          <w:highlight w:val="yellow"/>
+        </w:rPr>
+        <w:t>context</w:t>
+      </w:r>
+      <w:proofErr w:type="spellEnd"/>
+      <w:r>
+        <w:rPr>
+          <w:b/>
+          <w:color w:val="FF0000"/>
+          <w:highlight w:val="yellow"/>
+        </w:rPr>
+        <w:t xml:space="preserve"> of model (</w:t>
+      </w:r>
+      <w:proofErr w:type="spellStart"/>
+      <w:r>
+        <w:rPr>
+          <w:b/>
+          <w:color w:val="FF0000"/>
+          <w:highlight w:val="yellow"/>
+        </w:rPr>
+        <w:t>passing</w:t>
+      </w:r>
+      <w:proofErr w:type="spellEnd"/>
+      <w:r>
+        <w:rPr>
+          <w:b/>
+          <w:color w:val="FF0000"/>
+          <w:highlight w:val="yellow"/>
+        </w:rPr>
+        <w:t xml:space="preserve"> only the </w:t>
+      </w:r>
+      <w:proofErr w:type="spellStart"/>
+      <w:r>
+        <w:rPr>
+          <w:b/>
+          <w:color w:val="FF0000"/>
+          <w:highlight w:val="yellow"/>
+        </w:rPr>
+        <w:t>viewBag</w:t>
+      </w:r>
+      <w:proofErr w:type="spellEnd"/>
+      <w:r>
+        <w:rPr>
+          <w:b/>
+          <w:color w:val="FF0000"/>
+          <w:highlight w:val="yellow"/>
+        </w:rPr>
+        <w:t xml:space="preserve"> </w:t>
+      </w:r>
+      <w:proofErr w:type="spellStart"/>
+      <w:r>
+        <w:rPr>
+          <w:b/>
+          <w:color w:val="FF0000"/>
+          <w:highlight w:val="yellow"/>
+        </w:rPr>
+        <w:t>object</w:t>
+      </w:r>
+      <w:proofErr w:type="spellEnd"/>
+      <w:r>
+        <w:rPr>
+          <w:b/>
+          <w:color w:val="FF0000"/>
+          <w:highlight w:val="yellow"/>
+        </w:rPr>
+        <w:t xml:space="preserve"> </w:t>
+      </w:r>
+      <w:proofErr w:type="spellStart"/>
+      <w:r>
+        <w:rPr>
+          <w:b/>
+          <w:color w:val="FF0000"/>
+          <w:highlight w:val="yellow"/>
+        </w:rPr>
+        <w:t>instead</w:t>
+      </w:r>
+      <w:proofErr w:type="spellEnd"/>
+      <w:r>
+        <w:rPr>
+          <w:b/>
+          <w:color w:val="FF0000"/>
+          <w:highlight w:val="yellow"/>
+        </w:rPr>
+        <w:t>)</w:t>
+      </w:r>
     </w:p>
     <w:sectPr>
       <w:pgSz w:w="11906" w:h="16838"/>

</xml_diff>

<commit_message>
end of the BUILDER implementation
Implementation of the BUILDER design pattern ends correctly.
The presentation and the DEMO were created for this design pattern.
</commit_message>
<xml_diff>
--- a/DesignPatterns/ExtraFiles/Design patterns RESUME - Notes.docx
+++ b/DesignPatterns/ExtraFiles/Design patterns RESUME - Notes.docx
@@ -485,6 +485,7 @@
         <w:rPr>
           <w:b/>
           <w:color w:val="FF0000"/>
+          <w:highlight w:val="green"/>
         </w:rPr>
       </w:pPr>
       <w:proofErr w:type="spellStart"/>
@@ -492,6 +493,7 @@
         <w:rPr>
           <w:b/>
           <w:color w:val="FF0000"/>
+          <w:highlight w:val="green"/>
         </w:rPr>
         <w:t>Implementation</w:t>
       </w:r>
@@ -500,6 +502,7 @@
         <w:rPr>
           <w:b/>
           <w:color w:val="FF0000"/>
+          <w:highlight w:val="green"/>
         </w:rPr>
         <w:t xml:space="preserve"> of a more </w:t>
       </w:r>
@@ -508,6 +511,7 @@
         <w:rPr>
           <w:b/>
           <w:color w:val="FF0000"/>
+          <w:highlight w:val="green"/>
         </w:rPr>
         <w:t>efficient</w:t>
       </w:r>
@@ -516,6 +520,7 @@
         <w:rPr>
           <w:b/>
           <w:color w:val="FF0000"/>
+          <w:highlight w:val="green"/>
         </w:rPr>
         <w:t xml:space="preserve"> service for </w:t>
       </w:r>
@@ -524,6 +529,7 @@
         <w:rPr>
           <w:b/>
           <w:color w:val="FF0000"/>
+          <w:highlight w:val="green"/>
         </w:rPr>
         <w:t>visualizing</w:t>
       </w:r>
@@ -532,6 +538,7 @@
         <w:rPr>
           <w:b/>
           <w:color w:val="FF0000"/>
+          <w:highlight w:val="green"/>
         </w:rPr>
         <w:t xml:space="preserve"> the text (with </w:t>
       </w:r>
@@ -540,6 +547,7 @@
         <w:rPr>
           <w:b/>
           <w:color w:val="FF0000"/>
+          <w:highlight w:val="green"/>
         </w:rPr>
         <w:t>marked</w:t>
       </w:r>
@@ -548,6 +556,7 @@
         <w:rPr>
           <w:b/>
           <w:color w:val="FF0000"/>
+          <w:highlight w:val="green"/>
         </w:rPr>
         <w:t xml:space="preserve"> </w:t>
       </w:r>
@@ -556,6 +565,7 @@
         <w:rPr>
           <w:b/>
           <w:color w:val="FF0000"/>
+          <w:highlight w:val="green"/>
         </w:rPr>
         <w:t>lines</w:t>
       </w:r>
@@ -564,6 +574,7 @@
         <w:rPr>
           <w:b/>
           <w:color w:val="FF0000"/>
+          <w:highlight w:val="green"/>
         </w:rPr>
         <w:t xml:space="preserve"> </w:t>
       </w:r>
@@ -572,6 +583,7 @@
         <w:rPr>
           <w:b/>
           <w:color w:val="FF0000"/>
+          <w:highlight w:val="green"/>
         </w:rPr>
         <w:t>examples</w:t>
       </w:r>
@@ -580,6 +592,7 @@
         <w:rPr>
           <w:b/>
           <w:color w:val="FF0000"/>
+          <w:highlight w:val="green"/>
         </w:rPr>
         <w:t>)</w:t>
       </w:r>
@@ -767,6 +780,7 @@
         <w:rPr>
           <w:b/>
           <w:color w:val="FF0000"/>
+          <w:highlight w:val="green"/>
         </w:rPr>
       </w:pPr>
       <w:proofErr w:type="spellStart"/>
@@ -774,6 +788,7 @@
         <w:rPr>
           <w:b/>
           <w:color w:val="FF0000"/>
+          <w:highlight w:val="green"/>
         </w:rPr>
         <w:t>Completing</w:t>
       </w:r>
@@ -782,6 +797,7 @@
         <w:rPr>
           <w:b/>
           <w:color w:val="FF0000"/>
+          <w:highlight w:val="green"/>
         </w:rPr>
         <w:t xml:space="preserve"> the </w:t>
       </w:r>
@@ -790,6 +806,7 @@
         <w:rPr>
           <w:b/>
           <w:color w:val="FF0000"/>
+          <w:highlight w:val="green"/>
         </w:rPr>
         <w:t>example</w:t>
       </w:r>
@@ -798,6 +815,7 @@
         <w:rPr>
           <w:b/>
           <w:color w:val="FF0000"/>
+          <w:highlight w:val="green"/>
         </w:rPr>
         <w:t xml:space="preserve"> for the </w:t>
       </w:r>
@@ -806,6 +824,7 @@
         <w:rPr>
           <w:b/>
           <w:color w:val="FF0000"/>
+          <w:highlight w:val="green"/>
         </w:rPr>
         <w:t>Strategy</w:t>
       </w:r>
@@ -814,6 +833,7 @@
         <w:rPr>
           <w:b/>
           <w:color w:val="FF0000"/>
+          <w:highlight w:val="green"/>
         </w:rPr>
         <w:t xml:space="preserve"> pattern</w:t>
       </w:r>
@@ -921,235 +941,413 @@
         <w:rPr>
           <w:b/>
           <w:color w:val="FF0000"/>
-          <w:highlight w:val="yellow"/>
+          <w:highlight w:val="green"/>
         </w:rPr>
       </w:pPr>
+      <w:r>
+        <w:rPr>
+          <w:b/>
+          <w:color w:val="FF0000"/>
+          <w:highlight w:val="green"/>
+        </w:rPr>
+        <w:t xml:space="preserve">NB: </w:t>
+      </w:r>
+      <w:proofErr w:type="spellStart"/>
+      <w:r>
+        <w:rPr>
+          <w:b/>
+          <w:color w:val="FF0000"/>
+          <w:highlight w:val="green"/>
+        </w:rPr>
+        <w:t>remember</w:t>
+      </w:r>
+      <w:proofErr w:type="spellEnd"/>
+      <w:r>
+        <w:rPr>
+          <w:b/>
+          <w:color w:val="FF0000"/>
+          <w:highlight w:val="green"/>
+        </w:rPr>
+        <w:t xml:space="preserve"> to </w:t>
+      </w:r>
+      <w:proofErr w:type="spellStart"/>
+      <w:r>
+        <w:rPr>
+          <w:b/>
+          <w:color w:val="FF0000"/>
+          <w:highlight w:val="green"/>
+        </w:rPr>
+        <w:t>have</w:t>
+      </w:r>
+      <w:proofErr w:type="spellEnd"/>
+      <w:r>
+        <w:rPr>
+          <w:b/>
+          <w:color w:val="FF0000"/>
+          <w:highlight w:val="green"/>
+        </w:rPr>
+        <w:t xml:space="preserve"> the </w:t>
+      </w:r>
+      <w:proofErr w:type="spellStart"/>
+      <w:r>
+        <w:rPr>
+          <w:b/>
+          <w:color w:val="FF0000"/>
+          <w:highlight w:val="green"/>
+        </w:rPr>
+        <w:t>view</w:t>
+      </w:r>
+      <w:proofErr w:type="spellEnd"/>
+      <w:r>
+        <w:rPr>
+          <w:b/>
+          <w:color w:val="FF0000"/>
+          <w:highlight w:val="green"/>
+        </w:rPr>
+        <w:t xml:space="preserve"> and </w:t>
+      </w:r>
+      <w:proofErr w:type="spellStart"/>
+      <w:r>
+        <w:rPr>
+          <w:b/>
+          <w:color w:val="FF0000"/>
+          <w:highlight w:val="green"/>
+        </w:rPr>
+        <w:t>methods</w:t>
+      </w:r>
+      <w:proofErr w:type="spellEnd"/>
+      <w:r>
+        <w:rPr>
+          <w:b/>
+          <w:color w:val="FF0000"/>
+          <w:highlight w:val="green"/>
+        </w:rPr>
+        <w:t xml:space="preserve"> </w:t>
+      </w:r>
+      <w:proofErr w:type="spellStart"/>
+      <w:r>
+        <w:rPr>
+          <w:b/>
+          <w:color w:val="FF0000"/>
+          <w:highlight w:val="green"/>
+        </w:rPr>
+        <w:t>implemented</w:t>
+      </w:r>
+      <w:proofErr w:type="spellEnd"/>
+      <w:r>
+        <w:rPr>
+          <w:b/>
+          <w:color w:val="FF0000"/>
+          <w:highlight w:val="green"/>
+        </w:rPr>
+        <w:t xml:space="preserve"> by </w:t>
+      </w:r>
+      <w:proofErr w:type="spellStart"/>
+      <w:r>
+        <w:rPr>
+          <w:b/>
+          <w:color w:val="FF0000"/>
+          <w:highlight w:val="green"/>
+        </w:rPr>
+        <w:t>it</w:t>
+      </w:r>
+      <w:proofErr w:type="spellEnd"/>
+      <w:r>
+        <w:rPr>
+          <w:b/>
+          <w:color w:val="FF0000"/>
+          <w:highlight w:val="green"/>
+        </w:rPr>
+        <w:t xml:space="preserve">, </w:t>
+      </w:r>
+      <w:proofErr w:type="spellStart"/>
+      <w:r>
+        <w:rPr>
+          <w:b/>
+          <w:color w:val="FF0000"/>
+          <w:highlight w:val="green"/>
+        </w:rPr>
+        <w:t>separated</w:t>
+      </w:r>
+      <w:proofErr w:type="spellEnd"/>
+      <w:r>
+        <w:rPr>
+          <w:b/>
+          <w:color w:val="FF0000"/>
+          <w:highlight w:val="green"/>
+        </w:rPr>
+        <w:t xml:space="preserve"> from the </w:t>
+      </w:r>
+      <w:proofErr w:type="spellStart"/>
+      <w:r>
+        <w:rPr>
+          <w:b/>
+          <w:color w:val="FF0000"/>
+          <w:highlight w:val="green"/>
+        </w:rPr>
+        <w:t>context</w:t>
+      </w:r>
+      <w:proofErr w:type="spellEnd"/>
+      <w:r>
+        <w:rPr>
+          <w:b/>
+          <w:color w:val="FF0000"/>
+          <w:highlight w:val="green"/>
+        </w:rPr>
+        <w:t xml:space="preserve"> of model (</w:t>
+      </w:r>
+      <w:proofErr w:type="spellStart"/>
+      <w:r>
+        <w:rPr>
+          <w:b/>
+          <w:color w:val="FF0000"/>
+          <w:highlight w:val="green"/>
+        </w:rPr>
+        <w:t>passing</w:t>
+      </w:r>
+      <w:proofErr w:type="spellEnd"/>
+      <w:r>
+        <w:rPr>
+          <w:b/>
+          <w:color w:val="FF0000"/>
+          <w:highlight w:val="green"/>
+        </w:rPr>
+        <w:t xml:space="preserve"> only the </w:t>
+      </w:r>
+      <w:proofErr w:type="spellStart"/>
+      <w:r>
+        <w:rPr>
+          <w:b/>
+          <w:color w:val="FF0000"/>
+          <w:highlight w:val="green"/>
+        </w:rPr>
+        <w:t>viewBag</w:t>
+      </w:r>
+      <w:proofErr w:type="spellEnd"/>
+      <w:r>
+        <w:rPr>
+          <w:b/>
+          <w:color w:val="FF0000"/>
+          <w:highlight w:val="green"/>
+        </w:rPr>
+        <w:t xml:space="preserve"> </w:t>
+      </w:r>
+      <w:proofErr w:type="spellStart"/>
+      <w:r>
+        <w:rPr>
+          <w:b/>
+          <w:color w:val="FF0000"/>
+          <w:highlight w:val="green"/>
+        </w:rPr>
+        <w:t>object</w:t>
+      </w:r>
+      <w:proofErr w:type="spellEnd"/>
+      <w:r>
+        <w:rPr>
+          <w:b/>
+          <w:color w:val="FF0000"/>
+          <w:highlight w:val="green"/>
+        </w:rPr>
+        <w:t xml:space="preserve"> </w:t>
+      </w:r>
+      <w:proofErr w:type="spellStart"/>
+      <w:r>
+        <w:rPr>
+          <w:b/>
+          <w:color w:val="FF0000"/>
+          <w:highlight w:val="green"/>
+        </w:rPr>
+        <w:t>instead</w:t>
+      </w:r>
+      <w:proofErr w:type="spellEnd"/>
+      <w:r>
+        <w:rPr>
+          <w:b/>
+          <w:color w:val="FF0000"/>
+          <w:highlight w:val="green"/>
+        </w:rPr>
+        <w:t>)</w:t>
+      </w:r>
+    </w:p>
+    <w:p>
+      <w:pPr>
+        <w:pStyle w:val="Paragrafoelenco"/>
+        <w:numPr>
+          <w:ilvl w:val="0"/>
+          <w:numId w:val="1"/>
+        </w:numPr>
+        <w:rPr>
+          <w:b/>
+        </w:rPr>
+      </w:pPr>
+      <w:r>
+        <w:rPr>
+          <w:b/>
+        </w:rPr>
+        <w:t xml:space="preserve">NB: for the design pattern BUILDER 2 </w:t>
+      </w:r>
+      <w:proofErr w:type="spellStart"/>
+      <w:r>
+        <w:rPr>
+          <w:b/>
+        </w:rPr>
+        <w:t>examples</w:t>
+      </w:r>
+      <w:proofErr w:type="spellEnd"/>
+      <w:r>
+        <w:rPr>
+          <w:b/>
+        </w:rPr>
+        <w:t xml:space="preserve"> </w:t>
+      </w:r>
+      <w:proofErr w:type="spellStart"/>
+      <w:r>
+        <w:rPr>
+          <w:b/>
+        </w:rPr>
+        <w:t>has</w:t>
+      </w:r>
+      <w:proofErr w:type="spellEnd"/>
+      <w:r>
+        <w:rPr>
+          <w:b/>
+        </w:rPr>
+        <w:t xml:space="preserve"> to be </w:t>
+      </w:r>
+      <w:proofErr w:type="spellStart"/>
+      <w:r>
+        <w:rPr>
+          <w:b/>
+        </w:rPr>
+        <w:t>shown</w:t>
+      </w:r>
+      <w:proofErr w:type="spellEnd"/>
+      <w:r>
+        <w:rPr>
+          <w:b/>
+        </w:rPr>
+        <w:t xml:space="preserve"> in </w:t>
+      </w:r>
+      <w:proofErr w:type="spellStart"/>
+      <w:r>
+        <w:rPr>
+          <w:b/>
+        </w:rPr>
+        <w:t>this</w:t>
+      </w:r>
+      <w:proofErr w:type="spellEnd"/>
+      <w:r>
+        <w:rPr>
+          <w:b/>
+        </w:rPr>
+        <w:t xml:space="preserve"> page: the </w:t>
+      </w:r>
+      <w:proofErr w:type="spellStart"/>
+      <w:r>
+        <w:rPr>
+          <w:b/>
+        </w:rPr>
+        <w:t>one</w:t>
+      </w:r>
+      <w:proofErr w:type="spellEnd"/>
+      <w:r>
+        <w:rPr>
+          <w:b/>
+        </w:rPr>
+        <w:t xml:space="preserve"> </w:t>
+      </w:r>
+      <w:proofErr w:type="spellStart"/>
+      <w:r>
+        <w:rPr>
+          <w:b/>
+        </w:rPr>
+        <w:t>related</w:t>
+      </w:r>
+      <w:proofErr w:type="spellEnd"/>
+      <w:r>
+        <w:rPr>
+          <w:b/>
+        </w:rPr>
+        <w:t xml:space="preserve"> to </w:t>
+      </w:r>
+      <w:proofErr w:type="spellStart"/>
+      <w:r>
+        <w:rPr>
+          <w:b/>
+        </w:rPr>
+        <w:t>OldRobotBuilder</w:t>
+      </w:r>
+      <w:proofErr w:type="spellEnd"/>
+      <w:r>
+        <w:rPr>
+          <w:b/>
+        </w:rPr>
+        <w:t xml:space="preserve"> and the </w:t>
+      </w:r>
+      <w:proofErr w:type="spellStart"/>
+      <w:r>
+        <w:rPr>
+          <w:b/>
+        </w:rPr>
+        <w:t>second</w:t>
+      </w:r>
+      <w:proofErr w:type="spellEnd"/>
+      <w:r>
+        <w:rPr>
+          <w:b/>
+        </w:rPr>
+        <w:t xml:space="preserve"> to the OldRobotBuilder_2:</w:t>
+      </w:r>
+    </w:p>
+    <w:p>
+      <w:pPr>
+        <w:rPr>
+          <w:b/>
+        </w:rPr>
+      </w:pPr>
+      <w:r>
+        <w:rPr>
+          <w:noProof/>
+          <w:lang w:eastAsia="it-IT"/>
+        </w:rPr>
+        <w:drawing>
+          <wp:inline distT="0" distB="0" distL="0" distR="0" wp14:anchorId="5A77C261" wp14:editId="036F8158">
+            <wp:extent cx="6120130" cy="3419475"/>
+            <wp:effectExtent l="0" t="0" r="0" b="9525"/>
+            <wp:docPr id="1" name="Immagine 1"/>
+            <wp:cNvGraphicFramePr>
+              <a:graphicFrameLocks xmlns:a="http://schemas.openxmlformats.org/drawingml/2006/main" noChangeAspect="1"/>
+            </wp:cNvGraphicFramePr>
+            <a:graphic xmlns:a="http://schemas.openxmlformats.org/drawingml/2006/main">
+              <a:graphicData uri="http://schemas.openxmlformats.org/drawingml/2006/picture">
+                <pic:pic xmlns:pic="http://schemas.openxmlformats.org/drawingml/2006/picture">
+                  <pic:nvPicPr>
+                    <pic:cNvPr id="1" name=""/>
+                    <pic:cNvPicPr/>
+                  </pic:nvPicPr>
+                  <pic:blipFill>
+                    <a:blip r:embed="rId5"/>
+                    <a:stretch>
+                      <a:fillRect/>
+                    </a:stretch>
+                  </pic:blipFill>
+                  <pic:spPr>
+                    <a:xfrm>
+                      <a:off x="0" y="0"/>
+                      <a:ext cx="6120130" cy="3419475"/>
+                    </a:xfrm>
+                    <a:prstGeom prst="rect">
+                      <a:avLst/>
+                    </a:prstGeom>
+                  </pic:spPr>
+                </pic:pic>
+              </a:graphicData>
+            </a:graphic>
+          </wp:inline>
+        </w:drawing>
+      </w:r>
       <w:bookmarkStart w:id="0" w:name="_GoBack"/>
       <w:bookmarkEnd w:id="0"/>
-      <w:r>
-        <w:rPr>
-          <w:b/>
-          <w:color w:val="FF0000"/>
-          <w:highlight w:val="yellow"/>
-        </w:rPr>
-        <w:t xml:space="preserve">NB: </w:t>
-      </w:r>
-      <w:proofErr w:type="spellStart"/>
-      <w:r>
-        <w:rPr>
-          <w:b/>
-          <w:color w:val="FF0000"/>
-          <w:highlight w:val="yellow"/>
-        </w:rPr>
-        <w:t>remember</w:t>
-      </w:r>
-      <w:proofErr w:type="spellEnd"/>
-      <w:r>
-        <w:rPr>
-          <w:b/>
-          <w:color w:val="FF0000"/>
-          <w:highlight w:val="yellow"/>
-        </w:rPr>
-        <w:t xml:space="preserve"> to </w:t>
-      </w:r>
-      <w:proofErr w:type="spellStart"/>
-      <w:r>
-        <w:rPr>
-          <w:b/>
-          <w:color w:val="FF0000"/>
-          <w:highlight w:val="yellow"/>
-        </w:rPr>
-        <w:t>have</w:t>
-      </w:r>
-      <w:proofErr w:type="spellEnd"/>
-      <w:r>
-        <w:rPr>
-          <w:b/>
-          <w:color w:val="FF0000"/>
-          <w:highlight w:val="yellow"/>
-        </w:rPr>
-        <w:t xml:space="preserve"> the </w:t>
-      </w:r>
-      <w:proofErr w:type="spellStart"/>
-      <w:r>
-        <w:rPr>
-          <w:b/>
-          <w:color w:val="FF0000"/>
-          <w:highlight w:val="yellow"/>
-        </w:rPr>
-        <w:t>view</w:t>
-      </w:r>
-      <w:proofErr w:type="spellEnd"/>
-      <w:r>
-        <w:rPr>
-          <w:b/>
-          <w:color w:val="FF0000"/>
-          <w:highlight w:val="yellow"/>
-        </w:rPr>
-        <w:t xml:space="preserve"> and </w:t>
-      </w:r>
-      <w:proofErr w:type="spellStart"/>
-      <w:r>
-        <w:rPr>
-          <w:b/>
-          <w:color w:val="FF0000"/>
-          <w:highlight w:val="yellow"/>
-        </w:rPr>
-        <w:t>methods</w:t>
-      </w:r>
-      <w:proofErr w:type="spellEnd"/>
-      <w:r>
-        <w:rPr>
-          <w:b/>
-          <w:color w:val="FF0000"/>
-          <w:highlight w:val="yellow"/>
-        </w:rPr>
-        <w:t xml:space="preserve"> </w:t>
-      </w:r>
-      <w:proofErr w:type="spellStart"/>
-      <w:r>
-        <w:rPr>
-          <w:b/>
-          <w:color w:val="FF0000"/>
-          <w:highlight w:val="yellow"/>
-        </w:rPr>
-        <w:t>implemented</w:t>
-      </w:r>
-      <w:proofErr w:type="spellEnd"/>
-      <w:r>
-        <w:rPr>
-          <w:b/>
-          <w:color w:val="FF0000"/>
-          <w:highlight w:val="yellow"/>
-        </w:rPr>
-        <w:t xml:space="preserve"> by </w:t>
-      </w:r>
-      <w:proofErr w:type="spellStart"/>
-      <w:r>
-        <w:rPr>
-          <w:b/>
-          <w:color w:val="FF0000"/>
-          <w:highlight w:val="yellow"/>
-        </w:rPr>
-        <w:t>it</w:t>
-      </w:r>
-      <w:proofErr w:type="spellEnd"/>
-      <w:r>
-        <w:rPr>
-          <w:b/>
-          <w:color w:val="FF0000"/>
-          <w:highlight w:val="yellow"/>
-        </w:rPr>
-        <w:t xml:space="preserve">, </w:t>
-      </w:r>
-      <w:proofErr w:type="spellStart"/>
-      <w:r>
-        <w:rPr>
-          <w:b/>
-          <w:color w:val="FF0000"/>
-          <w:highlight w:val="yellow"/>
-        </w:rPr>
-        <w:t>separated</w:t>
-      </w:r>
-      <w:proofErr w:type="spellEnd"/>
-      <w:r>
-        <w:rPr>
-          <w:b/>
-          <w:color w:val="FF0000"/>
-          <w:highlight w:val="yellow"/>
-        </w:rPr>
-        <w:t xml:space="preserve"> from the </w:t>
-      </w:r>
-      <w:proofErr w:type="spellStart"/>
-      <w:r>
-        <w:rPr>
-          <w:b/>
-          <w:color w:val="FF0000"/>
-          <w:highlight w:val="yellow"/>
-        </w:rPr>
-        <w:t>context</w:t>
-      </w:r>
-      <w:proofErr w:type="spellEnd"/>
-      <w:r>
-        <w:rPr>
-          <w:b/>
-          <w:color w:val="FF0000"/>
-          <w:highlight w:val="yellow"/>
-        </w:rPr>
-        <w:t xml:space="preserve"> of model (</w:t>
-      </w:r>
-      <w:proofErr w:type="spellStart"/>
-      <w:r>
-        <w:rPr>
-          <w:b/>
-          <w:color w:val="FF0000"/>
-          <w:highlight w:val="yellow"/>
-        </w:rPr>
-        <w:t>passing</w:t>
-      </w:r>
-      <w:proofErr w:type="spellEnd"/>
-      <w:r>
-        <w:rPr>
-          <w:b/>
-          <w:color w:val="FF0000"/>
-          <w:highlight w:val="yellow"/>
-        </w:rPr>
-        <w:t xml:space="preserve"> only the </w:t>
-      </w:r>
-      <w:proofErr w:type="spellStart"/>
-      <w:r>
-        <w:rPr>
-          <w:b/>
-          <w:color w:val="FF0000"/>
-          <w:highlight w:val="yellow"/>
-        </w:rPr>
-        <w:t>viewBag</w:t>
-      </w:r>
-      <w:proofErr w:type="spellEnd"/>
-      <w:r>
-        <w:rPr>
-          <w:b/>
-          <w:color w:val="FF0000"/>
-          <w:highlight w:val="yellow"/>
-        </w:rPr>
-        <w:t xml:space="preserve"> </w:t>
-      </w:r>
-      <w:proofErr w:type="spellStart"/>
-      <w:r>
-        <w:rPr>
-          <w:b/>
-          <w:color w:val="FF0000"/>
-          <w:highlight w:val="yellow"/>
-        </w:rPr>
-        <w:t>object</w:t>
-      </w:r>
-      <w:proofErr w:type="spellEnd"/>
-      <w:r>
-        <w:rPr>
-          <w:b/>
-          <w:color w:val="FF0000"/>
-          <w:highlight w:val="yellow"/>
-        </w:rPr>
-        <w:t xml:space="preserve"> </w:t>
-      </w:r>
-      <w:proofErr w:type="spellStart"/>
-      <w:r>
-        <w:rPr>
-          <w:b/>
-          <w:color w:val="FF0000"/>
-          <w:highlight w:val="yellow"/>
-        </w:rPr>
-        <w:t>instead</w:t>
-      </w:r>
-      <w:proofErr w:type="spellEnd"/>
-      <w:r>
-        <w:rPr>
-          <w:b/>
-          <w:color w:val="FF0000"/>
-          <w:highlight w:val="yellow"/>
-        </w:rPr>
-        <w:t>)</w:t>
-      </w:r>
     </w:p>
     <w:sectPr>
       <w:pgSz w:w="11906" w:h="16838"/>

</xml_diff>

<commit_message>
end of the implementation of the chain of responsibility
Both examples and demo.
For the eventual bugs refer to the document in the ExtraFiles folder
</commit_message>
<xml_diff>
--- a/DesignPatterns/ExtraFiles/Design patterns RESUME - Notes.docx
+++ b/DesignPatterns/ExtraFiles/Design patterns RESUME - Notes.docx
@@ -43,6 +43,7 @@
         </w:numPr>
         <w:rPr>
           <w:b/>
+          <w:strike/>
           <w:highlight w:val="green"/>
         </w:rPr>
       </w:pPr>
@@ -50,6 +51,7 @@
       <w:r>
         <w:rPr>
           <w:b/>
+          <w:strike/>
           <w:highlight w:val="green"/>
         </w:rPr>
         <w:t>Finishing</w:t>
@@ -58,6 +60,7 @@
       <w:r>
         <w:rPr>
           <w:b/>
+          <w:strike/>
           <w:highlight w:val="green"/>
         </w:rPr>
         <w:t xml:space="preserve"> the </w:t>
@@ -66,6 +69,7 @@
       <w:r>
         <w:rPr>
           <w:b/>
+          <w:strike/>
           <w:highlight w:val="green"/>
         </w:rPr>
         <w:t>implementation</w:t>
@@ -74,6 +78,7 @@
       <w:r>
         <w:rPr>
           <w:b/>
+          <w:strike/>
           <w:highlight w:val="green"/>
         </w:rPr>
         <w:t xml:space="preserve"> of the </w:t>
@@ -82,6 +87,7 @@
       <w:r>
         <w:rPr>
           <w:b/>
+          <w:strike/>
           <w:highlight w:val="green"/>
         </w:rPr>
         <w:t>view</w:t>
@@ -90,6 +96,7 @@
       <w:r>
         <w:rPr>
           <w:b/>
+          <w:strike/>
           <w:highlight w:val="green"/>
         </w:rPr>
         <w:t xml:space="preserve"> code </w:t>
@@ -98,6 +105,7 @@
       <w:r>
         <w:rPr>
           <w:b/>
+          <w:strike/>
           <w:highlight w:val="green"/>
         </w:rPr>
         <w:t>section</w:t>
@@ -106,6 +114,7 @@
       <w:r>
         <w:rPr>
           <w:b/>
+          <w:strike/>
           <w:highlight w:val="green"/>
         </w:rPr>
         <w:t xml:space="preserve"> of </w:t>
@@ -114,6 +123,7 @@
       <w:r>
         <w:rPr>
           <w:b/>
+          <w:strike/>
           <w:highlight w:val="green"/>
         </w:rPr>
         <w:t>every</w:t>
@@ -122,14 +132,16 @@
       <w:r>
         <w:rPr>
           <w:b/>
-          <w:highlight w:val="green"/>
-        </w:rPr>
-        <w:t xml:space="preserve"> </w:t>
-      </w:r>
-      <w:proofErr w:type="spellStart"/>
-      <w:r>
-        <w:rPr>
-          <w:b/>
+          <w:strike/>
+          <w:highlight w:val="green"/>
+        </w:rPr>
+        <w:t xml:space="preserve"> </w:t>
+      </w:r>
+      <w:proofErr w:type="spellStart"/>
+      <w:r>
+        <w:rPr>
+          <w:b/>
+          <w:strike/>
           <w:highlight w:val="green"/>
         </w:rPr>
         <w:t>example</w:t>
@@ -138,14 +150,16 @@
       <w:r>
         <w:rPr>
           <w:b/>
-          <w:highlight w:val="green"/>
-        </w:rPr>
-        <w:t xml:space="preserve"> </w:t>
-      </w:r>
-      <w:proofErr w:type="spellStart"/>
-      <w:r>
-        <w:rPr>
-          <w:b/>
+          <w:strike/>
+          <w:highlight w:val="green"/>
+        </w:rPr>
+        <w:t xml:space="preserve"> </w:t>
+      </w:r>
+      <w:proofErr w:type="spellStart"/>
+      <w:r>
+        <w:rPr>
+          <w:b/>
+          <w:strike/>
           <w:highlight w:val="green"/>
         </w:rPr>
         <w:t>pages</w:t>
@@ -154,6 +168,7 @@
       <w:r>
         <w:rPr>
           <w:b/>
+          <w:strike/>
           <w:highlight w:val="green"/>
         </w:rPr>
         <w:t xml:space="preserve"> (</w:t>
@@ -162,6 +177,7 @@
       <w:r>
         <w:rPr>
           <w:b/>
+          <w:strike/>
           <w:highlight w:val="green"/>
         </w:rPr>
         <w:t>if</w:t>
@@ -170,14 +186,16 @@
       <w:r>
         <w:rPr>
           <w:b/>
-          <w:highlight w:val="green"/>
-        </w:rPr>
-        <w:t xml:space="preserve"> </w:t>
-      </w:r>
-      <w:proofErr w:type="spellStart"/>
-      <w:r>
-        <w:rPr>
-          <w:b/>
+          <w:strike/>
+          <w:highlight w:val="green"/>
+        </w:rPr>
+        <w:t xml:space="preserve"> </w:t>
+      </w:r>
+      <w:proofErr w:type="spellStart"/>
+      <w:r>
+        <w:rPr>
+          <w:b/>
+          <w:strike/>
           <w:highlight w:val="green"/>
         </w:rPr>
         <w:t>they</w:t>
@@ -186,14 +204,16 @@
       <w:r>
         <w:rPr>
           <w:b/>
-          <w:highlight w:val="green"/>
-        </w:rPr>
-        <w:t xml:space="preserve"> </w:t>
-      </w:r>
-      <w:proofErr w:type="spellStart"/>
-      <w:r>
-        <w:rPr>
-          <w:b/>
+          <w:strike/>
+          <w:highlight w:val="green"/>
+        </w:rPr>
+        <w:t xml:space="preserve"> </w:t>
+      </w:r>
+      <w:proofErr w:type="spellStart"/>
+      <w:r>
+        <w:rPr>
+          <w:b/>
+          <w:strike/>
           <w:highlight w:val="green"/>
         </w:rPr>
         <w:t>got</w:t>
@@ -202,14 +222,16 @@
       <w:r>
         <w:rPr>
           <w:b/>
-          <w:highlight w:val="green"/>
-        </w:rPr>
-        <w:t xml:space="preserve"> </w:t>
-      </w:r>
-      <w:proofErr w:type="spellStart"/>
-      <w:r>
-        <w:rPr>
-          <w:b/>
+          <w:strike/>
+          <w:highlight w:val="green"/>
+        </w:rPr>
+        <w:t xml:space="preserve"> </w:t>
+      </w:r>
+      <w:proofErr w:type="spellStart"/>
+      <w:r>
+        <w:rPr>
+          <w:b/>
+          <w:strike/>
           <w:highlight w:val="green"/>
         </w:rPr>
         <w:t>one</w:t>
@@ -218,6 +240,7 @@
       <w:r>
         <w:rPr>
           <w:b/>
+          <w:strike/>
           <w:highlight w:val="green"/>
         </w:rPr>
         <w:t>)</w:t>
@@ -228,11 +251,13 @@
         <w:pStyle w:val="Paragrafoelenco"/>
         <w:rPr>
           <w:b/>
+          <w:strike/>
         </w:rPr>
       </w:pPr>
       <w:r>
         <w:rPr>
           <w:b/>
+          <w:strike/>
           <w:highlight w:val="green"/>
         </w:rPr>
         <w:t>(</w:t>
@@ -241,6 +266,7 @@
       <w:r>
         <w:rPr>
           <w:b/>
+          <w:strike/>
           <w:highlight w:val="green"/>
         </w:rPr>
         <w:t>without</w:t>
@@ -249,6 +275,7 @@
       <w:r>
         <w:rPr>
           <w:b/>
+          <w:strike/>
           <w:highlight w:val="green"/>
         </w:rPr>
         <w:t xml:space="preserve"> the </w:t>
@@ -257,6 +284,7 @@
       <w:r>
         <w:rPr>
           <w:b/>
+          <w:strike/>
           <w:highlight w:val="green"/>
         </w:rPr>
         <w:t>marking</w:t>
@@ -265,6 +293,7 @@
       <w:r>
         <w:rPr>
           <w:b/>
+          <w:strike/>
           <w:highlight w:val="green"/>
         </w:rPr>
         <w:t xml:space="preserve"> service)</w:t>
@@ -279,6 +308,7 @@
         </w:numPr>
         <w:rPr>
           <w:b/>
+          <w:strike/>
           <w:highlight w:val="green"/>
         </w:rPr>
       </w:pPr>
@@ -286,6 +316,7 @@
       <w:r>
         <w:rPr>
           <w:b/>
+          <w:strike/>
           <w:highlight w:val="green"/>
         </w:rPr>
         <w:t>Finishing</w:t>
@@ -294,6 +325,7 @@
       <w:r>
         <w:rPr>
           <w:b/>
+          <w:strike/>
           <w:highlight w:val="green"/>
         </w:rPr>
         <w:t xml:space="preserve"> the </w:t>
@@ -302,6 +334,7 @@
       <w:r>
         <w:rPr>
           <w:b/>
+          <w:strike/>
           <w:highlight w:val="green"/>
         </w:rPr>
         <w:t>implementation</w:t>
@@ -310,6 +343,7 @@
       <w:r>
         <w:rPr>
           <w:b/>
+          <w:strike/>
           <w:highlight w:val="green"/>
         </w:rPr>
         <w:t xml:space="preserve"> of the </w:t>
@@ -318,6 +352,7 @@
       <w:r>
         <w:rPr>
           <w:b/>
+          <w:strike/>
           <w:highlight w:val="green"/>
         </w:rPr>
         <w:t>view</w:t>
@@ -326,6 +361,7 @@
       <w:r>
         <w:rPr>
           <w:b/>
+          <w:strike/>
           <w:highlight w:val="green"/>
         </w:rPr>
         <w:t xml:space="preserve"> code </w:t>
@@ -334,6 +370,7 @@
       <w:r>
         <w:rPr>
           <w:b/>
+          <w:strike/>
           <w:highlight w:val="green"/>
         </w:rPr>
         <w:t>section</w:t>
@@ -342,6 +379,7 @@
       <w:r>
         <w:rPr>
           <w:b/>
+          <w:strike/>
           <w:highlight w:val="green"/>
         </w:rPr>
         <w:t xml:space="preserve"> of </w:t>
@@ -350,6 +388,7 @@
       <w:r>
         <w:rPr>
           <w:b/>
+          <w:strike/>
           <w:highlight w:val="green"/>
         </w:rPr>
         <w:t>every</w:t>
@@ -358,14 +397,16 @@
       <w:r>
         <w:rPr>
           <w:b/>
-          <w:highlight w:val="green"/>
-        </w:rPr>
-        <w:t xml:space="preserve"> </w:t>
-      </w:r>
-      <w:proofErr w:type="spellStart"/>
-      <w:r>
-        <w:rPr>
-          <w:b/>
+          <w:strike/>
+          <w:highlight w:val="green"/>
+        </w:rPr>
+        <w:t xml:space="preserve"> </w:t>
+      </w:r>
+      <w:proofErr w:type="spellStart"/>
+      <w:r>
+        <w:rPr>
+          <w:b/>
+          <w:strike/>
           <w:highlight w:val="green"/>
         </w:rPr>
         <w:t>example</w:t>
@@ -374,14 +415,16 @@
       <w:r>
         <w:rPr>
           <w:b/>
-          <w:highlight w:val="green"/>
-        </w:rPr>
-        <w:t xml:space="preserve"> </w:t>
-      </w:r>
-      <w:proofErr w:type="spellStart"/>
-      <w:r>
-        <w:rPr>
-          <w:b/>
+          <w:strike/>
+          <w:highlight w:val="green"/>
+        </w:rPr>
+        <w:t xml:space="preserve"> </w:t>
+      </w:r>
+      <w:proofErr w:type="spellStart"/>
+      <w:r>
+        <w:rPr>
+          <w:b/>
+          <w:strike/>
           <w:highlight w:val="green"/>
         </w:rPr>
         <w:t>pages</w:t>
@@ -390,14 +433,16 @@
       <w:r>
         <w:rPr>
           <w:b/>
-          <w:highlight w:val="green"/>
-        </w:rPr>
-        <w:t xml:space="preserve"> </w:t>
-      </w:r>
-      <w:proofErr w:type="spellStart"/>
-      <w:r>
-        <w:rPr>
-          <w:b/>
+          <w:strike/>
+          <w:highlight w:val="green"/>
+        </w:rPr>
+        <w:t xml:space="preserve"> </w:t>
+      </w:r>
+      <w:proofErr w:type="spellStart"/>
+      <w:r>
+        <w:rPr>
+          <w:b/>
+          <w:strike/>
           <w:highlight w:val="green"/>
         </w:rPr>
         <w:t>adding</w:t>
@@ -406,6 +451,7 @@
       <w:r>
         <w:rPr>
           <w:b/>
+          <w:strike/>
           <w:highlight w:val="green"/>
         </w:rPr>
         <w:t xml:space="preserve"> the </w:t>
@@ -414,6 +460,7 @@
       <w:r>
         <w:rPr>
           <w:b/>
+          <w:strike/>
           <w:highlight w:val="green"/>
         </w:rPr>
         <w:t>Wrong</w:t>
@@ -422,14 +469,16 @@
       <w:r>
         <w:rPr>
           <w:b/>
-          <w:highlight w:val="green"/>
-        </w:rPr>
-        <w:t xml:space="preserve"> </w:t>
-      </w:r>
-      <w:proofErr w:type="spellStart"/>
-      <w:r>
-        <w:rPr>
-          <w:b/>
+          <w:strike/>
+          <w:highlight w:val="green"/>
+        </w:rPr>
+        <w:t xml:space="preserve"> </w:t>
+      </w:r>
+      <w:proofErr w:type="spellStart"/>
+      <w:r>
+        <w:rPr>
+          <w:b/>
+          <w:strike/>
           <w:highlight w:val="green"/>
         </w:rPr>
         <w:t>Example</w:t>
@@ -438,6 +487,7 @@
       <w:r>
         <w:rPr>
           <w:b/>
+          <w:strike/>
           <w:highlight w:val="green"/>
         </w:rPr>
         <w:t xml:space="preserve"> page (with the </w:t>
@@ -446,6 +496,7 @@
       <w:r>
         <w:rPr>
           <w:b/>
+          <w:strike/>
           <w:highlight w:val="green"/>
         </w:rPr>
         <w:t>marking</w:t>
@@ -454,6 +505,7 @@
       <w:r>
         <w:rPr>
           <w:b/>
+          <w:strike/>
           <w:highlight w:val="green"/>
         </w:rPr>
         <w:t xml:space="preserve"> service from the </w:t>
@@ -462,6 +514,7 @@
       <w:r>
         <w:rPr>
           <w:b/>
+          <w:strike/>
           <w:highlight w:val="green"/>
         </w:rPr>
         <w:t>opened</w:t>
@@ -470,6 +523,7 @@
       <w:r>
         <w:rPr>
           <w:b/>
+          <w:strike/>
           <w:highlight w:val="green"/>
         </w:rPr>
         <w:t xml:space="preserve"> console)</w:t>
@@ -484,6 +538,7 @@
         </w:numPr>
         <w:rPr>
           <w:b/>
+          <w:strike/>
           <w:color w:val="FF0000"/>
           <w:highlight w:val="green"/>
         </w:rPr>
@@ -492,6 +547,7 @@
       <w:r>
         <w:rPr>
           <w:b/>
+          <w:strike/>
           <w:color w:val="FF0000"/>
           <w:highlight w:val="green"/>
         </w:rPr>
@@ -501,6 +557,7 @@
       <w:r>
         <w:rPr>
           <w:b/>
+          <w:strike/>
           <w:color w:val="FF0000"/>
           <w:highlight w:val="green"/>
         </w:rPr>
@@ -510,6 +567,7 @@
       <w:r>
         <w:rPr>
           <w:b/>
+          <w:strike/>
           <w:color w:val="FF0000"/>
           <w:highlight w:val="green"/>
         </w:rPr>
@@ -519,6 +577,7 @@
       <w:r>
         <w:rPr>
           <w:b/>
+          <w:strike/>
           <w:color w:val="FF0000"/>
           <w:highlight w:val="green"/>
         </w:rPr>
@@ -528,6 +587,7 @@
       <w:r>
         <w:rPr>
           <w:b/>
+          <w:strike/>
           <w:color w:val="FF0000"/>
           <w:highlight w:val="green"/>
         </w:rPr>
@@ -537,6 +597,7 @@
       <w:r>
         <w:rPr>
           <w:b/>
+          <w:strike/>
           <w:color w:val="FF0000"/>
           <w:highlight w:val="green"/>
         </w:rPr>
@@ -546,6 +607,7 @@
       <w:r>
         <w:rPr>
           <w:b/>
+          <w:strike/>
           <w:color w:val="FF0000"/>
           <w:highlight w:val="green"/>
         </w:rPr>
@@ -555,15 +617,17 @@
       <w:r>
         <w:rPr>
           <w:b/>
-          <w:color w:val="FF0000"/>
-          <w:highlight w:val="green"/>
-        </w:rPr>
-        <w:t xml:space="preserve"> </w:t>
-      </w:r>
-      <w:proofErr w:type="spellStart"/>
-      <w:r>
-        <w:rPr>
-          <w:b/>
+          <w:strike/>
+          <w:color w:val="FF0000"/>
+          <w:highlight w:val="green"/>
+        </w:rPr>
+        <w:t xml:space="preserve"> </w:t>
+      </w:r>
+      <w:proofErr w:type="spellStart"/>
+      <w:r>
+        <w:rPr>
+          <w:b/>
+          <w:strike/>
           <w:color w:val="FF0000"/>
           <w:highlight w:val="green"/>
         </w:rPr>
@@ -573,15 +637,17 @@
       <w:r>
         <w:rPr>
           <w:b/>
-          <w:color w:val="FF0000"/>
-          <w:highlight w:val="green"/>
-        </w:rPr>
-        <w:t xml:space="preserve"> </w:t>
-      </w:r>
-      <w:proofErr w:type="spellStart"/>
-      <w:r>
-        <w:rPr>
-          <w:b/>
+          <w:strike/>
+          <w:color w:val="FF0000"/>
+          <w:highlight w:val="green"/>
+        </w:rPr>
+        <w:t xml:space="preserve"> </w:t>
+      </w:r>
+      <w:proofErr w:type="spellStart"/>
+      <w:r>
+        <w:rPr>
+          <w:b/>
+          <w:strike/>
           <w:color w:val="FF0000"/>
           <w:highlight w:val="green"/>
         </w:rPr>
@@ -591,6 +657,7 @@
       <w:r>
         <w:rPr>
           <w:b/>
+          <w:strike/>
           <w:color w:val="FF0000"/>
           <w:highlight w:val="green"/>
         </w:rPr>
@@ -779,6 +846,7 @@
         </w:numPr>
         <w:rPr>
           <w:b/>
+          <w:strike/>
           <w:color w:val="FF0000"/>
           <w:highlight w:val="green"/>
         </w:rPr>
@@ -787,6 +855,7 @@
       <w:r>
         <w:rPr>
           <w:b/>
+          <w:strike/>
           <w:color w:val="FF0000"/>
           <w:highlight w:val="green"/>
         </w:rPr>
@@ -796,6 +865,7 @@
       <w:r>
         <w:rPr>
           <w:b/>
+          <w:strike/>
           <w:color w:val="FF0000"/>
           <w:highlight w:val="green"/>
         </w:rPr>
@@ -805,6 +875,7 @@
       <w:r>
         <w:rPr>
           <w:b/>
+          <w:strike/>
           <w:color w:val="FF0000"/>
           <w:highlight w:val="green"/>
         </w:rPr>
@@ -814,6 +885,7 @@
       <w:r>
         <w:rPr>
           <w:b/>
+          <w:strike/>
           <w:color w:val="FF0000"/>
           <w:highlight w:val="green"/>
         </w:rPr>
@@ -823,6 +895,7 @@
       <w:r>
         <w:rPr>
           <w:b/>
+          <w:strike/>
           <w:color w:val="FF0000"/>
           <w:highlight w:val="green"/>
         </w:rPr>
@@ -832,6 +905,7 @@
       <w:r>
         <w:rPr>
           <w:b/>
+          <w:strike/>
           <w:color w:val="FF0000"/>
           <w:highlight w:val="green"/>
         </w:rPr>
@@ -940,6 +1014,7 @@
         </w:numPr>
         <w:rPr>
           <w:b/>
+          <w:strike/>
           <w:color w:val="FF0000"/>
           <w:highlight w:val="green"/>
         </w:rPr>
@@ -947,6 +1022,7 @@
       <w:r>
         <w:rPr>
           <w:b/>
+          <w:strike/>
           <w:color w:val="FF0000"/>
           <w:highlight w:val="green"/>
         </w:rPr>
@@ -956,6 +1032,7 @@
       <w:r>
         <w:rPr>
           <w:b/>
+          <w:strike/>
           <w:color w:val="FF0000"/>
           <w:highlight w:val="green"/>
         </w:rPr>
@@ -965,6 +1042,7 @@
       <w:r>
         <w:rPr>
           <w:b/>
+          <w:strike/>
           <w:color w:val="FF0000"/>
           <w:highlight w:val="green"/>
         </w:rPr>
@@ -974,6 +1052,7 @@
       <w:r>
         <w:rPr>
           <w:b/>
+          <w:strike/>
           <w:color w:val="FF0000"/>
           <w:highlight w:val="green"/>
         </w:rPr>
@@ -983,6 +1062,7 @@
       <w:r>
         <w:rPr>
           <w:b/>
+          <w:strike/>
           <w:color w:val="FF0000"/>
           <w:highlight w:val="green"/>
         </w:rPr>
@@ -992,6 +1072,7 @@
       <w:r>
         <w:rPr>
           <w:b/>
+          <w:strike/>
           <w:color w:val="FF0000"/>
           <w:highlight w:val="green"/>
         </w:rPr>
@@ -1001,6 +1082,7 @@
       <w:r>
         <w:rPr>
           <w:b/>
+          <w:strike/>
           <w:color w:val="FF0000"/>
           <w:highlight w:val="green"/>
         </w:rPr>
@@ -1010,6 +1092,7 @@
       <w:r>
         <w:rPr>
           <w:b/>
+          <w:strike/>
           <w:color w:val="FF0000"/>
           <w:highlight w:val="green"/>
         </w:rPr>
@@ -1019,15 +1102,17 @@
       <w:r>
         <w:rPr>
           <w:b/>
-          <w:color w:val="FF0000"/>
-          <w:highlight w:val="green"/>
-        </w:rPr>
-        <w:t xml:space="preserve"> </w:t>
-      </w:r>
-      <w:proofErr w:type="spellStart"/>
-      <w:r>
-        <w:rPr>
-          <w:b/>
+          <w:strike/>
+          <w:color w:val="FF0000"/>
+          <w:highlight w:val="green"/>
+        </w:rPr>
+        <w:t xml:space="preserve"> </w:t>
+      </w:r>
+      <w:proofErr w:type="spellStart"/>
+      <w:r>
+        <w:rPr>
+          <w:b/>
+          <w:strike/>
           <w:color w:val="FF0000"/>
           <w:highlight w:val="green"/>
         </w:rPr>
@@ -1037,6 +1122,7 @@
       <w:r>
         <w:rPr>
           <w:b/>
+          <w:strike/>
           <w:color w:val="FF0000"/>
           <w:highlight w:val="green"/>
         </w:rPr>
@@ -1046,6 +1132,7 @@
       <w:r>
         <w:rPr>
           <w:b/>
+          <w:strike/>
           <w:color w:val="FF0000"/>
           <w:highlight w:val="green"/>
         </w:rPr>
@@ -1055,6 +1142,7 @@
       <w:r>
         <w:rPr>
           <w:b/>
+          <w:strike/>
           <w:color w:val="FF0000"/>
           <w:highlight w:val="green"/>
         </w:rPr>
@@ -1064,6 +1152,7 @@
       <w:r>
         <w:rPr>
           <w:b/>
+          <w:strike/>
           <w:color w:val="FF0000"/>
           <w:highlight w:val="green"/>
         </w:rPr>
@@ -1073,6 +1162,7 @@
       <w:r>
         <w:rPr>
           <w:b/>
+          <w:strike/>
           <w:color w:val="FF0000"/>
           <w:highlight w:val="green"/>
         </w:rPr>
@@ -1082,6 +1172,7 @@
       <w:r>
         <w:rPr>
           <w:b/>
+          <w:strike/>
           <w:color w:val="FF0000"/>
           <w:highlight w:val="green"/>
         </w:rPr>
@@ -1091,6 +1182,7 @@
       <w:r>
         <w:rPr>
           <w:b/>
+          <w:strike/>
           <w:color w:val="FF0000"/>
           <w:highlight w:val="green"/>
         </w:rPr>
@@ -1100,6 +1192,7 @@
       <w:r>
         <w:rPr>
           <w:b/>
+          <w:strike/>
           <w:color w:val="FF0000"/>
           <w:highlight w:val="green"/>
         </w:rPr>
@@ -1109,6 +1202,7 @@
       <w:r>
         <w:rPr>
           <w:b/>
+          <w:strike/>
           <w:color w:val="FF0000"/>
           <w:highlight w:val="green"/>
         </w:rPr>
@@ -1118,6 +1212,7 @@
       <w:r>
         <w:rPr>
           <w:b/>
+          <w:strike/>
           <w:color w:val="FF0000"/>
           <w:highlight w:val="green"/>
         </w:rPr>
@@ -1127,15 +1222,17 @@
       <w:r>
         <w:rPr>
           <w:b/>
-          <w:color w:val="FF0000"/>
-          <w:highlight w:val="green"/>
-        </w:rPr>
-        <w:t xml:space="preserve"> </w:t>
-      </w:r>
-      <w:proofErr w:type="spellStart"/>
-      <w:r>
-        <w:rPr>
-          <w:b/>
+          <w:strike/>
+          <w:color w:val="FF0000"/>
+          <w:highlight w:val="green"/>
+        </w:rPr>
+        <w:t xml:space="preserve"> </w:t>
+      </w:r>
+      <w:proofErr w:type="spellStart"/>
+      <w:r>
+        <w:rPr>
+          <w:b/>
+          <w:strike/>
           <w:color w:val="FF0000"/>
           <w:highlight w:val="green"/>
         </w:rPr>
@@ -1145,15 +1242,17 @@
       <w:r>
         <w:rPr>
           <w:b/>
-          <w:color w:val="FF0000"/>
-          <w:highlight w:val="green"/>
-        </w:rPr>
-        <w:t xml:space="preserve"> </w:t>
-      </w:r>
-      <w:proofErr w:type="spellStart"/>
-      <w:r>
-        <w:rPr>
-          <w:b/>
+          <w:strike/>
+          <w:color w:val="FF0000"/>
+          <w:highlight w:val="green"/>
+        </w:rPr>
+        <w:t xml:space="preserve"> </w:t>
+      </w:r>
+      <w:proofErr w:type="spellStart"/>
+      <w:r>
+        <w:rPr>
+          <w:b/>
+          <w:strike/>
           <w:color w:val="FF0000"/>
           <w:highlight w:val="green"/>
         </w:rPr>
@@ -1163,6 +1262,7 @@
       <w:r>
         <w:rPr>
           <w:b/>
+          <w:strike/>
           <w:color w:val="FF0000"/>
           <w:highlight w:val="green"/>
         </w:rPr>
@@ -1644,8 +1744,6 @@
         </w:rPr>
         <w:t xml:space="preserve"> 2):</w:t>
       </w:r>
-      <w:bookmarkStart w:id="0" w:name="_GoBack"/>
-      <w:bookmarkEnd w:id="0"/>
     </w:p>
     <w:p>
       <w:pPr>
@@ -1695,6 +1793,427 @@
           </wp:inline>
         </w:drawing>
       </w:r>
+    </w:p>
+    <w:p>
+      <w:pPr>
+        <w:pStyle w:val="Paragrafoelenco"/>
+        <w:numPr>
+          <w:ilvl w:val="0"/>
+          <w:numId w:val="1"/>
+        </w:numPr>
+        <w:rPr>
+          <w:b/>
+        </w:rPr>
+      </w:pPr>
+      <w:r>
+        <w:rPr>
+          <w:b/>
+        </w:rPr>
+        <w:t xml:space="preserve">For the </w:t>
+      </w:r>
+      <w:proofErr w:type="spellStart"/>
+      <w:r>
+        <w:rPr>
+          <w:b/>
+        </w:rPr>
+        <w:t>chain</w:t>
+      </w:r>
+      <w:proofErr w:type="spellEnd"/>
+      <w:r>
+        <w:rPr>
+          <w:b/>
+        </w:rPr>
+        <w:t xml:space="preserve"> of </w:t>
+      </w:r>
+      <w:proofErr w:type="spellStart"/>
+      <w:r>
+        <w:rPr>
+          <w:b/>
+        </w:rPr>
+        <w:t>responsibility</w:t>
+      </w:r>
+      <w:proofErr w:type="spellEnd"/>
+      <w:r>
+        <w:rPr>
+          <w:b/>
+        </w:rPr>
+        <w:t xml:space="preserve"> in </w:t>
+      </w:r>
+      <w:proofErr w:type="spellStart"/>
+      <w:r>
+        <w:rPr>
+          <w:b/>
+        </w:rPr>
+        <w:t>this</w:t>
+      </w:r>
+      <w:proofErr w:type="spellEnd"/>
+      <w:r>
+        <w:rPr>
+          <w:b/>
+        </w:rPr>
+        <w:t xml:space="preserve"> page:</w:t>
+      </w:r>
+    </w:p>
+    <w:p>
+      <w:pPr>
+        <w:rPr>
+          <w:b/>
+        </w:rPr>
+      </w:pPr>
+      <w:r>
+        <w:rPr>
+          <w:b/>
+          <w:noProof/>
+          <w:lang w:eastAsia="it-IT"/>
+        </w:rPr>
+        <w:drawing>
+          <wp:inline distT="0" distB="0" distL="0" distR="0">
+            <wp:extent cx="6115050" cy="1569085"/>
+            <wp:effectExtent l="0" t="0" r="0" b="0"/>
+            <wp:docPr id="3" name="Immagine 3"/>
+            <wp:cNvGraphicFramePr>
+              <a:graphicFrameLocks xmlns:a="http://schemas.openxmlformats.org/drawingml/2006/main" noChangeAspect="1"/>
+            </wp:cNvGraphicFramePr>
+            <a:graphic xmlns:a="http://schemas.openxmlformats.org/drawingml/2006/main">
+              <a:graphicData uri="http://schemas.openxmlformats.org/drawingml/2006/picture">
+                <pic:pic xmlns:pic="http://schemas.openxmlformats.org/drawingml/2006/picture">
+                  <pic:nvPicPr>
+                    <pic:cNvPr id="0" name="Picture 1"/>
+                    <pic:cNvPicPr>
+                      <a:picLocks noChangeAspect="1" noChangeArrowheads="1"/>
+                    </pic:cNvPicPr>
+                  </pic:nvPicPr>
+                  <pic:blipFill>
+                    <a:blip r:embed="rId7">
+                      <a:extLst>
+                        <a:ext uri="{28A0092B-C50C-407E-A947-70E740481C1C}">
+                          <a14:useLocalDpi xmlns:a14="http://schemas.microsoft.com/office/drawing/2010/main" val="0"/>
+                        </a:ext>
+                      </a:extLst>
+                    </a:blip>
+                    <a:srcRect/>
+                    <a:stretch>
+                      <a:fillRect/>
+                    </a:stretch>
+                  </pic:blipFill>
+                  <pic:spPr bwMode="auto">
+                    <a:xfrm>
+                      <a:off x="0" y="0"/>
+                      <a:ext cx="6115050" cy="1569085"/>
+                    </a:xfrm>
+                    <a:prstGeom prst="rect">
+                      <a:avLst/>
+                    </a:prstGeom>
+                    <a:noFill/>
+                    <a:ln>
+                      <a:noFill/>
+                    </a:ln>
+                  </pic:spPr>
+                </pic:pic>
+              </a:graphicData>
+            </a:graphic>
+          </wp:inline>
+        </w:drawing>
+      </w:r>
+    </w:p>
+    <w:p>
+      <w:pPr>
+        <w:rPr>
+          <w:b/>
+        </w:rPr>
+      </w:pPr>
+      <w:r>
+        <w:rPr>
+          <w:b/>
+        </w:rPr>
+        <w:t xml:space="preserve">I </w:t>
+      </w:r>
+      <w:proofErr w:type="spellStart"/>
+      <w:r>
+        <w:rPr>
+          <w:b/>
+        </w:rPr>
+        <w:t>have</w:t>
+      </w:r>
+      <w:proofErr w:type="spellEnd"/>
+      <w:r>
+        <w:rPr>
+          <w:b/>
+        </w:rPr>
+        <w:t xml:space="preserve"> to show </w:t>
+      </w:r>
+      <w:proofErr w:type="spellStart"/>
+      <w:r>
+        <w:rPr>
+          <w:b/>
+        </w:rPr>
+        <w:t>every</w:t>
+      </w:r>
+      <w:proofErr w:type="spellEnd"/>
+      <w:r>
+        <w:rPr>
+          <w:b/>
+        </w:rPr>
+        <w:t xml:space="preserve"> </w:t>
+      </w:r>
+      <w:proofErr w:type="spellStart"/>
+      <w:r>
+        <w:rPr>
+          <w:b/>
+        </w:rPr>
+        <w:t>implementation</w:t>
+      </w:r>
+      <w:proofErr w:type="spellEnd"/>
+      <w:r>
+        <w:rPr>
+          <w:b/>
+        </w:rPr>
+        <w:t xml:space="preserve"> of the </w:t>
+      </w:r>
+      <w:proofErr w:type="spellStart"/>
+      <w:r>
+        <w:rPr>
+          <w:b/>
+        </w:rPr>
+        <w:t>elements</w:t>
+      </w:r>
+      <w:proofErr w:type="spellEnd"/>
+      <w:r>
+        <w:rPr>
+          <w:b/>
+        </w:rPr>
+        <w:t xml:space="preserve"> in the </w:t>
+      </w:r>
+      <w:proofErr w:type="spellStart"/>
+      <w:r>
+        <w:rPr>
+          <w:b/>
+        </w:rPr>
+        <w:t>chain</w:t>
+      </w:r>
+      <w:proofErr w:type="spellEnd"/>
+      <w:r>
+        <w:rPr>
+          <w:b/>
+        </w:rPr>
+        <w:t xml:space="preserve"> (</w:t>
+      </w:r>
+      <w:proofErr w:type="spellStart"/>
+      <w:r>
+        <w:rPr>
+          <w:b/>
+        </w:rPr>
+        <w:t>maybe</w:t>
+      </w:r>
+      <w:proofErr w:type="spellEnd"/>
+      <w:r>
+        <w:rPr>
+          <w:b/>
+        </w:rPr>
+        <w:t xml:space="preserve"> with a </w:t>
+      </w:r>
+      <w:proofErr w:type="spellStart"/>
+      <w:r>
+        <w:rPr>
+          <w:b/>
+        </w:rPr>
+        <w:t>tab</w:t>
+      </w:r>
+      <w:proofErr w:type="spellEnd"/>
+      <w:r>
+        <w:rPr>
+          <w:b/>
+        </w:rPr>
+        <w:t xml:space="preserve"> </w:t>
+      </w:r>
+      <w:proofErr w:type="spellStart"/>
+      <w:r>
+        <w:rPr>
+          <w:b/>
+        </w:rPr>
+        <w:t>element</w:t>
+      </w:r>
+      <w:proofErr w:type="spellEnd"/>
+      <w:r>
+        <w:rPr>
+          <w:b/>
+        </w:rPr>
+        <w:t>…)</w:t>
+      </w:r>
+    </w:p>
+    <w:p>
+      <w:pPr>
+        <w:pStyle w:val="Paragrafoelenco"/>
+        <w:numPr>
+          <w:ilvl w:val="0"/>
+          <w:numId w:val="1"/>
+        </w:numPr>
+        <w:rPr>
+          <w:b/>
+        </w:rPr>
+      </w:pPr>
+      <w:r>
+        <w:rPr>
+          <w:b/>
+        </w:rPr>
+        <w:t xml:space="preserve">Chain of </w:t>
+      </w:r>
+      <w:proofErr w:type="spellStart"/>
+      <w:r>
+        <w:rPr>
+          <w:b/>
+        </w:rPr>
+        <w:t>responsibilty</w:t>
+      </w:r>
+      <w:proofErr w:type="spellEnd"/>
+      <w:r>
+        <w:rPr>
+          <w:b/>
+        </w:rPr>
+        <w:t xml:space="preserve"> DEMO: </w:t>
+      </w:r>
+      <w:proofErr w:type="spellStart"/>
+      <w:r>
+        <w:rPr>
+          <w:b/>
+        </w:rPr>
+        <w:t>it</w:t>
+      </w:r>
+      <w:proofErr w:type="spellEnd"/>
+      <w:r>
+        <w:rPr>
+          <w:b/>
+        </w:rPr>
+        <w:t xml:space="preserve"> </w:t>
+      </w:r>
+      <w:proofErr w:type="spellStart"/>
+      <w:r>
+        <w:rPr>
+          <w:b/>
+        </w:rPr>
+        <w:t>would</w:t>
+      </w:r>
+      <w:proofErr w:type="spellEnd"/>
+      <w:r>
+        <w:rPr>
+          <w:b/>
+        </w:rPr>
+        <w:t xml:space="preserve"> be </w:t>
+      </w:r>
+      <w:proofErr w:type="spellStart"/>
+      <w:r>
+        <w:rPr>
+          <w:b/>
+        </w:rPr>
+        <w:t>nice</w:t>
+      </w:r>
+      <w:proofErr w:type="spellEnd"/>
+      <w:r>
+        <w:rPr>
+          <w:b/>
+        </w:rPr>
+        <w:t xml:space="preserve"> </w:t>
+      </w:r>
+      <w:proofErr w:type="spellStart"/>
+      <w:r>
+        <w:rPr>
+          <w:b/>
+        </w:rPr>
+        <w:t>if</w:t>
+      </w:r>
+      <w:proofErr w:type="spellEnd"/>
+      <w:r>
+        <w:rPr>
+          <w:b/>
+        </w:rPr>
+        <w:t xml:space="preserve"> </w:t>
+      </w:r>
+      <w:proofErr w:type="spellStart"/>
+      <w:r>
+        <w:rPr>
+          <w:b/>
+        </w:rPr>
+        <w:t>there</w:t>
+      </w:r>
+      <w:proofErr w:type="spellEnd"/>
+      <w:r>
+        <w:rPr>
+          <w:b/>
+        </w:rPr>
+        <w:t xml:space="preserve"> are the </w:t>
+      </w:r>
+      <w:proofErr w:type="spellStart"/>
+      <w:r>
+        <w:rPr>
+          <w:b/>
+        </w:rPr>
+        <w:t>possibility</w:t>
+      </w:r>
+      <w:proofErr w:type="spellEnd"/>
+      <w:r>
+        <w:rPr>
+          <w:b/>
+        </w:rPr>
+        <w:t xml:space="preserve"> to </w:t>
+      </w:r>
+      <w:proofErr w:type="spellStart"/>
+      <w:r>
+        <w:rPr>
+          <w:b/>
+        </w:rPr>
+        <w:t>digit</w:t>
+      </w:r>
+      <w:proofErr w:type="spellEnd"/>
+      <w:r>
+        <w:rPr>
+          <w:b/>
+        </w:rPr>
+        <w:t xml:space="preserve"> some </w:t>
+      </w:r>
+      <w:proofErr w:type="spellStart"/>
+      <w:r>
+        <w:rPr>
+          <w:b/>
+        </w:rPr>
+        <w:t>parameters</w:t>
+      </w:r>
+      <w:proofErr w:type="spellEnd"/>
+      <w:r>
+        <w:rPr>
+          <w:b/>
+        </w:rPr>
+        <w:t xml:space="preserve"> by the </w:t>
+      </w:r>
+      <w:proofErr w:type="spellStart"/>
+      <w:r>
+        <w:rPr>
+          <w:b/>
+        </w:rPr>
+        <w:t>user</w:t>
+      </w:r>
+      <w:proofErr w:type="spellEnd"/>
+      <w:r>
+        <w:rPr>
+          <w:b/>
+        </w:rPr>
+        <w:t xml:space="preserve"> </w:t>
+      </w:r>
+      <w:proofErr w:type="spellStart"/>
+      <w:r>
+        <w:rPr>
+          <w:b/>
+        </w:rPr>
+        <w:t>at</w:t>
+      </w:r>
+      <w:proofErr w:type="spellEnd"/>
+      <w:r>
+        <w:rPr>
+          <w:b/>
+        </w:rPr>
+        <w:t xml:space="preserve"> the end of the demo</w:t>
+      </w:r>
+      <w:bookmarkStart w:id="0" w:name="_GoBack"/>
+      <w:bookmarkEnd w:id="0"/>
     </w:p>
     <w:sectPr>
       <w:pgSz w:w="11906" w:h="16838"/>

</xml_diff>

<commit_message>
end of the BRIDGE implementation
the examples and DEMO are completed
</commit_message>
<xml_diff>
--- a/DesignPatterns/ExtraFiles/Design patterns RESUME - Notes.docx
+++ b/DesignPatterns/ExtraFiles/Design patterns RESUME - Notes.docx
@@ -2212,6 +2212,256 @@
         </w:rPr>
         <w:t xml:space="preserve"> the end of the demo</w:t>
       </w:r>
+    </w:p>
+    <w:p>
+      <w:pPr>
+        <w:pStyle w:val="Paragrafoelenco"/>
+        <w:numPr>
+          <w:ilvl w:val="0"/>
+          <w:numId w:val="1"/>
+        </w:numPr>
+        <w:rPr>
+          <w:b/>
+        </w:rPr>
+      </w:pPr>
+      <w:r>
+        <w:rPr>
+          <w:b/>
+        </w:rPr>
+        <w:t xml:space="preserve">The </w:t>
+      </w:r>
+      <w:proofErr w:type="spellStart"/>
+      <w:r>
+        <w:rPr>
+          <w:b/>
+        </w:rPr>
+        <w:t>same</w:t>
+      </w:r>
+      <w:proofErr w:type="spellEnd"/>
+      <w:r>
+        <w:rPr>
+          <w:b/>
+        </w:rPr>
+        <w:t xml:space="preserve"> for the BRIDGE: </w:t>
+      </w:r>
+      <w:proofErr w:type="spellStart"/>
+      <w:r>
+        <w:rPr>
+          <w:b/>
+        </w:rPr>
+        <w:t>at</w:t>
+      </w:r>
+      <w:proofErr w:type="spellEnd"/>
+      <w:r>
+        <w:rPr>
+          <w:b/>
+        </w:rPr>
+        <w:t xml:space="preserve"> page: </w:t>
+      </w:r>
+    </w:p>
+    <w:p>
+      <w:pPr>
+        <w:rPr>
+          <w:b/>
+        </w:rPr>
+      </w:pPr>
+      <w:r>
+        <w:rPr>
+          <w:noProof/>
+          <w:lang w:eastAsia="it-IT"/>
+        </w:rPr>
+        <w:drawing>
+          <wp:inline distT="0" distB="0" distL="0" distR="0" wp14:anchorId="54D6998D" wp14:editId="7A5615AE">
+            <wp:extent cx="6120130" cy="946150"/>
+            <wp:effectExtent l="0" t="0" r="0" b="6350"/>
+            <wp:docPr id="4" name="Immagine 4"/>
+            <wp:cNvGraphicFramePr>
+              <a:graphicFrameLocks xmlns:a="http://schemas.openxmlformats.org/drawingml/2006/main" noChangeAspect="1"/>
+            </wp:cNvGraphicFramePr>
+            <a:graphic xmlns:a="http://schemas.openxmlformats.org/drawingml/2006/main">
+              <a:graphicData uri="http://schemas.openxmlformats.org/drawingml/2006/picture">
+                <pic:pic xmlns:pic="http://schemas.openxmlformats.org/drawingml/2006/picture">
+                  <pic:nvPicPr>
+                    <pic:cNvPr id="1" name=""/>
+                    <pic:cNvPicPr/>
+                  </pic:nvPicPr>
+                  <pic:blipFill>
+                    <a:blip r:embed="rId8"/>
+                    <a:stretch>
+                      <a:fillRect/>
+                    </a:stretch>
+                  </pic:blipFill>
+                  <pic:spPr>
+                    <a:xfrm>
+                      <a:off x="0" y="0"/>
+                      <a:ext cx="6120130" cy="946150"/>
+                    </a:xfrm>
+                    <a:prstGeom prst="rect">
+                      <a:avLst/>
+                    </a:prstGeom>
+                  </pic:spPr>
+                </pic:pic>
+              </a:graphicData>
+            </a:graphic>
+          </wp:inline>
+        </w:drawing>
+      </w:r>
+    </w:p>
+    <w:p>
+      <w:pPr>
+        <w:pStyle w:val="Paragrafoelenco"/>
+        <w:numPr>
+          <w:ilvl w:val="0"/>
+          <w:numId w:val="2"/>
+        </w:numPr>
+        <w:rPr>
+          <w:b/>
+        </w:rPr>
+      </w:pPr>
+      <w:r>
+        <w:rPr>
+          <w:b/>
+        </w:rPr>
+        <w:t xml:space="preserve">2 </w:t>
+      </w:r>
+      <w:proofErr w:type="spellStart"/>
+      <w:r>
+        <w:rPr>
+          <w:b/>
+        </w:rPr>
+        <w:t>descriptions</w:t>
+      </w:r>
+      <w:proofErr w:type="spellEnd"/>
+      <w:r>
+        <w:rPr>
+          <w:b/>
+        </w:rPr>
+        <w:t xml:space="preserve"> </w:t>
+      </w:r>
+      <w:proofErr w:type="spellStart"/>
+      <w:r>
+        <w:rPr>
+          <w:b/>
+        </w:rPr>
+        <w:t>should</w:t>
+      </w:r>
+      <w:proofErr w:type="spellEnd"/>
+      <w:r>
+        <w:rPr>
+          <w:b/>
+        </w:rPr>
+        <w:t xml:space="preserve"> be </w:t>
+      </w:r>
+      <w:proofErr w:type="spellStart"/>
+      <w:r>
+        <w:rPr>
+          <w:b/>
+        </w:rPr>
+        <w:t>shown</w:t>
+      </w:r>
+      <w:proofErr w:type="spellEnd"/>
+    </w:p>
+    <w:p>
+      <w:pPr>
+        <w:pStyle w:val="Paragrafoelenco"/>
+        <w:numPr>
+          <w:ilvl w:val="0"/>
+          <w:numId w:val="1"/>
+        </w:numPr>
+        <w:rPr>
+          <w:b/>
+        </w:rPr>
+      </w:pPr>
+      <w:r>
+        <w:rPr>
+          <w:b/>
+        </w:rPr>
+        <w:t xml:space="preserve">In the BRIDGE the </w:t>
+      </w:r>
+      <w:proofErr w:type="spellStart"/>
+      <w:r>
+        <w:rPr>
+          <w:b/>
+        </w:rPr>
+        <w:t>other</w:t>
+      </w:r>
+      <w:proofErr w:type="spellEnd"/>
+      <w:r>
+        <w:rPr>
+          <w:b/>
+        </w:rPr>
+        <w:t xml:space="preserve"> </w:t>
+      </w:r>
+      <w:proofErr w:type="spellStart"/>
+      <w:r>
+        <w:rPr>
+          <w:b/>
+        </w:rPr>
+        <w:t>example</w:t>
+      </w:r>
+      <w:proofErr w:type="spellEnd"/>
+      <w:r>
+        <w:rPr>
+          <w:b/>
+        </w:rPr>
+        <w:t xml:space="preserve"> </w:t>
+      </w:r>
+      <w:proofErr w:type="spellStart"/>
+      <w:r>
+        <w:rPr>
+          <w:b/>
+        </w:rPr>
+        <w:t>said</w:t>
+      </w:r>
+      <w:proofErr w:type="spellEnd"/>
+      <w:r>
+        <w:rPr>
+          <w:b/>
+        </w:rPr>
+        <w:t xml:space="preserve"> the </w:t>
+      </w:r>
+      <w:proofErr w:type="spellStart"/>
+      <w:r>
+        <w:rPr>
+          <w:b/>
+        </w:rPr>
+        <w:t>homework</w:t>
+      </w:r>
+      <w:proofErr w:type="spellEnd"/>
+      <w:r>
+        <w:rPr>
+          <w:b/>
+        </w:rPr>
+        <w:t xml:space="preserve"> </w:t>
+      </w:r>
+      <w:proofErr w:type="spellStart"/>
+      <w:r>
+        <w:rPr>
+          <w:b/>
+        </w:rPr>
+        <w:t>should</w:t>
+      </w:r>
+      <w:proofErr w:type="spellEnd"/>
+      <w:r>
+        <w:rPr>
+          <w:b/>
+        </w:rPr>
+        <w:t xml:space="preserve"> be </w:t>
+      </w:r>
+      <w:proofErr w:type="spellStart"/>
+      <w:r>
+        <w:rPr>
+          <w:b/>
+        </w:rPr>
+        <w:t>implemented</w:t>
+      </w:r>
+      <w:proofErr w:type="spellEnd"/>
+      <w:r>
+        <w:rPr>
+          <w:b/>
+        </w:rPr>
+        <w:t xml:space="preserve"> </w:t>
+      </w:r>
       <w:bookmarkStart w:id="0" w:name="_GoBack"/>
       <w:bookmarkEnd w:id="0"/>
     </w:p>
@@ -2316,8 +2566,124 @@
       </w:pPr>
     </w:lvl>
   </w:abstractNum>
+  <w:abstractNum w:abstractNumId="1" w15:restartNumberingAfterBreak="0">
+    <w:nsid w:val="538A099F"/>
+    <w:multiLevelType w:val="hybridMultilevel"/>
+    <w:tmpl w:val="8E4A505A"/>
+    <w:lvl w:ilvl="0" w:tplc="3968CAEE">
+      <w:start w:val="12"/>
+      <w:numFmt w:val="bullet"/>
+      <w:lvlText w:val="-"/>
+      <w:lvlJc w:val="left"/>
+      <w:pPr>
+        <w:ind w:left="720" w:hanging="360"/>
+      </w:pPr>
+      <w:rPr>
+        <w:rFonts w:ascii="Calibri" w:eastAsiaTheme="minorHAnsi" w:hAnsi="Calibri" w:cs="Calibri" w:hint="default"/>
+      </w:rPr>
+    </w:lvl>
+    <w:lvl w:ilvl="1" w:tplc="04100003" w:tentative="1">
+      <w:start w:val="1"/>
+      <w:numFmt w:val="bullet"/>
+      <w:lvlText w:val="o"/>
+      <w:lvlJc w:val="left"/>
+      <w:pPr>
+        <w:ind w:left="1440" w:hanging="360"/>
+      </w:pPr>
+      <w:rPr>
+        <w:rFonts w:ascii="Courier New" w:hAnsi="Courier New" w:cs="Courier New" w:hint="default"/>
+      </w:rPr>
+    </w:lvl>
+    <w:lvl w:ilvl="2" w:tplc="04100005" w:tentative="1">
+      <w:start w:val="1"/>
+      <w:numFmt w:val="bullet"/>
+      <w:lvlText w:val=""/>
+      <w:lvlJc w:val="left"/>
+      <w:pPr>
+        <w:ind w:left="2160" w:hanging="360"/>
+      </w:pPr>
+      <w:rPr>
+        <w:rFonts w:ascii="Wingdings" w:hAnsi="Wingdings" w:hint="default"/>
+      </w:rPr>
+    </w:lvl>
+    <w:lvl w:ilvl="3" w:tplc="04100001" w:tentative="1">
+      <w:start w:val="1"/>
+      <w:numFmt w:val="bullet"/>
+      <w:lvlText w:val=""/>
+      <w:lvlJc w:val="left"/>
+      <w:pPr>
+        <w:ind w:left="2880" w:hanging="360"/>
+      </w:pPr>
+      <w:rPr>
+        <w:rFonts w:ascii="Symbol" w:hAnsi="Symbol" w:hint="default"/>
+      </w:rPr>
+    </w:lvl>
+    <w:lvl w:ilvl="4" w:tplc="04100003" w:tentative="1">
+      <w:start w:val="1"/>
+      <w:numFmt w:val="bullet"/>
+      <w:lvlText w:val="o"/>
+      <w:lvlJc w:val="left"/>
+      <w:pPr>
+        <w:ind w:left="3600" w:hanging="360"/>
+      </w:pPr>
+      <w:rPr>
+        <w:rFonts w:ascii="Courier New" w:hAnsi="Courier New" w:cs="Courier New" w:hint="default"/>
+      </w:rPr>
+    </w:lvl>
+    <w:lvl w:ilvl="5" w:tplc="04100005" w:tentative="1">
+      <w:start w:val="1"/>
+      <w:numFmt w:val="bullet"/>
+      <w:lvlText w:val=""/>
+      <w:lvlJc w:val="left"/>
+      <w:pPr>
+        <w:ind w:left="4320" w:hanging="360"/>
+      </w:pPr>
+      <w:rPr>
+        <w:rFonts w:ascii="Wingdings" w:hAnsi="Wingdings" w:hint="default"/>
+      </w:rPr>
+    </w:lvl>
+    <w:lvl w:ilvl="6" w:tplc="04100001" w:tentative="1">
+      <w:start w:val="1"/>
+      <w:numFmt w:val="bullet"/>
+      <w:lvlText w:val=""/>
+      <w:lvlJc w:val="left"/>
+      <w:pPr>
+        <w:ind w:left="5040" w:hanging="360"/>
+      </w:pPr>
+      <w:rPr>
+        <w:rFonts w:ascii="Symbol" w:hAnsi="Symbol" w:hint="default"/>
+      </w:rPr>
+    </w:lvl>
+    <w:lvl w:ilvl="7" w:tplc="04100003" w:tentative="1">
+      <w:start w:val="1"/>
+      <w:numFmt w:val="bullet"/>
+      <w:lvlText w:val="o"/>
+      <w:lvlJc w:val="left"/>
+      <w:pPr>
+        <w:ind w:left="5760" w:hanging="360"/>
+      </w:pPr>
+      <w:rPr>
+        <w:rFonts w:ascii="Courier New" w:hAnsi="Courier New" w:cs="Courier New" w:hint="default"/>
+      </w:rPr>
+    </w:lvl>
+    <w:lvl w:ilvl="8" w:tplc="04100005" w:tentative="1">
+      <w:start w:val="1"/>
+      <w:numFmt w:val="bullet"/>
+      <w:lvlText w:val=""/>
+      <w:lvlJc w:val="left"/>
+      <w:pPr>
+        <w:ind w:left="6480" w:hanging="360"/>
+      </w:pPr>
+      <w:rPr>
+        <w:rFonts w:ascii="Wingdings" w:hAnsi="Wingdings" w:hint="default"/>
+      </w:rPr>
+    </w:lvl>
+  </w:abstractNum>
   <w:num w:numId="1">
     <w:abstractNumId w:val="0"/>
+  </w:num>
+  <w:num w:numId="2">
+    <w:abstractNumId w:val="1"/>
   </w:num>
 </w:numbering>
 </file>

</xml_diff>

<commit_message>
finishing the FACTORY presentation
TODO: creating the DEMO
</commit_message>
<xml_diff>
--- a/DesignPatterns/ExtraFiles/Design patterns RESUME - Notes.docx
+++ b/DesignPatterns/ExtraFiles/Design patterns RESUME - Notes.docx
@@ -3085,6 +3085,150 @@
         </w:rPr>
         <w:t xml:space="preserve"> DEMO</w:t>
       </w:r>
+    </w:p>
+    <w:p>
+      <w:pPr>
+        <w:pStyle w:val="Paragrafoelenco"/>
+        <w:numPr>
+          <w:ilvl w:val="0"/>
+          <w:numId w:val="1"/>
+        </w:numPr>
+        <w:rPr>
+          <w:b/>
+        </w:rPr>
+      </w:pPr>
+      <w:r>
+        <w:rPr>
+          <w:b/>
+        </w:rPr>
+        <w:t xml:space="preserve">For the page of the Factory </w:t>
+      </w:r>
+      <w:proofErr w:type="spellStart"/>
+      <w:r>
+        <w:rPr>
+          <w:b/>
+        </w:rPr>
+        <w:t>presentation</w:t>
+      </w:r>
+      <w:proofErr w:type="spellEnd"/>
+      <w:r>
+        <w:rPr>
+          <w:b/>
+        </w:rPr>
+        <w:t xml:space="preserve"> multiple </w:t>
+      </w:r>
+      <w:proofErr w:type="spellStart"/>
+      <w:r>
+        <w:rPr>
+          <w:b/>
+        </w:rPr>
+        <w:t>examples</w:t>
+      </w:r>
+      <w:proofErr w:type="spellEnd"/>
+      <w:r>
+        <w:rPr>
+          <w:b/>
+        </w:rPr>
+        <w:t xml:space="preserve"> </w:t>
+      </w:r>
+      <w:proofErr w:type="spellStart"/>
+      <w:r>
+        <w:rPr>
+          <w:b/>
+        </w:rPr>
+        <w:t>have</w:t>
+      </w:r>
+      <w:proofErr w:type="spellEnd"/>
+      <w:r>
+        <w:rPr>
+          <w:b/>
+        </w:rPr>
+        <w:t xml:space="preserve"> to be </w:t>
+      </w:r>
+      <w:proofErr w:type="spellStart"/>
+      <w:r>
+        <w:rPr>
+          <w:b/>
+        </w:rPr>
+        <w:t>shown</w:t>
+      </w:r>
+      <w:proofErr w:type="spellEnd"/>
+      <w:r>
+        <w:rPr>
+          <w:b/>
+        </w:rPr>
+        <w:t>:</w:t>
+      </w:r>
+    </w:p>
+    <w:p>
+      <w:pPr>
+        <w:rPr>
+          <w:b/>
+        </w:rPr>
+      </w:pPr>
+      <w:r>
+        <w:rPr>
+          <w:b/>
+          <w:noProof/>
+          <w:lang w:eastAsia="it-IT"/>
+        </w:rPr>
+        <w:lastRenderedPageBreak/>
+        <w:drawing>
+          <wp:inline distT="0" distB="0" distL="0" distR="0">
+            <wp:extent cx="6115050" cy="1135380"/>
+            <wp:effectExtent l="0" t="0" r="0" b="7620"/>
+            <wp:docPr id="8" name="Immagine 8"/>
+            <wp:cNvGraphicFramePr>
+              <a:graphicFrameLocks xmlns:a="http://schemas.openxmlformats.org/drawingml/2006/main" noChangeAspect="1"/>
+            </wp:cNvGraphicFramePr>
+            <a:graphic xmlns:a="http://schemas.openxmlformats.org/drawingml/2006/main">
+              <a:graphicData uri="http://schemas.openxmlformats.org/drawingml/2006/picture">
+                <pic:pic xmlns:pic="http://schemas.openxmlformats.org/drawingml/2006/picture">
+                  <pic:nvPicPr>
+                    <pic:cNvPr id="0" name="Picture 1"/>
+                    <pic:cNvPicPr>
+                      <a:picLocks noChangeAspect="1" noChangeArrowheads="1"/>
+                    </pic:cNvPicPr>
+                  </pic:nvPicPr>
+                  <pic:blipFill>
+                    <a:blip r:embed="rId12">
+                      <a:extLst>
+                        <a:ext uri="{28A0092B-C50C-407E-A947-70E740481C1C}">
+                          <a14:useLocalDpi xmlns:a14="http://schemas.microsoft.com/office/drawing/2010/main" val="0"/>
+                        </a:ext>
+                      </a:extLst>
+                    </a:blip>
+                    <a:srcRect/>
+                    <a:stretch>
+                      <a:fillRect/>
+                    </a:stretch>
+                  </pic:blipFill>
+                  <pic:spPr bwMode="auto">
+                    <a:xfrm>
+                      <a:off x="0" y="0"/>
+                      <a:ext cx="6115050" cy="1135380"/>
+                    </a:xfrm>
+                    <a:prstGeom prst="rect">
+                      <a:avLst/>
+                    </a:prstGeom>
+                    <a:noFill/>
+                    <a:ln>
+                      <a:noFill/>
+                    </a:ln>
+                  </pic:spPr>
+                </pic:pic>
+              </a:graphicData>
+            </a:graphic>
+          </wp:inline>
+        </w:drawing>
+      </w:r>
+    </w:p>
+    <w:p>
+      <w:pPr>
+        <w:rPr>
+          <w:b/>
+        </w:rPr>
+      </w:pPr>
       <w:bookmarkStart w:id="0" w:name="_GoBack"/>
       <w:bookmarkEnd w:id="0"/>
     </w:p>

</xml_diff>

<commit_message>
ending the implementation of the PROXY
End of the implementation for the PROXY design pattern.
Both Presentation and Demo were created
</commit_message>
<xml_diff>
--- a/DesignPatterns/ExtraFiles/Design patterns RESUME - Notes.docx
+++ b/DesignPatterns/ExtraFiles/Design patterns RESUME - Notes.docx
@@ -3425,10 +3425,291 @@
     </w:p>
     <w:p>
       <w:pPr>
-        <w:rPr>
-          <w:b/>
-        </w:rPr>
-      </w:pPr>
+        <w:pStyle w:val="Paragrafoelenco"/>
+        <w:numPr>
+          <w:ilvl w:val="0"/>
+          <w:numId w:val="1"/>
+        </w:numPr>
+        <w:rPr>
+          <w:b/>
+        </w:rPr>
+      </w:pPr>
+      <w:r>
+        <w:rPr>
+          <w:b/>
+        </w:rPr>
+        <w:t xml:space="preserve">PROXY: Here the </w:t>
+      </w:r>
+      <w:proofErr w:type="spellStart"/>
+      <w:r>
+        <w:rPr>
+          <w:b/>
+        </w:rPr>
+        <w:t>implementation</w:t>
+      </w:r>
+      <w:proofErr w:type="spellEnd"/>
+      <w:r>
+        <w:rPr>
+          <w:b/>
+        </w:rPr>
+        <w:t xml:space="preserve"> of the </w:t>
+      </w:r>
+      <w:proofErr w:type="spellStart"/>
+      <w:r>
+        <w:rPr>
+          <w:b/>
+        </w:rPr>
+        <w:t>different</w:t>
+      </w:r>
+      <w:proofErr w:type="spellEnd"/>
+      <w:r>
+        <w:rPr>
+          <w:b/>
+        </w:rPr>
+        <w:t xml:space="preserve"> </w:t>
+      </w:r>
+      <w:proofErr w:type="spellStart"/>
+      <w:r>
+        <w:rPr>
+          <w:b/>
+        </w:rPr>
+        <w:t>states</w:t>
+      </w:r>
+      <w:proofErr w:type="spellEnd"/>
+      <w:r>
+        <w:rPr>
+          <w:b/>
+        </w:rPr>
+        <w:t xml:space="preserve"> and the </w:t>
+      </w:r>
+      <w:proofErr w:type="spellStart"/>
+      <w:r>
+        <w:rPr>
+          <w:b/>
+        </w:rPr>
+        <w:t>ATMMachine</w:t>
+      </w:r>
+      <w:proofErr w:type="spellEnd"/>
+      <w:r>
+        <w:rPr>
+          <w:b/>
+        </w:rPr>
+        <w:t xml:space="preserve"> </w:t>
+      </w:r>
+      <w:proofErr w:type="spellStart"/>
+      <w:r>
+        <w:rPr>
+          <w:b/>
+        </w:rPr>
+        <w:t>has</w:t>
+      </w:r>
+      <w:proofErr w:type="spellEnd"/>
+      <w:r>
+        <w:rPr>
+          <w:b/>
+        </w:rPr>
+        <w:t xml:space="preserve"> to be </w:t>
+      </w:r>
+      <w:proofErr w:type="spellStart"/>
+      <w:r>
+        <w:rPr>
+          <w:b/>
+        </w:rPr>
+        <w:t>given</w:t>
+      </w:r>
+      <w:proofErr w:type="spellEnd"/>
+      <w:r>
+        <w:rPr>
+          <w:b/>
+        </w:rPr>
+        <w:t xml:space="preserve"> (</w:t>
+      </w:r>
+      <w:proofErr w:type="spellStart"/>
+      <w:r>
+        <w:rPr>
+          <w:b/>
+        </w:rPr>
+        <w:t>different</w:t>
+      </w:r>
+      <w:proofErr w:type="spellEnd"/>
+      <w:r>
+        <w:rPr>
+          <w:b/>
+        </w:rPr>
+        <w:t xml:space="preserve"> </w:t>
+      </w:r>
+      <w:proofErr w:type="spellStart"/>
+      <w:r>
+        <w:rPr>
+          <w:b/>
+        </w:rPr>
+        <w:t>pages</w:t>
+      </w:r>
+      <w:proofErr w:type="spellEnd"/>
+      <w:r>
+        <w:rPr>
+          <w:b/>
+        </w:rPr>
+        <w:t>)</w:t>
+      </w:r>
+    </w:p>
+    <w:p>
+      <w:pPr>
+        <w:rPr>
+          <w:b/>
+        </w:rPr>
+      </w:pPr>
+      <w:r>
+        <w:rPr>
+          <w:noProof/>
+          <w:lang w:eastAsia="it-IT"/>
+        </w:rPr>
+        <w:drawing>
+          <wp:inline distT="0" distB="0" distL="0" distR="0" wp14:anchorId="16F3DE7E" wp14:editId="6A1DD6C7">
+            <wp:extent cx="6120130" cy="974725"/>
+            <wp:effectExtent l="0" t="0" r="0" b="0"/>
+            <wp:docPr id="10" name="Immagine 10"/>
+            <wp:cNvGraphicFramePr>
+              <a:graphicFrameLocks xmlns:a="http://schemas.openxmlformats.org/drawingml/2006/main" noChangeAspect="1"/>
+            </wp:cNvGraphicFramePr>
+            <a:graphic xmlns:a="http://schemas.openxmlformats.org/drawingml/2006/main">
+              <a:graphicData uri="http://schemas.openxmlformats.org/drawingml/2006/picture">
+                <pic:pic xmlns:pic="http://schemas.openxmlformats.org/drawingml/2006/picture">
+                  <pic:nvPicPr>
+                    <pic:cNvPr id="1" name=""/>
+                    <pic:cNvPicPr/>
+                  </pic:nvPicPr>
+                  <pic:blipFill>
+                    <a:blip r:embed="rId14"/>
+                    <a:stretch>
+                      <a:fillRect/>
+                    </a:stretch>
+                  </pic:blipFill>
+                  <pic:spPr>
+                    <a:xfrm>
+                      <a:off x="0" y="0"/>
+                      <a:ext cx="6120130" cy="974725"/>
+                    </a:xfrm>
+                    <a:prstGeom prst="rect">
+                      <a:avLst/>
+                    </a:prstGeom>
+                  </pic:spPr>
+                </pic:pic>
+              </a:graphicData>
+            </a:graphic>
+          </wp:inline>
+        </w:drawing>
+      </w:r>
+    </w:p>
+    <w:p>
+      <w:pPr>
+        <w:pStyle w:val="Paragrafoelenco"/>
+        <w:numPr>
+          <w:ilvl w:val="0"/>
+          <w:numId w:val="1"/>
+        </w:numPr>
+        <w:rPr>
+          <w:b/>
+        </w:rPr>
+      </w:pPr>
+      <w:proofErr w:type="spellStart"/>
+      <w:r>
+        <w:rPr>
+          <w:b/>
+        </w:rPr>
+        <w:t>Also</w:t>
+      </w:r>
+      <w:proofErr w:type="spellEnd"/>
+      <w:r>
+        <w:rPr>
+          <w:b/>
+        </w:rPr>
+        <w:t xml:space="preserve"> </w:t>
+      </w:r>
+      <w:proofErr w:type="spellStart"/>
+      <w:r>
+        <w:rPr>
+          <w:b/>
+        </w:rPr>
+        <w:t>this</w:t>
+      </w:r>
+      <w:proofErr w:type="spellEnd"/>
+      <w:r>
+        <w:rPr>
+          <w:b/>
+        </w:rPr>
+        <w:t xml:space="preserve"> </w:t>
+      </w:r>
+      <w:proofErr w:type="spellStart"/>
+      <w:r>
+        <w:rPr>
+          <w:b/>
+        </w:rPr>
+        <w:t>needs</w:t>
+      </w:r>
+      <w:proofErr w:type="spellEnd"/>
+      <w:r>
+        <w:rPr>
+          <w:b/>
+        </w:rPr>
+        <w:t xml:space="preserve"> to be </w:t>
+      </w:r>
+      <w:proofErr w:type="spellStart"/>
+      <w:r>
+        <w:rPr>
+          <w:b/>
+        </w:rPr>
+        <w:t>corrected</w:t>
+      </w:r>
+      <w:proofErr w:type="spellEnd"/>
+    </w:p>
+    <w:p>
+      <w:pPr>
+        <w:rPr>
+          <w:b/>
+        </w:rPr>
+      </w:pPr>
+      <w:r>
+        <w:rPr>
+          <w:noProof/>
+          <w:lang w:eastAsia="it-IT"/>
+        </w:rPr>
+        <w:drawing>
+          <wp:inline distT="0" distB="0" distL="0" distR="0" wp14:anchorId="1B5175AE" wp14:editId="335B9AF6">
+            <wp:extent cx="6120130" cy="922020"/>
+            <wp:effectExtent l="0" t="0" r="0" b="0"/>
+            <wp:docPr id="11" name="Immagine 11"/>
+            <wp:cNvGraphicFramePr>
+              <a:graphicFrameLocks xmlns:a="http://schemas.openxmlformats.org/drawingml/2006/main" noChangeAspect="1"/>
+            </wp:cNvGraphicFramePr>
+            <a:graphic xmlns:a="http://schemas.openxmlformats.org/drawingml/2006/main">
+              <a:graphicData uri="http://schemas.openxmlformats.org/drawingml/2006/picture">
+                <pic:pic xmlns:pic="http://schemas.openxmlformats.org/drawingml/2006/picture">
+                  <pic:nvPicPr>
+                    <pic:cNvPr id="1" name=""/>
+                    <pic:cNvPicPr/>
+                  </pic:nvPicPr>
+                  <pic:blipFill>
+                    <a:blip r:embed="rId15"/>
+                    <a:stretch>
+                      <a:fillRect/>
+                    </a:stretch>
+                  </pic:blipFill>
+                  <pic:spPr>
+                    <a:xfrm>
+                      <a:off x="0" y="0"/>
+                      <a:ext cx="6120130" cy="922020"/>
+                    </a:xfrm>
+                    <a:prstGeom prst="rect">
+                      <a:avLst/>
+                    </a:prstGeom>
+                  </pic:spPr>
+                </pic:pic>
+              </a:graphicData>
+            </a:graphic>
+          </wp:inline>
+        </w:drawing>
+      </w:r>
       <w:bookmarkStart w:id="0" w:name="_GoBack"/>
       <w:bookmarkEnd w:id="0"/>
     </w:p>

</xml_diff>

<commit_message>
recap of implemented things in the current set
recap of which design patterns are still missing and to learn and the activities after finishing the current console application
</commit_message>
<xml_diff>
--- a/DesignPatterns/ExtraFiles/Design patterns RESUME - Notes.docx
+++ b/DesignPatterns/ExtraFiles/Design patterns RESUME - Notes.docx
@@ -3710,15 +3710,479 @@
           </wp:inline>
         </w:drawing>
       </w:r>
+    </w:p>
+    <w:p>
+      <w:pPr>
+        <w:pStyle w:val="Paragrafoelenco"/>
+        <w:numPr>
+          <w:ilvl w:val="0"/>
+          <w:numId w:val="1"/>
+        </w:numPr>
+        <w:rPr>
+          <w:b/>
+        </w:rPr>
+      </w:pPr>
+      <w:proofErr w:type="spellStart"/>
+      <w:r>
+        <w:rPr>
+          <w:b/>
+        </w:rPr>
+        <w:t>Missed</w:t>
+      </w:r>
+      <w:proofErr w:type="spellEnd"/>
+      <w:r>
+        <w:rPr>
+          <w:b/>
+        </w:rPr>
+        <w:t xml:space="preserve"> </w:t>
+      </w:r>
+      <w:proofErr w:type="spellStart"/>
+      <w:r>
+        <w:rPr>
+          <w:b/>
+        </w:rPr>
+        <w:t>patterns</w:t>
+      </w:r>
+      <w:proofErr w:type="spellEnd"/>
+      <w:r>
+        <w:rPr>
+          <w:b/>
+        </w:rPr>
+        <w:t xml:space="preserve"> in the set (and to look for):</w:t>
+      </w:r>
+    </w:p>
+    <w:p>
+      <w:pPr>
+        <w:rPr>
+          <w:b/>
+        </w:rPr>
+      </w:pPr>
+      <w:r>
+        <w:rPr>
+          <w:noProof/>
+          <w:lang w:eastAsia="it-IT"/>
+        </w:rPr>
+        <w:lastRenderedPageBreak/>
+        <w:drawing>
+          <wp:inline distT="0" distB="0" distL="0" distR="0" wp14:anchorId="6E53D10A" wp14:editId="006A6C0F">
+            <wp:extent cx="6120130" cy="3377565"/>
+            <wp:effectExtent l="0" t="0" r="0" b="0"/>
+            <wp:docPr id="12" name="Immagine 12"/>
+            <wp:cNvGraphicFramePr>
+              <a:graphicFrameLocks xmlns:a="http://schemas.openxmlformats.org/drawingml/2006/main" noChangeAspect="1"/>
+            </wp:cNvGraphicFramePr>
+            <a:graphic xmlns:a="http://schemas.openxmlformats.org/drawingml/2006/main">
+              <a:graphicData uri="http://schemas.openxmlformats.org/drawingml/2006/picture">
+                <pic:pic xmlns:pic="http://schemas.openxmlformats.org/drawingml/2006/picture">
+                  <pic:nvPicPr>
+                    <pic:cNvPr id="1" name=""/>
+                    <pic:cNvPicPr/>
+                  </pic:nvPicPr>
+                  <pic:blipFill>
+                    <a:blip r:embed="rId16"/>
+                    <a:stretch>
+                      <a:fillRect/>
+                    </a:stretch>
+                  </pic:blipFill>
+                  <pic:spPr>
+                    <a:xfrm>
+                      <a:off x="0" y="0"/>
+                      <a:ext cx="6120130" cy="3377565"/>
+                    </a:xfrm>
+                    <a:prstGeom prst="rect">
+                      <a:avLst/>
+                    </a:prstGeom>
+                  </pic:spPr>
+                </pic:pic>
+              </a:graphicData>
+            </a:graphic>
+          </wp:inline>
+        </w:drawing>
+      </w:r>
+    </w:p>
+    <w:p>
+      <w:pPr>
+        <w:rPr>
+          <w:b/>
+        </w:rPr>
+      </w:pPr>
+      <w:r>
+        <w:rPr>
+          <w:noProof/>
+          <w:lang w:eastAsia="it-IT"/>
+        </w:rPr>
+        <w:drawing>
+          <wp:inline distT="0" distB="0" distL="0" distR="0" wp14:anchorId="3CC07554" wp14:editId="0DCE0DD2">
+            <wp:extent cx="6120130" cy="2707005"/>
+            <wp:effectExtent l="0" t="0" r="0" b="0"/>
+            <wp:docPr id="13" name="Immagine 13"/>
+            <wp:cNvGraphicFramePr>
+              <a:graphicFrameLocks xmlns:a="http://schemas.openxmlformats.org/drawingml/2006/main" noChangeAspect="1"/>
+            </wp:cNvGraphicFramePr>
+            <a:graphic xmlns:a="http://schemas.openxmlformats.org/drawingml/2006/main">
+              <a:graphicData uri="http://schemas.openxmlformats.org/drawingml/2006/picture">
+                <pic:pic xmlns:pic="http://schemas.openxmlformats.org/drawingml/2006/picture">
+                  <pic:nvPicPr>
+                    <pic:cNvPr id="1" name=""/>
+                    <pic:cNvPicPr/>
+                  </pic:nvPicPr>
+                  <pic:blipFill>
+                    <a:blip r:embed="rId17"/>
+                    <a:stretch>
+                      <a:fillRect/>
+                    </a:stretch>
+                  </pic:blipFill>
+                  <pic:spPr>
+                    <a:xfrm>
+                      <a:off x="0" y="0"/>
+                      <a:ext cx="6120130" cy="2707005"/>
+                    </a:xfrm>
+                    <a:prstGeom prst="rect">
+                      <a:avLst/>
+                    </a:prstGeom>
+                  </pic:spPr>
+                </pic:pic>
+              </a:graphicData>
+            </a:graphic>
+          </wp:inline>
+        </w:drawing>
+      </w:r>
+    </w:p>
+    <w:p>
+      <w:pPr>
+        <w:rPr>
+          <w:b/>
+        </w:rPr>
+      </w:pPr>
+      <w:r>
+        <w:rPr>
+          <w:b/>
+        </w:rPr>
+        <w:t xml:space="preserve">+ the </w:t>
+      </w:r>
+      <w:proofErr w:type="spellStart"/>
+      <w:r>
+        <w:rPr>
+          <w:b/>
+        </w:rPr>
+        <w:t>abstract</w:t>
+      </w:r>
+      <w:proofErr w:type="spellEnd"/>
+      <w:r>
+        <w:rPr>
+          <w:b/>
+        </w:rPr>
+        <w:t xml:space="preserve"> </w:t>
+      </w:r>
+      <w:proofErr w:type="spellStart"/>
+      <w:r>
+        <w:rPr>
+          <w:b/>
+        </w:rPr>
+        <w:t>factory</w:t>
+      </w:r>
+      <w:proofErr w:type="spellEnd"/>
+      <w:r>
+        <w:rPr>
+          <w:b/>
+        </w:rPr>
+        <w:t xml:space="preserve"> </w:t>
+      </w:r>
+    </w:p>
+    <w:p>
+      <w:pPr>
+        <w:pStyle w:val="Paragrafoelenco"/>
+        <w:numPr>
+          <w:ilvl w:val="0"/>
+          <w:numId w:val="1"/>
+        </w:numPr>
+        <w:rPr>
+          <w:b/>
+        </w:rPr>
+      </w:pPr>
+      <w:proofErr w:type="spellStart"/>
+      <w:r>
+        <w:rPr>
+          <w:b/>
+        </w:rPr>
+        <w:t>Remember</w:t>
+      </w:r>
+      <w:proofErr w:type="spellEnd"/>
+      <w:r>
+        <w:rPr>
+          <w:b/>
+        </w:rPr>
+        <w:t xml:space="preserve"> to </w:t>
+      </w:r>
+      <w:proofErr w:type="spellStart"/>
+      <w:r>
+        <w:rPr>
+          <w:b/>
+        </w:rPr>
+        <w:t>leave</w:t>
+      </w:r>
+      <w:proofErr w:type="spellEnd"/>
+      <w:r>
+        <w:rPr>
+          <w:b/>
+        </w:rPr>
+        <w:t xml:space="preserve"> a </w:t>
+      </w:r>
+      <w:proofErr w:type="spellStart"/>
+      <w:r>
+        <w:rPr>
+          <w:b/>
+        </w:rPr>
+        <w:t>couple</w:t>
+      </w:r>
+      <w:proofErr w:type="spellEnd"/>
+      <w:r>
+        <w:rPr>
+          <w:b/>
+        </w:rPr>
+        <w:t xml:space="preserve"> of design </w:t>
+      </w:r>
+      <w:proofErr w:type="spellStart"/>
+      <w:r>
+        <w:rPr>
+          <w:b/>
+        </w:rPr>
+        <w:t>patterns</w:t>
+      </w:r>
+      <w:proofErr w:type="spellEnd"/>
+      <w:r>
+        <w:rPr>
+          <w:b/>
+        </w:rPr>
+        <w:t xml:space="preserve"> for a new database in </w:t>
+      </w:r>
+      <w:proofErr w:type="spellStart"/>
+      <w:r>
+        <w:rPr>
+          <w:b/>
+        </w:rPr>
+        <w:t>which</w:t>
+      </w:r>
+      <w:proofErr w:type="spellEnd"/>
+      <w:r>
+        <w:rPr>
+          <w:b/>
+        </w:rPr>
+        <w:t xml:space="preserve"> to put the </w:t>
+      </w:r>
+      <w:proofErr w:type="spellStart"/>
+      <w:r>
+        <w:rPr>
+          <w:b/>
+        </w:rPr>
+        <w:t>possibility</w:t>
+      </w:r>
+      <w:proofErr w:type="spellEnd"/>
+      <w:r>
+        <w:rPr>
+          <w:b/>
+        </w:rPr>
+        <w:t xml:space="preserve"> to compile for new design </w:t>
+      </w:r>
+      <w:proofErr w:type="spellStart"/>
+      <w:r>
+        <w:rPr>
+          <w:b/>
+        </w:rPr>
+        <w:t>patterns</w:t>
+      </w:r>
+      <w:proofErr w:type="spellEnd"/>
+      <w:r>
+        <w:rPr>
+          <w:b/>
+        </w:rPr>
+        <w:t xml:space="preserve"> </w:t>
+      </w:r>
+      <w:proofErr w:type="spellStart"/>
+      <w:r>
+        <w:rPr>
+          <w:b/>
+        </w:rPr>
+        <w:t>at</w:t>
+      </w:r>
+      <w:proofErr w:type="spellEnd"/>
+      <w:r>
+        <w:rPr>
+          <w:b/>
+        </w:rPr>
+        <w:t xml:space="preserve"> </w:t>
+      </w:r>
+      <w:proofErr w:type="spellStart"/>
+      <w:r>
+        <w:rPr>
+          <w:b/>
+        </w:rPr>
+        <w:t>hand</w:t>
+      </w:r>
+      <w:proofErr w:type="spellEnd"/>
+      <w:r>
+        <w:rPr>
+          <w:b/>
+        </w:rPr>
+        <w:t xml:space="preserve"> </w:t>
+      </w:r>
+    </w:p>
+    <w:p>
+      <w:pPr>
+        <w:pStyle w:val="Paragrafoelenco"/>
+        <w:numPr>
+          <w:ilvl w:val="0"/>
+          <w:numId w:val="1"/>
+        </w:numPr>
+        <w:rPr>
+          <w:b/>
+        </w:rPr>
+      </w:pPr>
+      <w:proofErr w:type="spellStart"/>
+      <w:r>
+        <w:rPr>
+          <w:b/>
+        </w:rPr>
+        <w:t>After</w:t>
+      </w:r>
+      <w:proofErr w:type="spellEnd"/>
+      <w:r>
+        <w:rPr>
+          <w:b/>
+        </w:rPr>
+        <w:t xml:space="preserve"> </w:t>
+      </w:r>
+      <w:proofErr w:type="spellStart"/>
+      <w:r>
+        <w:rPr>
+          <w:b/>
+        </w:rPr>
+        <w:t>this</w:t>
+      </w:r>
+      <w:proofErr w:type="spellEnd"/>
+      <w:r>
+        <w:rPr>
+          <w:b/>
+        </w:rPr>
+        <w:t xml:space="preserve"> DEMO </w:t>
+      </w:r>
+      <w:proofErr w:type="spellStart"/>
+      <w:r>
+        <w:rPr>
+          <w:b/>
+        </w:rPr>
+        <w:t>starts</w:t>
+      </w:r>
+      <w:proofErr w:type="spellEnd"/>
+      <w:r>
+        <w:rPr>
+          <w:b/>
+        </w:rPr>
+        <w:t xml:space="preserve"> with:</w:t>
+      </w:r>
+    </w:p>
+    <w:p>
+      <w:pPr>
+        <w:pStyle w:val="Paragrafoelenco"/>
+        <w:numPr>
+          <w:ilvl w:val="1"/>
+          <w:numId w:val="1"/>
+        </w:numPr>
+        <w:rPr>
+          <w:b/>
+        </w:rPr>
+      </w:pPr>
+      <w:proofErr w:type="spellStart"/>
+      <w:r>
+        <w:rPr>
+          <w:b/>
+        </w:rPr>
+        <w:t>Configuration</w:t>
+      </w:r>
+      <w:proofErr w:type="spellEnd"/>
+      <w:r>
+        <w:rPr>
+          <w:b/>
+        </w:rPr>
+        <w:t xml:space="preserve"> of the </w:t>
+      </w:r>
+      <w:proofErr w:type="spellStart"/>
+      <w:r>
+        <w:rPr>
+          <w:b/>
+        </w:rPr>
+        <w:t>config</w:t>
+      </w:r>
+      <w:proofErr w:type="spellEnd"/>
+      <w:r>
+        <w:rPr>
+          <w:b/>
+        </w:rPr>
+        <w:t xml:space="preserve"> file for the database </w:t>
+      </w:r>
+    </w:p>
+    <w:p>
+      <w:pPr>
+        <w:pStyle w:val="Paragrafoelenco"/>
+        <w:numPr>
+          <w:ilvl w:val="1"/>
+          <w:numId w:val="1"/>
+        </w:numPr>
+        <w:rPr>
+          <w:b/>
+        </w:rPr>
+      </w:pPr>
+      <w:proofErr w:type="gramStart"/>
+      <w:r>
+        <w:rPr>
+          <w:b/>
+        </w:rPr>
+        <w:t>The .CORE</w:t>
+      </w:r>
+      <w:proofErr w:type="gramEnd"/>
+      <w:r>
+        <w:rPr>
+          <w:b/>
+        </w:rPr>
+        <w:t xml:space="preserve"> WPF </w:t>
+      </w:r>
+      <w:proofErr w:type="spellStart"/>
+      <w:r>
+        <w:rPr>
+          <w:b/>
+        </w:rPr>
+        <w:t>application</w:t>
+      </w:r>
+      <w:proofErr w:type="spellEnd"/>
+      <w:r>
+        <w:rPr>
+          <w:b/>
+        </w:rPr>
+        <w:t xml:space="preserve"> for the desktop </w:t>
+      </w:r>
+      <w:proofErr w:type="spellStart"/>
+      <w:r>
+        <w:rPr>
+          <w:b/>
+        </w:rPr>
+        <w:t>interface</w:t>
+      </w:r>
+      <w:proofErr w:type="spellEnd"/>
+      <w:r>
+        <w:rPr>
+          <w:b/>
+        </w:rPr>
+        <w:t xml:space="preserve"> </w:t>
+      </w:r>
+    </w:p>
+    <w:p>
+      <w:pPr>
+        <w:rPr>
+          <w:b/>
+        </w:rPr>
+      </w:pPr>
       <w:bookmarkStart w:id="0" w:name="_GoBack"/>
       <w:bookmarkEnd w:id="0"/>
-    </w:p>
-    <w:p>
-      <w:pPr>
-        <w:rPr>
-          <w:b/>
-        </w:rPr>
-      </w:pPr>
     </w:p>
     <w:sectPr>
       <w:pgSz w:w="11906" w:h="16838"/>
@@ -3748,7 +4212,7 @@
         <w:rFonts w:hint="default"/>
       </w:rPr>
     </w:lvl>
-    <w:lvl w:ilvl="1" w:tplc="04100019" w:tentative="1">
+    <w:lvl w:ilvl="1" w:tplc="04100019">
       <w:start w:val="1"/>
       <w:numFmt w:val="lowerLetter"/>
       <w:lvlText w:val="%2."/>

</xml_diff>

<commit_message>
end of the presentation for the MEDIATOR
TODO: working on the demo part and configuration
Some notes are added to the bug trace in the ExtraFile folder
</commit_message>
<xml_diff>
--- a/DesignPatterns/ExtraFiles/Design patterns RESUME - Notes.docx
+++ b/DesignPatterns/ExtraFiles/Design patterns RESUME - Notes.docx
@@ -4177,12 +4177,192 @@
     </w:p>
     <w:p>
       <w:pPr>
-        <w:rPr>
-          <w:b/>
-        </w:rPr>
-      </w:pPr>
+        <w:pStyle w:val="Paragrafoelenco"/>
+        <w:numPr>
+          <w:ilvl w:val="0"/>
+          <w:numId w:val="1"/>
+        </w:numPr>
+        <w:rPr>
+          <w:b/>
+        </w:rPr>
+      </w:pPr>
+      <w:r>
+        <w:rPr>
+          <w:b/>
+        </w:rPr>
+        <w:t xml:space="preserve">Mediator </w:t>
+      </w:r>
+      <w:proofErr w:type="spellStart"/>
+      <w:r>
+        <w:rPr>
+          <w:b/>
+        </w:rPr>
+        <w:t>implementation</w:t>
+      </w:r>
+      <w:proofErr w:type="spellEnd"/>
+      <w:r>
+        <w:rPr>
+          <w:b/>
+        </w:rPr>
+        <w:t xml:space="preserve">: </w:t>
+      </w:r>
+      <w:proofErr w:type="spellStart"/>
+      <w:r>
+        <w:rPr>
+          <w:b/>
+        </w:rPr>
+        <w:t>following</w:t>
+      </w:r>
+      <w:proofErr w:type="spellEnd"/>
+      <w:r>
+        <w:rPr>
+          <w:b/>
+        </w:rPr>
+        <w:t xml:space="preserve"> </w:t>
+      </w:r>
+      <w:proofErr w:type="spellStart"/>
+      <w:r>
+        <w:rPr>
+          <w:b/>
+        </w:rPr>
+        <w:t>window</w:t>
+      </w:r>
+      <w:proofErr w:type="spellEnd"/>
+      <w:r>
+        <w:rPr>
+          <w:b/>
+        </w:rPr>
+        <w:t xml:space="preserve"> </w:t>
+      </w:r>
+      <w:proofErr w:type="spellStart"/>
+      <w:r>
+        <w:rPr>
+          <w:b/>
+        </w:rPr>
+        <w:t>needs</w:t>
+      </w:r>
+      <w:proofErr w:type="spellEnd"/>
+      <w:r>
+        <w:rPr>
+          <w:b/>
+        </w:rPr>
+        <w:t xml:space="preserve"> more </w:t>
+      </w:r>
+      <w:proofErr w:type="spellStart"/>
+      <w:r>
+        <w:rPr>
+          <w:b/>
+        </w:rPr>
+        <w:t>than</w:t>
+      </w:r>
+      <w:proofErr w:type="spellEnd"/>
+      <w:r>
+        <w:rPr>
+          <w:b/>
+        </w:rPr>
+        <w:t xml:space="preserve"> </w:t>
+      </w:r>
+      <w:proofErr w:type="spellStart"/>
+      <w:r>
+        <w:rPr>
+          <w:b/>
+        </w:rPr>
+        <w:t>one</w:t>
+      </w:r>
+      <w:proofErr w:type="spellEnd"/>
+      <w:r>
+        <w:rPr>
+          <w:b/>
+        </w:rPr>
+        <w:t xml:space="preserve"> </w:t>
+      </w:r>
+      <w:proofErr w:type="spellStart"/>
+      <w:r>
+        <w:rPr>
+          <w:b/>
+        </w:rPr>
+        <w:t>class</w:t>
+      </w:r>
+      <w:proofErr w:type="spellEnd"/>
+      <w:r>
+        <w:rPr>
+          <w:b/>
+        </w:rPr>
+        <w:t xml:space="preserve"> to show</w:t>
+      </w:r>
+    </w:p>
+    <w:p>
+      <w:pPr>
+        <w:jc w:val="center"/>
+        <w:rPr>
+          <w:b/>
+        </w:rPr>
+      </w:pPr>
+      <w:r>
+        <w:rPr>
+          <w:b/>
+          <w:noProof/>
+          <w:lang w:eastAsia="it-IT"/>
+        </w:rPr>
+        <w:lastRenderedPageBreak/>
+        <w:drawing>
+          <wp:inline distT="0" distB="0" distL="0" distR="0">
+            <wp:extent cx="6115050" cy="1504950"/>
+            <wp:effectExtent l="0" t="0" r="0" b="0"/>
+            <wp:docPr id="14" name="Immagine 14"/>
+            <wp:cNvGraphicFramePr>
+              <a:graphicFrameLocks xmlns:a="http://schemas.openxmlformats.org/drawingml/2006/main" noChangeAspect="1"/>
+            </wp:cNvGraphicFramePr>
+            <a:graphic xmlns:a="http://schemas.openxmlformats.org/drawingml/2006/main">
+              <a:graphicData uri="http://schemas.openxmlformats.org/drawingml/2006/picture">
+                <pic:pic xmlns:pic="http://schemas.openxmlformats.org/drawingml/2006/picture">
+                  <pic:nvPicPr>
+                    <pic:cNvPr id="0" name="Picture 1"/>
+                    <pic:cNvPicPr>
+                      <a:picLocks noChangeAspect="1" noChangeArrowheads="1"/>
+                    </pic:cNvPicPr>
+                  </pic:nvPicPr>
+                  <pic:blipFill>
+                    <a:blip r:embed="rId18">
+                      <a:extLst>
+                        <a:ext uri="{28A0092B-C50C-407E-A947-70E740481C1C}">
+                          <a14:useLocalDpi xmlns:a14="http://schemas.microsoft.com/office/drawing/2010/main" val="0"/>
+                        </a:ext>
+                      </a:extLst>
+                    </a:blip>
+                    <a:srcRect/>
+                    <a:stretch>
+                      <a:fillRect/>
+                    </a:stretch>
+                  </pic:blipFill>
+                  <pic:spPr bwMode="auto">
+                    <a:xfrm>
+                      <a:off x="0" y="0"/>
+                      <a:ext cx="6115050" cy="1504950"/>
+                    </a:xfrm>
+                    <a:prstGeom prst="rect">
+                      <a:avLst/>
+                    </a:prstGeom>
+                    <a:noFill/>
+                    <a:ln>
+                      <a:noFill/>
+                    </a:ln>
+                  </pic:spPr>
+                </pic:pic>
+              </a:graphicData>
+            </a:graphic>
+          </wp:inline>
+        </w:drawing>
+      </w:r>
       <w:bookmarkStart w:id="0" w:name="_GoBack"/>
       <w:bookmarkEnd w:id="0"/>
+    </w:p>
+    <w:p>
+      <w:pPr>
+        <w:rPr>
+          <w:b/>
+        </w:rPr>
+      </w:pPr>
     </w:p>
     <w:sectPr>
       <w:pgSz w:w="11906" w:h="16838"/>

</xml_diff>

<commit_message>
conclusion of Memento Presentation and Demo
</commit_message>
<xml_diff>
--- a/DesignPatterns/ExtraFiles/Design patterns RESUME - Notes.docx
+++ b/DesignPatterns/ExtraFiles/Design patterns RESUME - Notes.docx
@@ -4347,6 +4347,171 @@
                     <a:ln>
                       <a:noFill/>
                     </a:ln>
+                  </pic:spPr>
+                </pic:pic>
+              </a:graphicData>
+            </a:graphic>
+          </wp:inline>
+        </w:drawing>
+      </w:r>
+    </w:p>
+    <w:p>
+      <w:pPr>
+        <w:pStyle w:val="Paragrafoelenco"/>
+        <w:numPr>
+          <w:ilvl w:val="0"/>
+          <w:numId w:val="1"/>
+        </w:numPr>
+        <w:rPr>
+          <w:b/>
+        </w:rPr>
+      </w:pPr>
+      <w:r>
+        <w:rPr>
+          <w:b/>
+        </w:rPr>
+        <w:t xml:space="preserve">In the MEMENTO </w:t>
+      </w:r>
+      <w:proofErr w:type="spellStart"/>
+      <w:r>
+        <w:rPr>
+          <w:b/>
+        </w:rPr>
+        <w:t>presentation</w:t>
+      </w:r>
+      <w:proofErr w:type="spellEnd"/>
+      <w:r>
+        <w:rPr>
+          <w:b/>
+        </w:rPr>
+        <w:t xml:space="preserve">, the last </w:t>
+      </w:r>
+      <w:proofErr w:type="spellStart"/>
+      <w:r>
+        <w:rPr>
+          <w:b/>
+        </w:rPr>
+        <w:t>class</w:t>
+      </w:r>
+      <w:proofErr w:type="spellEnd"/>
+      <w:r>
+        <w:rPr>
+          <w:b/>
+        </w:rPr>
+        <w:t xml:space="preserve"> </w:t>
+      </w:r>
+      <w:proofErr w:type="spellStart"/>
+      <w:r>
+        <w:rPr>
+          <w:b/>
+        </w:rPr>
+        <w:t>has</w:t>
+      </w:r>
+      <w:proofErr w:type="spellEnd"/>
+      <w:r>
+        <w:rPr>
+          <w:b/>
+        </w:rPr>
+        <w:t xml:space="preserve"> to show only some code </w:t>
+      </w:r>
+      <w:proofErr w:type="spellStart"/>
+      <w:r>
+        <w:rPr>
+          <w:b/>
+        </w:rPr>
+        <w:t>parts</w:t>
+      </w:r>
+      <w:proofErr w:type="spellEnd"/>
+      <w:r>
+        <w:rPr>
+          <w:b/>
+        </w:rPr>
+        <w:t xml:space="preserve"> and </w:t>
+      </w:r>
+      <w:proofErr w:type="spellStart"/>
+      <w:r>
+        <w:rPr>
+          <w:b/>
+        </w:rPr>
+        <w:t>not</w:t>
+      </w:r>
+      <w:proofErr w:type="spellEnd"/>
+      <w:r>
+        <w:rPr>
+          <w:b/>
+        </w:rPr>
+        <w:t xml:space="preserve"> </w:t>
+      </w:r>
+      <w:proofErr w:type="spellStart"/>
+      <w:r>
+        <w:rPr>
+          <w:b/>
+        </w:rPr>
+        <w:t>all</w:t>
+      </w:r>
+      <w:proofErr w:type="spellEnd"/>
+      <w:r>
+        <w:rPr>
+          <w:b/>
+        </w:rPr>
+        <w:t xml:space="preserve"> the </w:t>
+      </w:r>
+      <w:proofErr w:type="spellStart"/>
+      <w:r>
+        <w:rPr>
+          <w:b/>
+        </w:rPr>
+        <w:t>class</w:t>
+      </w:r>
+      <w:proofErr w:type="spellEnd"/>
+      <w:r>
+        <w:rPr>
+          <w:b/>
+        </w:rPr>
+        <w:t xml:space="preserve"> </w:t>
+      </w:r>
+    </w:p>
+    <w:p>
+      <w:pPr>
+        <w:jc w:val="center"/>
+        <w:rPr>
+          <w:b/>
+        </w:rPr>
+      </w:pPr>
+      <w:r>
+        <w:rPr>
+          <w:noProof/>
+          <w:lang w:eastAsia="it-IT"/>
+        </w:rPr>
+        <w:drawing>
+          <wp:inline distT="0" distB="0" distL="0" distR="0" wp14:anchorId="34FEEF15" wp14:editId="7EA2BBAA">
+            <wp:extent cx="6120130" cy="3135630"/>
+            <wp:effectExtent l="0" t="0" r="0" b="7620"/>
+            <wp:docPr id="15" name="Immagine 15"/>
+            <wp:cNvGraphicFramePr>
+              <a:graphicFrameLocks xmlns:a="http://schemas.openxmlformats.org/drawingml/2006/main" noChangeAspect="1"/>
+            </wp:cNvGraphicFramePr>
+            <a:graphic xmlns:a="http://schemas.openxmlformats.org/drawingml/2006/main">
+              <a:graphicData uri="http://schemas.openxmlformats.org/drawingml/2006/picture">
+                <pic:pic xmlns:pic="http://schemas.openxmlformats.org/drawingml/2006/picture">
+                  <pic:nvPicPr>
+                    <pic:cNvPr id="1" name=""/>
+                    <pic:cNvPicPr/>
+                  </pic:nvPicPr>
+                  <pic:blipFill>
+                    <a:blip r:embed="rId19"/>
+                    <a:stretch>
+                      <a:fillRect/>
+                    </a:stretch>
+                  </pic:blipFill>
+                  <pic:spPr>
+                    <a:xfrm>
+                      <a:off x="0" y="0"/>
+                      <a:ext cx="6120130" cy="3135630"/>
+                    </a:xfrm>
+                    <a:prstGeom prst="rect">
+                      <a:avLst/>
+                    </a:prstGeom>
                   </pic:spPr>
                 </pic:pic>
               </a:graphicData>

</xml_diff>

<commit_message>
end of the Observer implementation and demo
a new bug inserted in the document for the presentation of the demo in which a part remains with the white background.
missing patterns:
state
template method,
visitor
TODO: before new additions in the DB: duplicating it and accessing it with a string connection in the config file. This for the part of the creation of new patterns from the interface.
</commit_message>
<xml_diff>
--- a/DesignPatterns/ExtraFiles/Design patterns RESUME - Notes.docx
+++ b/DesignPatterns/ExtraFiles/Design patterns RESUME - Notes.docx
@@ -4518,6 +4518,144 @@
             </a:graphic>
           </wp:inline>
         </w:drawing>
+      </w:r>
+    </w:p>
+    <w:p>
+      <w:pPr>
+        <w:pStyle w:val="Paragrafoelenco"/>
+        <w:numPr>
+          <w:ilvl w:val="0"/>
+          <w:numId w:val="1"/>
+        </w:numPr>
+        <w:rPr>
+          <w:b/>
+        </w:rPr>
+      </w:pPr>
+      <w:proofErr w:type="spellStart"/>
+      <w:r>
+        <w:rPr>
+          <w:b/>
+        </w:rPr>
+        <w:t>Correction</w:t>
+      </w:r>
+      <w:proofErr w:type="spellEnd"/>
+      <w:r>
+        <w:rPr>
+          <w:b/>
+        </w:rPr>
+        <w:t xml:space="preserve"> of the DEMO pattern </w:t>
+      </w:r>
+      <w:proofErr w:type="spellStart"/>
+      <w:r>
+        <w:rPr>
+          <w:b/>
+        </w:rPr>
+        <w:t>implementation</w:t>
+      </w:r>
+      <w:proofErr w:type="spellEnd"/>
+      <w:r>
+        <w:rPr>
+          <w:b/>
+        </w:rPr>
+        <w:t xml:space="preserve">: the last part in </w:t>
+      </w:r>
+      <w:proofErr w:type="spellStart"/>
+      <w:r>
+        <w:rPr>
+          <w:b/>
+        </w:rPr>
+        <w:t>which</w:t>
+      </w:r>
+      <w:proofErr w:type="spellEnd"/>
+      <w:r>
+        <w:rPr>
+          <w:b/>
+        </w:rPr>
+        <w:t xml:space="preserve"> </w:t>
+      </w:r>
+      <w:proofErr w:type="spellStart"/>
+      <w:r>
+        <w:rPr>
+          <w:b/>
+        </w:rPr>
+        <w:t>there’s</w:t>
+      </w:r>
+      <w:proofErr w:type="spellEnd"/>
+      <w:r>
+        <w:rPr>
+          <w:b/>
+        </w:rPr>
+        <w:t xml:space="preserve"> the </w:t>
+      </w:r>
+      <w:proofErr w:type="spellStart"/>
+      <w:r>
+        <w:rPr>
+          <w:b/>
+        </w:rPr>
+        <w:t>thread</w:t>
+      </w:r>
+      <w:proofErr w:type="spellEnd"/>
+      <w:r>
+        <w:rPr>
+          <w:b/>
+        </w:rPr>
+        <w:t xml:space="preserve"> </w:t>
+      </w:r>
+      <w:proofErr w:type="spellStart"/>
+      <w:r>
+        <w:rPr>
+          <w:b/>
+        </w:rPr>
+        <w:t>execution</w:t>
+      </w:r>
+      <w:proofErr w:type="spellEnd"/>
+      <w:r>
+        <w:rPr>
+          <w:b/>
+        </w:rPr>
+        <w:t xml:space="preserve"> </w:t>
+      </w:r>
+      <w:proofErr w:type="spellStart"/>
+      <w:r>
+        <w:rPr>
+          <w:b/>
+        </w:rPr>
+        <w:t>has</w:t>
+      </w:r>
+      <w:proofErr w:type="spellEnd"/>
+      <w:r>
+        <w:rPr>
+          <w:b/>
+        </w:rPr>
+        <w:t xml:space="preserve"> to be </w:t>
+      </w:r>
+      <w:proofErr w:type="spellStart"/>
+      <w:r>
+        <w:rPr>
+          <w:b/>
+        </w:rPr>
+        <w:t>without</w:t>
+      </w:r>
+      <w:proofErr w:type="spellEnd"/>
+      <w:r>
+        <w:rPr>
+          <w:b/>
+        </w:rPr>
+        <w:t xml:space="preserve"> the background color </w:t>
+      </w:r>
+      <w:proofErr w:type="spellStart"/>
+      <w:r>
+        <w:rPr>
+          <w:b/>
+        </w:rPr>
+        <w:t>white</w:t>
+      </w:r>
+      <w:proofErr w:type="spellEnd"/>
+      <w:r>
+        <w:rPr>
+          <w:b/>
+        </w:rPr>
+        <w:t xml:space="preserve"> somehow</w:t>
       </w:r>
       <w:bookmarkStart w:id="0" w:name="_GoBack"/>
       <w:bookmarkEnd w:id="0"/>

</xml_diff>

<commit_message>
concluding for the State pattern
concluding both DEMO and Presentation.
2 design patterns left.
a bug opened for the State
</commit_message>
<xml_diff>
--- a/DesignPatterns/ExtraFiles/Design patterns RESUME - Notes.docx
+++ b/DesignPatterns/ExtraFiles/Design patterns RESUME - Notes.docx
@@ -4655,7 +4655,132 @@
         <w:rPr>
           <w:b/>
         </w:rPr>
-        <w:t xml:space="preserve"> somehow</w:t>
+        <w:t xml:space="preserve"> </w:t>
+      </w:r>
+      <w:proofErr w:type="spellStart"/>
+      <w:r>
+        <w:rPr>
+          <w:b/>
+        </w:rPr>
+        <w:t>somehow</w:t>
+      </w:r>
+      <w:proofErr w:type="spellEnd"/>
+    </w:p>
+    <w:p>
+      <w:pPr>
+        <w:pStyle w:val="Paragrafoelenco"/>
+        <w:numPr>
+          <w:ilvl w:val="0"/>
+          <w:numId w:val="1"/>
+        </w:numPr>
+        <w:rPr>
+          <w:b/>
+        </w:rPr>
+      </w:pPr>
+      <w:proofErr w:type="spellStart"/>
+      <w:r>
+        <w:rPr>
+          <w:b/>
+        </w:rPr>
+        <w:t>Also</w:t>
+      </w:r>
+      <w:proofErr w:type="spellEnd"/>
+      <w:r>
+        <w:rPr>
+          <w:b/>
+        </w:rPr>
+        <w:t xml:space="preserve"> for the state pattern the </w:t>
+      </w:r>
+      <w:proofErr w:type="spellStart"/>
+      <w:r>
+        <w:rPr>
+          <w:b/>
+        </w:rPr>
+        <w:t>states</w:t>
+      </w:r>
+      <w:proofErr w:type="spellEnd"/>
+      <w:r>
+        <w:rPr>
+          <w:b/>
+        </w:rPr>
+        <w:t xml:space="preserve"> </w:t>
+      </w:r>
+      <w:proofErr w:type="spellStart"/>
+      <w:r>
+        <w:rPr>
+          <w:b/>
+        </w:rPr>
+        <w:t>have</w:t>
+      </w:r>
+      <w:proofErr w:type="spellEnd"/>
+      <w:r>
+        <w:rPr>
+          <w:b/>
+        </w:rPr>
+        <w:t xml:space="preserve"> to be </w:t>
+      </w:r>
+      <w:proofErr w:type="spellStart"/>
+      <w:r>
+        <w:rPr>
+          <w:b/>
+        </w:rPr>
+        <w:t>displayed</w:t>
+      </w:r>
+      <w:proofErr w:type="spellEnd"/>
+      <w:r>
+        <w:rPr>
+          <w:b/>
+        </w:rPr>
+        <w:t>:</w:t>
+      </w:r>
+    </w:p>
+    <w:p>
+      <w:pPr>
+        <w:jc w:val="center"/>
+        <w:rPr>
+          <w:b/>
+        </w:rPr>
+      </w:pPr>
+      <w:r>
+        <w:rPr>
+          <w:noProof/>
+          <w:lang w:eastAsia="it-IT"/>
+        </w:rPr>
+        <w:drawing>
+          <wp:inline distT="0" distB="0" distL="0" distR="0" wp14:anchorId="6BCB69CE" wp14:editId="5B73B741">
+            <wp:extent cx="2124075" cy="1162050"/>
+            <wp:effectExtent l="0" t="0" r="9525" b="0"/>
+            <wp:docPr id="16" name="Immagine 16"/>
+            <wp:cNvGraphicFramePr>
+              <a:graphicFrameLocks xmlns:a="http://schemas.openxmlformats.org/drawingml/2006/main" noChangeAspect="1"/>
+            </wp:cNvGraphicFramePr>
+            <a:graphic xmlns:a="http://schemas.openxmlformats.org/drawingml/2006/main">
+              <a:graphicData uri="http://schemas.openxmlformats.org/drawingml/2006/picture">
+                <pic:pic xmlns:pic="http://schemas.openxmlformats.org/drawingml/2006/picture">
+                  <pic:nvPicPr>
+                    <pic:cNvPr id="1" name=""/>
+                    <pic:cNvPicPr/>
+                  </pic:nvPicPr>
+                  <pic:blipFill>
+                    <a:blip r:embed="rId20"/>
+                    <a:stretch>
+                      <a:fillRect/>
+                    </a:stretch>
+                  </pic:blipFill>
+                  <pic:spPr>
+                    <a:xfrm>
+                      <a:off x="0" y="0"/>
+                      <a:ext cx="2124075" cy="1162050"/>
+                    </a:xfrm>
+                    <a:prstGeom prst="rect">
+                      <a:avLst/>
+                    </a:prstGeom>
+                  </pic:spPr>
+                </pic:pic>
+              </a:graphicData>
+            </a:graphic>
+          </wp:inline>
+        </w:drawing>
       </w:r>
       <w:bookmarkStart w:id="0" w:name="_GoBack"/>
       <w:bookmarkEnd w:id="0"/>

</xml_diff>

<commit_message>
user stories and bugs added
Some elements are added to the prroject for the console application at hand
</commit_message>
<xml_diff>
--- a/DesignPatterns/ExtraFiles/Design patterns RESUME - Notes.docx
+++ b/DesignPatterns/ExtraFiles/Design patterns RESUME - Notes.docx
@@ -51,24 +51,80 @@
           <w:highlight w:val="green"/>
           <w:lang w:val="en-US"/>
         </w:rPr>
-        <w:t>Finishing the implementation of the view code section of every example pages (if they got one)</w:t>
-      </w:r>
-    </w:p>
-    <w:p>
-      <w:pPr>
-        <w:pStyle w:val="Paragrafoelenco"/>
-        <w:rPr>
-          <w:b/>
-          <w:strike/>
-        </w:rPr>
-      </w:pPr>
+        <w:t xml:space="preserve">Finishing the implementation of the view code section of every example </w:t>
+      </w:r>
+      <w:proofErr w:type="gramStart"/>
       <w:r>
         <w:rPr>
           <w:b/>
           <w:strike/>
           <w:highlight w:val="green"/>
-        </w:rPr>
-        <w:t>(without the marking service)</w:t>
+          <w:lang w:val="en-US"/>
+        </w:rPr>
+        <w:t>pages</w:t>
+      </w:r>
+      <w:proofErr w:type="gramEnd"/>
+      <w:r>
+        <w:rPr>
+          <w:b/>
+          <w:strike/>
+          <w:highlight w:val="green"/>
+          <w:lang w:val="en-US"/>
+        </w:rPr>
+        <w:t xml:space="preserve"> (if they got one)</w:t>
+      </w:r>
+    </w:p>
+    <w:p>
+      <w:pPr>
+        <w:pStyle w:val="Paragrafoelenco"/>
+        <w:rPr>
+          <w:b/>
+          <w:strike/>
+        </w:rPr>
+      </w:pPr>
+      <w:r>
+        <w:rPr>
+          <w:b/>
+          <w:strike/>
+          <w:highlight w:val="green"/>
+        </w:rPr>
+        <w:t>(</w:t>
+      </w:r>
+      <w:proofErr w:type="spellStart"/>
+      <w:r>
+        <w:rPr>
+          <w:b/>
+          <w:strike/>
+          <w:highlight w:val="green"/>
+        </w:rPr>
+        <w:t>without</w:t>
+      </w:r>
+      <w:proofErr w:type="spellEnd"/>
+      <w:r>
+        <w:rPr>
+          <w:b/>
+          <w:strike/>
+          <w:highlight w:val="green"/>
+        </w:rPr>
+        <w:t xml:space="preserve"> the </w:t>
+      </w:r>
+      <w:proofErr w:type="spellStart"/>
+      <w:r>
+        <w:rPr>
+          <w:b/>
+          <w:strike/>
+          <w:highlight w:val="green"/>
+        </w:rPr>
+        <w:t>marking</w:t>
+      </w:r>
+      <w:proofErr w:type="spellEnd"/>
+      <w:r>
+        <w:rPr>
+          <w:b/>
+          <w:strike/>
+          <w:highlight w:val="green"/>
+        </w:rPr>
+        <w:t xml:space="preserve"> service)</w:t>
       </w:r>
     </w:p>
     <w:p>
@@ -92,7 +148,27 @@
           <w:highlight w:val="green"/>
           <w:lang w:val="en-US"/>
         </w:rPr>
-        <w:t>Finishing the implementation of the view code section of every example pages adding the Wrong Example page (with the marking service from the opened console)</w:t>
+        <w:t xml:space="preserve">Finishing the implementation of the view code section of every example </w:t>
+      </w:r>
+      <w:proofErr w:type="gramStart"/>
+      <w:r>
+        <w:rPr>
+          <w:b/>
+          <w:strike/>
+          <w:highlight w:val="green"/>
+          <w:lang w:val="en-US"/>
+        </w:rPr>
+        <w:t>pages</w:t>
+      </w:r>
+      <w:proofErr w:type="gramEnd"/>
+      <w:r>
+        <w:rPr>
+          <w:b/>
+          <w:strike/>
+          <w:highlight w:val="green"/>
+          <w:lang w:val="en-US"/>
+        </w:rPr>
+        <w:t xml:space="preserve"> adding the Wrong Example page (with the marking service from the opened console)</w:t>
       </w:r>
     </w:p>
     <w:p>
@@ -156,7 +232,25 @@
           <w:color w:val="FF0000"/>
           <w:lang w:val="en-US"/>
         </w:rPr>
-        <w:t xml:space="preserve"> a way to hightlights also the parts in the text description (maybe with special characters in the DB which identify the terms</w:t>
+        <w:t xml:space="preserve"> a way to </w:t>
+      </w:r>
+      <w:proofErr w:type="spellStart"/>
+      <w:r>
+        <w:rPr>
+          <w:b/>
+          <w:color w:val="FF0000"/>
+          <w:lang w:val="en-US"/>
+        </w:rPr>
+        <w:t>hightlights</w:t>
+      </w:r>
+      <w:proofErr w:type="spellEnd"/>
+      <w:r>
+        <w:rPr>
+          <w:b/>
+          <w:color w:val="FF0000"/>
+          <w:lang w:val="en-US"/>
+        </w:rPr>
+        <w:t xml:space="preserve"> also the parts in the text description (maybe with special characters in the DB which identify the terms</w:t>
       </w:r>
     </w:p>
     <w:p>
@@ -194,6 +288,7 @@
         </w:numPr>
         <w:rPr>
           <w:b/>
+          <w:strike/>
           <w:color w:val="FF0000"/>
           <w:lang w:val="en-US"/>
         </w:rPr>
@@ -201,6 +296,7 @@
       <w:r>
         <w:rPr>
           <w:b/>
+          <w:strike/>
           <w:color w:val="FF0000"/>
           <w:lang w:val="en-US"/>
         </w:rPr>
@@ -230,7 +326,29 @@
           <w:highlight w:val="green"/>
           <w:lang w:val="en-US"/>
         </w:rPr>
-        <w:t>NB: remember to have the view and methods implemented by it, separated from the context of model (passing only the viewBag object instead)</w:t>
+        <w:t xml:space="preserve">NB: remember to have the view and methods implemented by it, separated from the context of model (passing only the </w:t>
+      </w:r>
+      <w:proofErr w:type="spellStart"/>
+      <w:r>
+        <w:rPr>
+          <w:b/>
+          <w:strike/>
+          <w:color w:val="FF0000"/>
+          <w:highlight w:val="green"/>
+          <w:lang w:val="en-US"/>
+        </w:rPr>
+        <w:t>viewBag</w:t>
+      </w:r>
+      <w:proofErr w:type="spellEnd"/>
+      <w:r>
+        <w:rPr>
+          <w:b/>
+          <w:strike/>
+          <w:color w:val="FF0000"/>
+          <w:highlight w:val="green"/>
+          <w:lang w:val="en-US"/>
+        </w:rPr>
+        <w:t xml:space="preserve"> object instead)</w:t>
       </w:r>
     </w:p>
     <w:p>
@@ -250,7 +368,39 @@
           <w:b/>
           <w:lang w:val="en-US"/>
         </w:rPr>
-        <w:t>NB: for the design pattern BUILDER 2 examples has to be shown in this page: the one related to OldRobotBuilder and the second to the OldRobotBuilder_2:</w:t>
+        <w:t xml:space="preserve">NB: for the design pattern BUILDER 2 examples </w:t>
+      </w:r>
+      <w:proofErr w:type="gramStart"/>
+      <w:r>
+        <w:rPr>
+          <w:b/>
+          <w:lang w:val="en-US"/>
+        </w:rPr>
+        <w:t>has to</w:t>
+      </w:r>
+      <w:proofErr w:type="gramEnd"/>
+      <w:r>
+        <w:rPr>
+          <w:b/>
+          <w:lang w:val="en-US"/>
+        </w:rPr>
+        <w:t xml:space="preserve"> be shown in this page: the one related to </w:t>
+      </w:r>
+      <w:proofErr w:type="spellStart"/>
+      <w:r>
+        <w:rPr>
+          <w:b/>
+          <w:lang w:val="en-US"/>
+        </w:rPr>
+        <w:t>OldRobotBuilder</w:t>
+      </w:r>
+      <w:proofErr w:type="spellEnd"/>
+      <w:r>
+        <w:rPr>
+          <w:b/>
+          <w:lang w:val="en-US"/>
+        </w:rPr>
+        <w:t xml:space="preserve"> and the second to the OldRobotBuilder_2:</w:t>
       </w:r>
     </w:p>
     <w:p>
@@ -317,13 +467,71 @@
           <w:b/>
           <w:lang w:val="en-US"/>
         </w:rPr>
-        <w:t xml:space="preserve">Try to understand why for some pages the visualization with the scrollbar is interrupted (the example is clear but having the scrollbar will be better … ) </w:t>
-      </w:r>
-      <w:r>
-        <w:rPr>
-          <w:b/>
-        </w:rPr>
-        <w:t>(this is the case of the ADAPTER at step 2):</w:t>
+        <w:t xml:space="preserve">Try to understand why for some pages the visualization with the scrollbar is interrupted (the example is clear but having the scrollbar will be better </w:t>
+      </w:r>
+      <w:proofErr w:type="gramStart"/>
+      <w:r>
+        <w:rPr>
+          <w:b/>
+          <w:lang w:val="en-US"/>
+        </w:rPr>
+        <w:t>… )</w:t>
+      </w:r>
+      <w:proofErr w:type="gramEnd"/>
+      <w:r>
+        <w:rPr>
+          <w:b/>
+          <w:lang w:val="en-US"/>
+        </w:rPr>
+        <w:t xml:space="preserve"> </w:t>
+      </w:r>
+      <w:r>
+        <w:rPr>
+          <w:b/>
+        </w:rPr>
+        <w:t>(</w:t>
+      </w:r>
+      <w:proofErr w:type="spellStart"/>
+      <w:r>
+        <w:rPr>
+          <w:b/>
+        </w:rPr>
+        <w:t>this</w:t>
+      </w:r>
+      <w:proofErr w:type="spellEnd"/>
+      <w:r>
+        <w:rPr>
+          <w:b/>
+        </w:rPr>
+        <w:t xml:space="preserve"> </w:t>
+      </w:r>
+      <w:proofErr w:type="spellStart"/>
+      <w:r>
+        <w:rPr>
+          <w:b/>
+        </w:rPr>
+        <w:t>is</w:t>
+      </w:r>
+      <w:proofErr w:type="spellEnd"/>
+      <w:r>
+        <w:rPr>
+          <w:b/>
+        </w:rPr>
+        <w:t xml:space="preserve"> the case of the ADAPTER </w:t>
+      </w:r>
+      <w:proofErr w:type="spellStart"/>
+      <w:r>
+        <w:rPr>
+          <w:b/>
+        </w:rPr>
+        <w:t>at</w:t>
+      </w:r>
+      <w:proofErr w:type="spellEnd"/>
+      <w:r>
+        <w:rPr>
+          <w:b/>
+        </w:rPr>
+        <w:t xml:space="preserve"> step 2):</w:t>
       </w:r>
     </w:p>
     <w:p>
@@ -384,12 +592,14 @@
         </w:numPr>
         <w:rPr>
           <w:b/>
-          <w:lang w:val="en-US"/>
-        </w:rPr>
-      </w:pPr>
-      <w:r>
-        <w:rPr>
-          <w:b/>
+          <w:highlight w:val="cyan"/>
+          <w:lang w:val="en-US"/>
+        </w:rPr>
+      </w:pPr>
+      <w:r>
+        <w:rPr>
+          <w:b/>
+          <w:highlight w:val="cyan"/>
           <w:lang w:val="en-US"/>
         </w:rPr>
         <w:t>For the chain of responsibility in this page:</w:t>
@@ -469,7 +679,23 @@
           <w:b/>
           <w:lang w:val="en-US"/>
         </w:rPr>
-        <w:t>I have to show every implementation of the elements in the chain (maybe with a tab element…)</w:t>
+        <w:t xml:space="preserve">I </w:t>
+      </w:r>
+      <w:proofErr w:type="gramStart"/>
+      <w:r>
+        <w:rPr>
+          <w:b/>
+          <w:lang w:val="en-US"/>
+        </w:rPr>
+        <w:t>have to</w:t>
+      </w:r>
+      <w:proofErr w:type="gramEnd"/>
+      <w:r>
+        <w:rPr>
+          <w:b/>
+          <w:lang w:val="en-US"/>
+        </w:rPr>
+        <w:t xml:space="preserve"> show every implementation of the elements in the chain (maybe with a tab element…)</w:t>
       </w:r>
     </w:p>
     <w:p>
@@ -481,15 +707,35 @@
         </w:numPr>
         <w:rPr>
           <w:b/>
-          <w:lang w:val="en-US"/>
-        </w:rPr>
-      </w:pPr>
-      <w:r>
-        <w:rPr>
-          <w:b/>
-          <w:lang w:val="en-US"/>
-        </w:rPr>
-        <w:t>Chain of responsibilty DEMO: it would be nice if there are the possibility to digit some parameters by the user at the end of the demo</w:t>
+          <w:highlight w:val="cyan"/>
+          <w:lang w:val="en-US"/>
+        </w:rPr>
+      </w:pPr>
+      <w:r>
+        <w:rPr>
+          <w:b/>
+          <w:highlight w:val="cyan"/>
+          <w:lang w:val="en-US"/>
+        </w:rPr>
+        <w:t xml:space="preserve">Chain of </w:t>
+      </w:r>
+      <w:proofErr w:type="spellStart"/>
+      <w:r>
+        <w:rPr>
+          <w:b/>
+          <w:highlight w:val="cyan"/>
+          <w:lang w:val="en-US"/>
+        </w:rPr>
+        <w:t>responsibilty</w:t>
+      </w:r>
+      <w:proofErr w:type="spellEnd"/>
+      <w:r>
+        <w:rPr>
+          <w:b/>
+          <w:highlight w:val="cyan"/>
+          <w:lang w:val="en-US"/>
+        </w:rPr>
+        <w:t xml:space="preserve"> DEMO: it would be nice if there are the possibility to digit some parameters by the user at the end of the demo</w:t>
       </w:r>
     </w:p>
     <w:p>
@@ -501,12 +747,14 @@
         </w:numPr>
         <w:rPr>
           <w:b/>
-          <w:lang w:val="en-US"/>
-        </w:rPr>
-      </w:pPr>
-      <w:r>
-        <w:rPr>
-          <w:b/>
+          <w:highlight w:val="cyan"/>
+          <w:lang w:val="en-US"/>
+        </w:rPr>
+      </w:pPr>
+      <w:r>
+        <w:rPr>
+          <w:b/>
+          <w:highlight w:val="cyan"/>
           <w:lang w:val="en-US"/>
         </w:rPr>
         <w:t xml:space="preserve">The same for the BRIDGE: at page: </w:t>
@@ -575,8 +823,44 @@
         <w:rPr>
           <w:b/>
         </w:rPr>
-        <w:t>2 descriptions should be shown</w:t>
-      </w:r>
+        <w:t xml:space="preserve">2 </w:t>
+      </w:r>
+      <w:proofErr w:type="spellStart"/>
+      <w:r>
+        <w:rPr>
+          <w:b/>
+        </w:rPr>
+        <w:t>descriptions</w:t>
+      </w:r>
+      <w:proofErr w:type="spellEnd"/>
+      <w:r>
+        <w:rPr>
+          <w:b/>
+        </w:rPr>
+        <w:t xml:space="preserve"> </w:t>
+      </w:r>
+      <w:proofErr w:type="spellStart"/>
+      <w:r>
+        <w:rPr>
+          <w:b/>
+        </w:rPr>
+        <w:t>should</w:t>
+      </w:r>
+      <w:proofErr w:type="spellEnd"/>
+      <w:r>
+        <w:rPr>
+          <w:b/>
+        </w:rPr>
+        <w:t xml:space="preserve"> be </w:t>
+      </w:r>
+      <w:proofErr w:type="spellStart"/>
+      <w:r>
+        <w:rPr>
+          <w:b/>
+        </w:rPr>
+        <w:t>shown</w:t>
+      </w:r>
+      <w:proofErr w:type="spellEnd"/>
     </w:p>
     <w:p>
       <w:pPr>
@@ -587,12 +871,14 @@
         </w:numPr>
         <w:rPr>
           <w:b/>
-          <w:lang w:val="en-US"/>
-        </w:rPr>
-      </w:pPr>
-      <w:r>
-        <w:rPr>
-          <w:b/>
+          <w:highlight w:val="cyan"/>
+          <w:lang w:val="en-US"/>
+        </w:rPr>
+      </w:pPr>
+      <w:r>
+        <w:rPr>
+          <w:b/>
+          <w:highlight w:val="cyan"/>
           <w:lang w:val="en-US"/>
         </w:rPr>
         <w:t xml:space="preserve">In the BRIDGE the other example said the homework should be implemented </w:t>
@@ -607,11 +893,13 @@
         </w:numPr>
         <w:rPr>
           <w:b/>
-        </w:rPr>
-      </w:pPr>
-      <w:r>
-        <w:rPr>
-          <w:b/>
+          <w:highlight w:val="cyan"/>
+        </w:rPr>
+      </w:pPr>
+      <w:r>
+        <w:rPr>
+          <w:b/>
+          <w:highlight w:val="cyan"/>
         </w:rPr>
         <w:t>COMMAND IMPLEMENTATION PAGE 2 BUG</w:t>
       </w:r>
@@ -674,12 +962,14 @@
         </w:numPr>
         <w:rPr>
           <w:b/>
-          <w:lang w:val="en-US"/>
-        </w:rPr>
-      </w:pPr>
-      <w:r>
-        <w:rPr>
-          <w:b/>
+          <w:highlight w:val="cyan"/>
+          <w:lang w:val="en-US"/>
+        </w:rPr>
+      </w:pPr>
+      <w:r>
+        <w:rPr>
+          <w:b/>
+          <w:highlight w:val="cyan"/>
           <w:lang w:val="en-US"/>
         </w:rPr>
         <w:t xml:space="preserve">Correct this description for talking also about the implementation </w:t>
@@ -756,15 +1046,27 @@
         </w:numPr>
         <w:rPr>
           <w:b/>
-          <w:lang w:val="en-US"/>
-        </w:rPr>
-      </w:pPr>
-      <w:r>
-        <w:rPr>
-          <w:b/>
-          <w:lang w:val="en-US"/>
-        </w:rPr>
-        <w:t>Refferring to the previous point: making a multiple implementation for showing also the following classes:</w:t>
+          <w:highlight w:val="cyan"/>
+          <w:lang w:val="en-US"/>
+        </w:rPr>
+      </w:pPr>
+      <w:proofErr w:type="spellStart"/>
+      <w:r>
+        <w:rPr>
+          <w:b/>
+          <w:highlight w:val="cyan"/>
+          <w:lang w:val="en-US"/>
+        </w:rPr>
+        <w:t>Refferring</w:t>
+      </w:r>
+      <w:proofErr w:type="spellEnd"/>
+      <w:r>
+        <w:rPr>
+          <w:b/>
+          <w:highlight w:val="cyan"/>
+          <w:lang w:val="en-US"/>
+        </w:rPr>
+        <w:t xml:space="preserve"> to the previous point: making a multiple implementation for showing also the following classes:</w:t>
       </w:r>
     </w:p>
     <w:p>
@@ -824,12 +1126,14 @@
         </w:numPr>
         <w:rPr>
           <w:b/>
-          <w:lang w:val="en-US"/>
-        </w:rPr>
-      </w:pPr>
-      <w:r>
-        <w:rPr>
-          <w:b/>
+          <w:highlight w:val="cyan"/>
+          <w:lang w:val="en-US"/>
+        </w:rPr>
+      </w:pPr>
+      <w:r>
+        <w:rPr>
+          <w:b/>
+          <w:highlight w:val="cyan"/>
           <w:lang w:val="en-US"/>
         </w:rPr>
         <w:t xml:space="preserve">In the page following also the classes shown should be inserted with the implementation of the undo command </w:t>
@@ -844,12 +1148,14 @@
         </w:numPr>
         <w:rPr>
           <w:b/>
-          <w:lang w:val="en-US"/>
-        </w:rPr>
-      </w:pPr>
-      <w:r>
-        <w:rPr>
-          <w:b/>
+          <w:strike/>
+          <w:lang w:val="en-US"/>
+        </w:rPr>
+      </w:pPr>
+      <w:r>
+        <w:rPr>
+          <w:b/>
+          <w:strike/>
           <w:lang w:val="en-US"/>
         </w:rPr>
         <w:t>Having a correction on the Command DEMO</w:t>
@@ -864,15 +1170,35 @@
         </w:numPr>
         <w:rPr>
           <w:b/>
-          <w:lang w:val="en-US"/>
-        </w:rPr>
-      </w:pPr>
-      <w:r>
-        <w:rPr>
-          <w:b/>
-          <w:lang w:val="en-US"/>
-        </w:rPr>
-        <w:t>For the page of the Factory presentation multiple examples have to be shown:</w:t>
+          <w:highlight w:val="cyan"/>
+          <w:lang w:val="en-US"/>
+        </w:rPr>
+      </w:pPr>
+      <w:r>
+        <w:rPr>
+          <w:b/>
+          <w:highlight w:val="cyan"/>
+          <w:lang w:val="en-US"/>
+        </w:rPr>
+        <w:t xml:space="preserve">For the page of the Factory presentation multiple examples </w:t>
+      </w:r>
+      <w:proofErr w:type="gramStart"/>
+      <w:r>
+        <w:rPr>
+          <w:b/>
+          <w:highlight w:val="cyan"/>
+          <w:lang w:val="en-US"/>
+        </w:rPr>
+        <w:t>have to</w:t>
+      </w:r>
+      <w:proofErr w:type="gramEnd"/>
+      <w:r>
+        <w:rPr>
+          <w:b/>
+          <w:highlight w:val="cyan"/>
+          <w:lang w:val="en-US"/>
+        </w:rPr>
+        <w:t xml:space="preserve"> be shown:</w:t>
       </w:r>
     </w:p>
     <w:p>
@@ -947,12 +1273,14 @@
         </w:numPr>
         <w:rPr>
           <w:b/>
-          <w:lang w:val="en-US"/>
-        </w:rPr>
-      </w:pPr>
-      <w:r>
-        <w:rPr>
-          <w:b/>
+          <w:highlight w:val="cyan"/>
+          <w:lang w:val="en-US"/>
+        </w:rPr>
+      </w:pPr>
+      <w:r>
+        <w:rPr>
+          <w:b/>
+          <w:highlight w:val="cyan"/>
           <w:lang w:val="en-US"/>
         </w:rPr>
         <w:t xml:space="preserve">Implementing the see effects of the DEMO so that everything is zeroed inside the associated lines steps </w:t>
@@ -1015,15 +1343,53 @@
         </w:numPr>
         <w:rPr>
           <w:b/>
-          <w:lang w:val="en-US"/>
-        </w:rPr>
-      </w:pPr>
-      <w:r>
-        <w:rPr>
-          <w:b/>
-          <w:lang w:val="en-US"/>
-        </w:rPr>
-        <w:t>PROXY: Here the implementation of the different states and the ATMMachine has to be given (different pages)</w:t>
+          <w:highlight w:val="cyan"/>
+          <w:lang w:val="en-US"/>
+        </w:rPr>
+      </w:pPr>
+      <w:r>
+        <w:rPr>
+          <w:b/>
+          <w:highlight w:val="cyan"/>
+          <w:lang w:val="en-US"/>
+        </w:rPr>
+        <w:t xml:space="preserve">PROXY: Here the implementation of the different states and the </w:t>
+      </w:r>
+      <w:proofErr w:type="spellStart"/>
+      <w:r>
+        <w:rPr>
+          <w:b/>
+          <w:highlight w:val="cyan"/>
+          <w:lang w:val="en-US"/>
+        </w:rPr>
+        <w:t>ATMMachine</w:t>
+      </w:r>
+      <w:proofErr w:type="spellEnd"/>
+      <w:r>
+        <w:rPr>
+          <w:b/>
+          <w:highlight w:val="cyan"/>
+          <w:lang w:val="en-US"/>
+        </w:rPr>
+        <w:t xml:space="preserve"> </w:t>
+      </w:r>
+      <w:proofErr w:type="gramStart"/>
+      <w:r>
+        <w:rPr>
+          <w:b/>
+          <w:highlight w:val="cyan"/>
+          <w:lang w:val="en-US"/>
+        </w:rPr>
+        <w:t>has to</w:t>
+      </w:r>
+      <w:proofErr w:type="gramEnd"/>
+      <w:r>
+        <w:rPr>
+          <w:b/>
+          <w:highlight w:val="cyan"/>
+          <w:lang w:val="en-US"/>
+        </w:rPr>
+        <w:t xml:space="preserve"> be given (different pages)</w:t>
       </w:r>
     </w:p>
     <w:p>
@@ -1083,15 +1449,27 @@
         </w:numPr>
         <w:rPr>
           <w:b/>
-          <w:lang w:val="en-US"/>
-        </w:rPr>
-      </w:pPr>
-      <w:r>
-        <w:rPr>
-          <w:b/>
-          <w:lang w:val="en-US"/>
-        </w:rPr>
-        <w:t>Also this needs to be corrected</w:t>
+          <w:highlight w:val="cyan"/>
+          <w:lang w:val="en-US"/>
+        </w:rPr>
+      </w:pPr>
+      <w:proofErr w:type="gramStart"/>
+      <w:r>
+        <w:rPr>
+          <w:b/>
+          <w:highlight w:val="cyan"/>
+          <w:lang w:val="en-US"/>
+        </w:rPr>
+        <w:t>Also</w:t>
+      </w:r>
+      <w:proofErr w:type="gramEnd"/>
+      <w:r>
+        <w:rPr>
+          <w:b/>
+          <w:highlight w:val="cyan"/>
+          <w:lang w:val="en-US"/>
+        </w:rPr>
+        <w:t xml:space="preserve"> this needs to be corrected</w:t>
       </w:r>
     </w:p>
     <w:p>
@@ -1268,8 +1646,24 @@
       <w:r>
         <w:rPr>
           <w:b/>
-        </w:rPr>
-        <w:t xml:space="preserve">+ the abstract factory </w:t>
+          <w:highlight w:val="cyan"/>
+        </w:rPr>
+        <w:t xml:space="preserve">+ the abstract </w:t>
+      </w:r>
+      <w:proofErr w:type="spellStart"/>
+      <w:r>
+        <w:rPr>
+          <w:b/>
+          <w:highlight w:val="cyan"/>
+        </w:rPr>
+        <w:t>factory</w:t>
+      </w:r>
+      <w:proofErr w:type="spellEnd"/>
+      <w:r>
+        <w:rPr>
+          <w:b/>
+        </w:rPr>
+        <w:t xml:space="preserve"> </w:t>
       </w:r>
     </w:p>
     <w:p>
@@ -1344,12 +1738,21 @@
           <w:lang w:val="en-US"/>
         </w:rPr>
       </w:pPr>
-      <w:r>
-        <w:rPr>
-          <w:b/>
-          <w:lang w:val="en-US"/>
-        </w:rPr>
-        <w:t xml:space="preserve">The .CORE WPF application for the desktop interface </w:t>
+      <w:proofErr w:type="gramStart"/>
+      <w:r>
+        <w:rPr>
+          <w:b/>
+          <w:lang w:val="en-US"/>
+        </w:rPr>
+        <w:t>The .CORE</w:t>
+      </w:r>
+      <w:proofErr w:type="gramEnd"/>
+      <w:r>
+        <w:rPr>
+          <w:b/>
+          <w:lang w:val="en-US"/>
+        </w:rPr>
+        <w:t xml:space="preserve"> WPF application for the desktop interface </w:t>
       </w:r>
     </w:p>
     <w:p>
@@ -1361,12 +1764,14 @@
         </w:numPr>
         <w:rPr>
           <w:b/>
-          <w:lang w:val="en-US"/>
-        </w:rPr>
-      </w:pPr>
-      <w:r>
-        <w:rPr>
-          <w:b/>
+          <w:highlight w:val="cyan"/>
+          <w:lang w:val="en-US"/>
+        </w:rPr>
+      </w:pPr>
+      <w:r>
+        <w:rPr>
+          <w:b/>
+          <w:highlight w:val="cyan"/>
           <w:lang w:val="en-US"/>
         </w:rPr>
         <w:t>Mediator implementation: following window needs more than one class to show</w:t>
@@ -1445,15 +1850,35 @@
         </w:numPr>
         <w:rPr>
           <w:b/>
-          <w:lang w:val="en-US"/>
-        </w:rPr>
-      </w:pPr>
-      <w:r>
-        <w:rPr>
-          <w:b/>
-          <w:lang w:val="en-US"/>
-        </w:rPr>
-        <w:t xml:space="preserve">In the MEMENTO presentation, the last class has to show only some code parts and not all the class </w:t>
+          <w:highlight w:val="cyan"/>
+          <w:lang w:val="en-US"/>
+        </w:rPr>
+      </w:pPr>
+      <w:r>
+        <w:rPr>
+          <w:b/>
+          <w:highlight w:val="cyan"/>
+          <w:lang w:val="en-US"/>
+        </w:rPr>
+        <w:t xml:space="preserve">In the MEMENTO presentation, the last class </w:t>
+      </w:r>
+      <w:proofErr w:type="gramStart"/>
+      <w:r>
+        <w:rPr>
+          <w:b/>
+          <w:highlight w:val="cyan"/>
+          <w:lang w:val="en-US"/>
+        </w:rPr>
+        <w:t>has to</w:t>
+      </w:r>
+      <w:proofErr w:type="gramEnd"/>
+      <w:r>
+        <w:rPr>
+          <w:b/>
+          <w:highlight w:val="cyan"/>
+          <w:lang w:val="en-US"/>
+        </w:rPr>
+        <w:t xml:space="preserve"> show only some code parts and not all the class </w:t>
       </w:r>
     </w:p>
     <w:p>
@@ -1514,15 +1939,35 @@
         </w:numPr>
         <w:rPr>
           <w:b/>
-          <w:lang w:val="en-US"/>
-        </w:rPr>
-      </w:pPr>
-      <w:r>
-        <w:rPr>
-          <w:b/>
-          <w:lang w:val="en-US"/>
-        </w:rPr>
-        <w:t>Correction of the DEMO pattern implementation: the last part in which there’s the thread execution has to be without the background color white somehow</w:t>
+          <w:highlight w:val="cyan"/>
+          <w:lang w:val="en-US"/>
+        </w:rPr>
+      </w:pPr>
+      <w:r>
+        <w:rPr>
+          <w:b/>
+          <w:highlight w:val="cyan"/>
+          <w:lang w:val="en-US"/>
+        </w:rPr>
+        <w:t xml:space="preserve">Correction of the DEMO pattern implementation: the last part in which there’s the thread execution </w:t>
+      </w:r>
+      <w:proofErr w:type="gramStart"/>
+      <w:r>
+        <w:rPr>
+          <w:b/>
+          <w:highlight w:val="cyan"/>
+          <w:lang w:val="en-US"/>
+        </w:rPr>
+        <w:t>has to</w:t>
+      </w:r>
+      <w:proofErr w:type="gramEnd"/>
+      <w:r>
+        <w:rPr>
+          <w:b/>
+          <w:highlight w:val="cyan"/>
+          <w:lang w:val="en-US"/>
+        </w:rPr>
+        <w:t xml:space="preserve"> be without the background color white somehow</w:t>
       </w:r>
     </w:p>
     <w:p>
@@ -1534,15 +1979,27 @@
         </w:numPr>
         <w:rPr>
           <w:b/>
-          <w:lang w:val="en-US"/>
-        </w:rPr>
-      </w:pPr>
-      <w:r>
-        <w:rPr>
-          <w:b/>
-          <w:lang w:val="en-US"/>
-        </w:rPr>
-        <w:t>Also for the state pattern the states have to be displayed:</w:t>
+          <w:highlight w:val="cyan"/>
+          <w:lang w:val="en-US"/>
+        </w:rPr>
+      </w:pPr>
+      <w:proofErr w:type="gramStart"/>
+      <w:r>
+        <w:rPr>
+          <w:b/>
+          <w:highlight w:val="cyan"/>
+          <w:lang w:val="en-US"/>
+        </w:rPr>
+        <w:t>Also</w:t>
+      </w:r>
+      <w:proofErr w:type="gramEnd"/>
+      <w:r>
+        <w:rPr>
+          <w:b/>
+          <w:highlight w:val="cyan"/>
+          <w:lang w:val="en-US"/>
+        </w:rPr>
+        <w:t xml:space="preserve"> for the state pattern the states have to be displayed:</w:t>
       </w:r>
     </w:p>
     <w:p>
@@ -1603,22 +2060,35 @@
         </w:numPr>
         <w:rPr>
           <w:b/>
-          <w:lang w:val="en-US"/>
-        </w:rPr>
-      </w:pPr>
-      <w:r>
-        <w:rPr>
-          <w:b/>
-          <w:lang w:val="en-US"/>
-        </w:rPr>
-        <w:t>In this page all t</w:t>
-      </w:r>
-      <w:r>
-        <w:rPr>
-          <w:b/>
-          <w:lang w:val="en-US"/>
-        </w:rPr>
-        <w:t>he visitors have to be shown (so as Tobacco and Necessity)</w:t>
+          <w:highlight w:val="cyan"/>
+          <w:lang w:val="en-US"/>
+        </w:rPr>
+      </w:pPr>
+      <w:r>
+        <w:rPr>
+          <w:b/>
+          <w:highlight w:val="cyan"/>
+          <w:lang w:val="en-US"/>
+        </w:rPr>
+        <w:t xml:space="preserve">In this page all the visitors </w:t>
+      </w:r>
+      <w:proofErr w:type="gramStart"/>
+      <w:r>
+        <w:rPr>
+          <w:b/>
+          <w:highlight w:val="cyan"/>
+          <w:lang w:val="en-US"/>
+        </w:rPr>
+        <w:t>have to</w:t>
+      </w:r>
+      <w:proofErr w:type="gramEnd"/>
+      <w:r>
+        <w:rPr>
+          <w:b/>
+          <w:highlight w:val="cyan"/>
+          <w:lang w:val="en-US"/>
+        </w:rPr>
+        <w:t xml:space="preserve"> be shown (so as Tobacco and Necessity)</w:t>
       </w:r>
     </w:p>
     <w:p>
@@ -1632,6 +2102,7 @@
       <w:r>
         <w:rPr>
           <w:b/>
+          <w:noProof/>
           <w:lang w:val="en-US"/>
         </w:rPr>
         <w:lastRenderedPageBreak/>
@@ -2026,6 +2497,7 @@
     <w:lsdException w:name="HTML Sample" w:semiHidden="1" w:unhideWhenUsed="1"/>
     <w:lsdException w:name="HTML Typewriter" w:semiHidden="1" w:unhideWhenUsed="1"/>
     <w:lsdException w:name="HTML Variable" w:semiHidden="1" w:unhideWhenUsed="1"/>
+    <w:lsdException w:name="Normal Table" w:semiHidden="1" w:unhideWhenUsed="1"/>
     <w:lsdException w:name="annotation subject" w:semiHidden="1" w:unhideWhenUsed="1"/>
     <w:lsdException w:name="No List" w:semiHidden="1" w:unhideWhenUsed="1"/>
     <w:lsdException w:name="Outline List 1" w:semiHidden="1" w:unhideWhenUsed="1"/>
@@ -2068,8 +2540,11 @@
     <w:lsdException w:name="Table Contemporary" w:semiHidden="1" w:unhideWhenUsed="1"/>
     <w:lsdException w:name="Table Elegant" w:semiHidden="1" w:unhideWhenUsed="1"/>
     <w:lsdException w:name="Table Professional" w:semiHidden="1" w:unhideWhenUsed="1"/>
+    <w:lsdException w:name="Table Subtle 1" w:semiHidden="1" w:unhideWhenUsed="1"/>
     <w:lsdException w:name="Table Subtle 2" w:semiHidden="1" w:unhideWhenUsed="1"/>
     <w:lsdException w:name="Table Web 1" w:semiHidden="1" w:unhideWhenUsed="1"/>
+    <w:lsdException w:name="Table Web 2" w:semiHidden="1" w:unhideWhenUsed="1"/>
+    <w:lsdException w:name="Table Web 3" w:semiHidden="1" w:unhideWhenUsed="1"/>
     <w:lsdException w:name="Balloon Text" w:semiHidden="1" w:unhideWhenUsed="1"/>
     <w:lsdException w:name="Table Grid" w:uiPriority="39"/>
     <w:lsdException w:name="Table Theme" w:semiHidden="1" w:unhideWhenUsed="1"/>

</xml_diff>